<commit_message>
ajuste no resumo e estrutura do trabalho do tcc final
</commit_message>
<xml_diff>
--- a/TCC - SAULO MEDEIROS GUERREIRO (VERSAO FINAL) .docx
+++ b/TCC - SAULO MEDEIROS GUERREIRO (VERSAO FINAL) .docx
@@ -1417,8 +1417,6 @@
         <w:spacing w:before="280" w:after="0" w:line="240" w:lineRule="auto"/>
         <w:jc w:val="center"/>
       </w:pPr>
-      <w:bookmarkStart w:id="0" w:name="_GoBack"/>
-      <w:bookmarkEnd w:id="0"/>
       <w:r>
         <w:rPr>
           <w:rFonts w:ascii="Arial" w:hAnsi="Arial" w:cs="Arial"/>
@@ -2712,7 +2710,23 @@
           <w:sz w:val="24"/>
           <w:szCs w:val="24"/>
         </w:rPr>
-        <w:t xml:space="preserve"> e dispositivos móveis de apoio ao gerenciamento de projetos denominada Jornada do Gerente. Entre os benefícios com o uso</w:t>
+        <w:t xml:space="preserve"> e dispositivos móveis de apoio ao gerenciamento de projetos denominada </w:t>
+      </w:r>
+      <w:r>
+        <w:rPr>
+          <w:rFonts w:ascii="Arial" w:hAnsi="Arial" w:cs="Arial"/>
+          <w:sz w:val="24"/>
+          <w:szCs w:val="24"/>
+        </w:rPr>
+        <w:t>Jornada do Gerente</w:t>
+      </w:r>
+      <w:r>
+        <w:rPr>
+          <w:rFonts w:ascii="Arial" w:hAnsi="Arial" w:cs="Arial"/>
+          <w:sz w:val="24"/>
+          <w:szCs w:val="24"/>
+        </w:rPr>
+        <w:t>. Entre os benefícios com o uso</w:t>
       </w:r>
       <w:r>
         <w:rPr>
@@ -2741,7 +2755,82 @@
           <w:sz w:val="24"/>
           <w:szCs w:val="24"/>
         </w:rPr>
-        <w:t xml:space="preserve"> em gerenciamento de projetos através da solução Jornada do Gerente pode-se destacar o engajamento, a contribuição para a melhor definição de processos, o alinhamento com o propósito da empresa, a execução de atividade por parte dos gerentes de forma mais divertida e a promoção de um ambiente agradável e estimulante para se trabalhar.</w:t>
+        <w:t xml:space="preserve"> em gerenciamento de projetos</w:t>
+      </w:r>
+      <w:r>
+        <w:rPr>
+          <w:rFonts w:ascii="Arial" w:hAnsi="Arial" w:cs="Arial"/>
+          <w:color w:val="000000"/>
+          <w:sz w:val="24"/>
+          <w:szCs w:val="24"/>
+        </w:rPr>
+        <w:t>,</w:t>
+      </w:r>
+      <w:r>
+        <w:rPr>
+          <w:rFonts w:ascii="Arial" w:hAnsi="Arial" w:cs="Arial"/>
+          <w:color w:val="000000"/>
+          <w:sz w:val="24"/>
+          <w:szCs w:val="24"/>
+        </w:rPr>
+        <w:t xml:space="preserve"> através da solução </w:t>
+      </w:r>
+      <w:r>
+        <w:rPr>
+          <w:rFonts w:ascii="Arial" w:hAnsi="Arial" w:cs="Arial"/>
+          <w:color w:val="000000"/>
+          <w:sz w:val="24"/>
+          <w:szCs w:val="24"/>
+        </w:rPr>
+        <w:t>Jornada do Gerente</w:t>
+      </w:r>
+      <w:r>
+        <w:rPr>
+          <w:rFonts w:ascii="Arial" w:hAnsi="Arial" w:cs="Arial"/>
+          <w:i/>
+          <w:color w:val="000000"/>
+          <w:sz w:val="24"/>
+          <w:szCs w:val="24"/>
+        </w:rPr>
+        <w:t>,</w:t>
+      </w:r>
+      <w:r>
+        <w:rPr>
+          <w:rFonts w:ascii="Arial" w:hAnsi="Arial" w:cs="Arial"/>
+          <w:color w:val="000000"/>
+          <w:sz w:val="24"/>
+          <w:szCs w:val="24"/>
+        </w:rPr>
+        <w:t xml:space="preserve"> pode-se destacar o engajamento, a contribuição para a melhor definição de processos, o alinhamento com o pro</w:t>
+      </w:r>
+      <w:r>
+        <w:rPr>
+          <w:rFonts w:ascii="Arial" w:hAnsi="Arial" w:cs="Arial"/>
+          <w:color w:val="000000"/>
+          <w:sz w:val="24"/>
+          <w:szCs w:val="24"/>
+        </w:rPr>
+        <w:t>pósito da empresa, a execução d</w:t>
+      </w:r>
+      <w:bookmarkStart w:id="0" w:name="_GoBack"/>
+      <w:bookmarkEnd w:id="0"/>
+      <w:r>
+        <w:rPr>
+          <w:rFonts w:ascii="Arial" w:hAnsi="Arial" w:cs="Arial"/>
+          <w:color w:val="000000"/>
+          <w:sz w:val="24"/>
+          <w:szCs w:val="24"/>
+        </w:rPr>
+        <w:t>a</w:t>
+      </w:r>
+      <w:r>
+        <w:rPr>
+          <w:rFonts w:ascii="Arial" w:hAnsi="Arial" w:cs="Arial"/>
+          <w:color w:val="000000"/>
+          <w:sz w:val="24"/>
+          <w:szCs w:val="24"/>
+        </w:rPr>
+        <w:t xml:space="preserve"> atividade por parte dos gerentes de forma mais divertida e a promoção de um ambiente agradável e estimulante para se trabalhar.</w:t>
       </w:r>
     </w:p>
     <w:p>
@@ -3135,7 +3224,27 @@
           <w:szCs w:val="24"/>
           <w:lang w:val="en-US"/>
         </w:rPr>
-        <w:t xml:space="preserve"> in project management through the solution </w:t>
+        <w:t xml:space="preserve"> in project management</w:t>
+      </w:r>
+      <w:r>
+        <w:rPr>
+          <w:rFonts w:ascii="Arial" w:hAnsi="Arial" w:cs="Arial"/>
+          <w:color w:val="000000" w:themeColor="text1"/>
+          <w:sz w:val="24"/>
+          <w:szCs w:val="24"/>
+          <w:lang w:val="en-US"/>
+        </w:rPr>
+        <w:t>,</w:t>
+      </w:r>
+      <w:r>
+        <w:rPr>
+          <w:rFonts w:ascii="Arial" w:hAnsi="Arial" w:cs="Arial"/>
+          <w:color w:val="000000" w:themeColor="text1"/>
+          <w:sz w:val="24"/>
+          <w:szCs w:val="24"/>
+          <w:lang w:val="en-US"/>
+        </w:rPr>
+        <w:t xml:space="preserve"> through the solution </w:t>
       </w:r>
       <w:proofErr w:type="spellStart"/>
       <w:r>
@@ -3174,6 +3283,17 @@
         <w:t>Gerente</w:t>
       </w:r>
       <w:proofErr w:type="spellEnd"/>
+      <w:r>
+        <w:rPr>
+          <w:rFonts w:ascii="Arial" w:hAnsi="Arial" w:cs="Arial"/>
+          <w:i/>
+          <w:color w:val="000000" w:themeColor="text1"/>
+          <w:sz w:val="24"/>
+          <w:szCs w:val="24"/>
+          <w:lang w:val="en-US"/>
+        </w:rPr>
+        <w:t>,</w:t>
+      </w:r>
       <w:r>
         <w:rPr>
           <w:rFonts w:ascii="Arial" w:hAnsi="Arial" w:cs="Arial"/>
@@ -6166,6 +6286,9 @@
     <w:sdt>
       <w:sdtPr>
         <w:rPr>
+          <w:rFonts w:ascii="Times New Roman" w:hAnsi="Times New Roman" w:cs="Times New Roman"/>
+          <w:b w:val="0"/>
+          <w:color w:val="auto"/>
           <w:sz w:val="20"/>
           <w:szCs w:val="20"/>
         </w:rPr>
@@ -6177,10 +6300,8 @@
       </w:sdtPr>
       <w:sdtEndPr>
         <w:rPr>
-          <w:rFonts w:ascii="Times New Roman" w:hAnsi="Times New Roman" w:cs="Times New Roman"/>
           <w:bCs/>
           <w:noProof/>
-          <w:color w:val="auto"/>
         </w:rPr>
       </w:sdtEndPr>
       <w:sdtContent>
@@ -9983,16 +10104,16 @@
           <w:sz w:val="24"/>
           <w:szCs w:val="24"/>
         </w:rPr>
-        <w:t xml:space="preserve">iclo de vida. </w:t>
-      </w:r>
-      <w:r>
-        <w:rPr>
-          <w:rFonts w:ascii="Arial" w:hAnsi="Arial" w:cs="Arial"/>
-          <w:color w:val="000000"/>
-          <w:sz w:val="24"/>
-          <w:szCs w:val="24"/>
-        </w:rPr>
-        <w:t xml:space="preserve">Como também, citando e descrevendo os grupos de processos do gerenciamento de projetos e as áreas do conhecimento. </w:t>
+        <w:t>iclo de vida como também</w:t>
+      </w:r>
+      <w:r>
+        <w:rPr>
+          <w:rFonts w:ascii="Arial" w:hAnsi="Arial" w:cs="Arial"/>
+          <w:color w:val="000000"/>
+          <w:sz w:val="24"/>
+          <w:szCs w:val="24"/>
+        </w:rPr>
+        <w:t xml:space="preserve"> citando e descrevendo os grupos de processos do gerenciamento de projetos e as áreas do conhecimento. </w:t>
       </w:r>
     </w:p>
     <w:p>
@@ -10052,25 +10173,52 @@
           <w:sz w:val="24"/>
           <w:szCs w:val="24"/>
         </w:rPr>
-        <w:t xml:space="preserve">contado sua história e </w:t>
-      </w:r>
-      <w:r>
-        <w:rPr>
-          <w:rFonts w:ascii="Arial" w:hAnsi="Arial" w:cs="Arial"/>
-          <w:color w:val="000000"/>
-          <w:sz w:val="24"/>
-          <w:szCs w:val="24"/>
-        </w:rPr>
-        <w:t xml:space="preserve">aplicabilidade nos negócios. </w:t>
-      </w:r>
-      <w:r>
-        <w:rPr>
-          <w:rFonts w:ascii="Arial" w:hAnsi="Arial" w:cs="Arial"/>
-          <w:color w:val="000000"/>
-          <w:sz w:val="24"/>
-          <w:szCs w:val="24"/>
-        </w:rPr>
-        <w:t>Bem como a definição de jogo, os</w:t>
+        <w:t>contada</w:t>
+      </w:r>
+      <w:r>
+        <w:rPr>
+          <w:rFonts w:ascii="Arial" w:hAnsi="Arial" w:cs="Arial"/>
+          <w:color w:val="000000"/>
+          <w:sz w:val="24"/>
+          <w:szCs w:val="24"/>
+        </w:rPr>
+        <w:t xml:space="preserve"> sua história e </w:t>
+      </w:r>
+      <w:r>
+        <w:rPr>
+          <w:rFonts w:ascii="Arial" w:hAnsi="Arial" w:cs="Arial"/>
+          <w:color w:val="000000"/>
+          <w:sz w:val="24"/>
+          <w:szCs w:val="24"/>
+        </w:rPr>
+        <w:t>aplicabilidade nos negócios</w:t>
+      </w:r>
+      <w:r>
+        <w:rPr>
+          <w:rFonts w:ascii="Arial" w:hAnsi="Arial" w:cs="Arial"/>
+          <w:color w:val="000000"/>
+          <w:sz w:val="24"/>
+          <w:szCs w:val="24"/>
+        </w:rPr>
+        <w:t xml:space="preserve"> </w:t>
+      </w:r>
+      <w:r>
+        <w:rPr>
+          <w:rFonts w:ascii="Arial" w:hAnsi="Arial" w:cs="Arial"/>
+          <w:color w:val="000000"/>
+          <w:sz w:val="24"/>
+          <w:szCs w:val="24"/>
+        </w:rPr>
+        <w:t>b</w:t>
+      </w:r>
+      <w:r>
+        <w:rPr>
+          <w:rFonts w:ascii="Arial" w:hAnsi="Arial" w:cs="Arial"/>
+          <w:color w:val="000000"/>
+          <w:sz w:val="24"/>
+          <w:szCs w:val="24"/>
+        </w:rPr>
+        <w:t>em como a definição de jogo, os</w:t>
       </w:r>
       <w:r>
         <w:rPr>
@@ -10117,36 +10265,32 @@
         </w:rPr>
         <w:t>.</w:t>
       </w:r>
-    </w:p>
-    <w:p>
-      <w:pPr>
-        <w:spacing w:after="0" w:line="360" w:lineRule="auto"/>
-        <w:ind w:firstLine="1134"/>
-        <w:jc w:val="both"/>
+      <w:r>
+        <w:rPr>
+          <w:rFonts w:ascii="Arial" w:hAnsi="Arial" w:cs="Arial"/>
+          <w:color w:val="000000"/>
+          <w:sz w:val="24"/>
+          <w:szCs w:val="24"/>
+        </w:rPr>
+        <w:t xml:space="preserve"> </w:t>
+      </w:r>
+      <w:r>
+        <w:rPr>
+          <w:rFonts w:ascii="Arial" w:hAnsi="Arial" w:cs="Arial"/>
+          <w:color w:val="000000"/>
+          <w:sz w:val="24"/>
+          <w:szCs w:val="24"/>
+        </w:rPr>
+        <w:t xml:space="preserve">Já a terceira seção </w:t>
+      </w:r>
+      <w:r>
         <w:rPr>
           <w:rFonts w:ascii="Arial" w:hAnsi="Arial" w:cs="Arial"/>
           <w:color w:val="1D262A"/>
           <w:sz w:val="24"/>
           <w:szCs w:val="24"/>
         </w:rPr>
-      </w:pPr>
-      <w:r>
-        <w:rPr>
-          <w:rFonts w:ascii="Arial" w:hAnsi="Arial" w:cs="Arial"/>
-          <w:color w:val="000000"/>
-          <w:sz w:val="24"/>
-          <w:szCs w:val="24"/>
-        </w:rPr>
-        <w:t xml:space="preserve"> </w:t>
-      </w:r>
-      <w:r>
-        <w:rPr>
-          <w:rFonts w:ascii="Arial" w:hAnsi="Arial" w:cs="Arial"/>
-          <w:color w:val="000000"/>
-          <w:sz w:val="24"/>
-          <w:szCs w:val="24"/>
-        </w:rPr>
-        <w:t xml:space="preserve">Já a terceira seção </w:t>
+        <w:t xml:space="preserve">trata da especificação e contextualização </w:t>
       </w:r>
       <w:r>
         <w:rPr>
@@ -10155,7 +10299,7 @@
           <w:sz w:val="24"/>
           <w:szCs w:val="24"/>
         </w:rPr>
-        <w:t xml:space="preserve">trata da especificação e contextualização </w:t>
+        <w:t>do aplicativo</w:t>
       </w:r>
       <w:r>
         <w:rPr>
@@ -10164,7 +10308,7 @@
           <w:sz w:val="24"/>
           <w:szCs w:val="24"/>
         </w:rPr>
-        <w:t>do aplicativo</w:t>
+        <w:t xml:space="preserve"> Jornada do Gerente</w:t>
       </w:r>
       <w:r>
         <w:rPr>
@@ -10173,25 +10317,7 @@
           <w:sz w:val="24"/>
           <w:szCs w:val="24"/>
         </w:rPr>
-        <w:t xml:space="preserve"> Jornada do Gerente</w:t>
-      </w:r>
-      <w:r>
-        <w:rPr>
-          <w:rFonts w:ascii="Arial" w:hAnsi="Arial" w:cs="Arial"/>
-          <w:color w:val="1D262A"/>
-          <w:sz w:val="24"/>
-          <w:szCs w:val="24"/>
-        </w:rPr>
-        <w:t xml:space="preserve"> que foi desenvolvido.</w:t>
-      </w:r>
-      <w:r>
-        <w:rPr>
-          <w:rFonts w:ascii="Arial" w:hAnsi="Arial" w:cs="Arial"/>
-          <w:color w:val="1D262A"/>
-          <w:sz w:val="24"/>
-          <w:szCs w:val="24"/>
-        </w:rPr>
-        <w:t xml:space="preserve"> </w:t>
+        <w:t xml:space="preserve"> que foi desenvolvido. </w:t>
       </w:r>
     </w:p>
     <w:p>
@@ -24343,6 +24469,11 @@
             <w:color w:val="000000"/>
             <w:sz w:val="24"/>
             <w:szCs w:val="24"/>
+            <w:rPrChange w:id="51" w:author="Unknown">
+              <w:rPr>
+                <w:noProof/>
+              </w:rPr>
+            </w:rPrChange>
           </w:rPr>
           <w:drawing>
             <wp:inline distT="0" distB="0" distL="0" distR="0" wp14:anchorId="269B4699" wp14:editId="75ED12BE">
@@ -24407,7 +24538,7 @@
           <w:color w:val="000000"/>
         </w:rPr>
       </w:pPr>
-      <w:ins w:id="51" w:author="Rafael Barbosa" w:date="2017-11-05T15:47:00Z">
+      <w:ins w:id="52" w:author="Rafael Barbosa" w:date="2017-11-05T15:47:00Z">
         <w:r>
           <w:rPr>
             <w:rFonts w:ascii="Arial" w:hAnsi="Arial" w:cs="Arial"/>
@@ -24502,7 +24633,7 @@
         </w:rPr>
         <w:t>o</w:t>
       </w:r>
-      <w:ins w:id="52" w:author="Rafael Barbosa" w:date="2017-11-05T15:49:00Z">
+      <w:ins w:id="53" w:author="Rafael Barbosa" w:date="2017-11-05T15:49:00Z">
         <w:r>
           <w:rPr>
             <w:rFonts w:ascii="Arial" w:hAnsi="Arial" w:cs="Arial"/>
@@ -24731,7 +24862,7 @@
         <w:keepNext/>
         <w:jc w:val="center"/>
       </w:pPr>
-      <w:bookmarkStart w:id="53" w:name="_Toc498098173"/>
+      <w:bookmarkStart w:id="54" w:name="_Toc498098173"/>
       <w:r>
         <w:rPr>
           <w:b/>
@@ -24782,7 +24913,7 @@
       <w:r>
         <w:t>Tela meus projetos do aplicativo</w:t>
       </w:r>
-      <w:bookmarkEnd w:id="53"/>
+      <w:bookmarkEnd w:id="54"/>
     </w:p>
     <w:p>
       <w:pPr>
@@ -24898,7 +25029,7 @@
         <w:keepNext/>
         <w:jc w:val="center"/>
       </w:pPr>
-      <w:bookmarkStart w:id="54" w:name="_Toc498098174"/>
+      <w:bookmarkStart w:id="55" w:name="_Toc498098174"/>
       <w:r>
         <w:rPr>
           <w:b/>
@@ -24948,7 +25079,7 @@
       <w:r>
         <w:t>Tela enviar dúvida do aplicativo</w:t>
       </w:r>
-      <w:bookmarkEnd w:id="54"/>
+      <w:bookmarkEnd w:id="55"/>
     </w:p>
     <w:p>
       <w:pPr>
@@ -25108,7 +25239,7 @@
         <w:keepNext/>
         <w:jc w:val="center"/>
       </w:pPr>
-      <w:bookmarkStart w:id="55" w:name="_Toc498098175"/>
+      <w:bookmarkStart w:id="56" w:name="_Toc498098175"/>
       <w:r>
         <w:rPr>
           <w:b/>
@@ -25159,7 +25290,7 @@
       <w:r>
         <w:t>Tela classificação do aplicativo</w:t>
       </w:r>
-      <w:bookmarkEnd w:id="55"/>
+      <w:bookmarkEnd w:id="56"/>
     </w:p>
     <w:p>
       <w:pPr>
@@ -25276,11 +25407,11 @@
       <w:pPr>
         <w:pStyle w:val="Ttulo2"/>
       </w:pPr>
-      <w:bookmarkStart w:id="56" w:name="_Toc498101218"/>
+      <w:bookmarkStart w:id="57" w:name="_Toc498101218"/>
       <w:r>
         <w:t>4.3. Arquitetura</w:t>
       </w:r>
-      <w:bookmarkEnd w:id="56"/>
+      <w:bookmarkEnd w:id="57"/>
     </w:p>
     <w:p>
       <w:pPr>
@@ -26011,7 +26142,7 @@
         <w:keepNext/>
         <w:jc w:val="center"/>
       </w:pPr>
-      <w:bookmarkStart w:id="57" w:name="_Toc498098176"/>
+      <w:bookmarkStart w:id="58" w:name="_Toc498098176"/>
       <w:r>
         <w:rPr>
           <w:b/>
@@ -26061,7 +26192,7 @@
       <w:r>
         <w:t>Arquitetura da solução</w:t>
       </w:r>
-      <w:bookmarkEnd w:id="57"/>
+      <w:bookmarkEnd w:id="58"/>
     </w:p>
     <w:p>
       <w:pPr>
@@ -26736,12 +26867,12 @@
           <w:color w:val="0000FF"/>
         </w:rPr>
       </w:pPr>
-      <w:bookmarkStart w:id="58" w:name="_Toc498101219"/>
+      <w:bookmarkStart w:id="59" w:name="_Toc498101219"/>
       <w:r>
         <w:lastRenderedPageBreak/>
         <w:t>CONCLUSÃO</w:t>
       </w:r>
-      <w:bookmarkEnd w:id="58"/>
+      <w:bookmarkEnd w:id="59"/>
     </w:p>
     <w:p>
       <w:pPr>
@@ -27051,7 +27182,7 @@
         <w:jc w:val="both"/>
         <w:textAlignment w:val="baseline"/>
         <w:rPr>
-          <w:ins w:id="59" w:author="Saulo Medeiros Guerreiro" w:date="2017-11-06T12:14:00Z"/>
+          <w:ins w:id="60" w:author="Saulo Medeiros Guerreiro" w:date="2017-11-06T12:14:00Z"/>
           <w:rFonts w:ascii="Arial" w:hAnsi="Arial" w:cs="Arial"/>
           <w:color w:val="000000"/>
           <w:sz w:val="24"/>
@@ -27538,12 +27669,12 @@
           <w:color w:val="0000FF"/>
         </w:rPr>
       </w:pPr>
-      <w:bookmarkStart w:id="60" w:name="_Toc498101220"/>
+      <w:bookmarkStart w:id="61" w:name="_Toc498101220"/>
       <w:r>
         <w:lastRenderedPageBreak/>
         <w:t>REFERÊNCIAS</w:t>
       </w:r>
-      <w:bookmarkEnd w:id="60"/>
+      <w:bookmarkEnd w:id="61"/>
     </w:p>
     <w:p>
       <w:pPr>
@@ -28623,7 +28754,7 @@
         <w:pStyle w:val="Ttulo1"/>
         <w:jc w:val="center"/>
       </w:pPr>
-      <w:bookmarkStart w:id="61" w:name="_Toc498101221"/>
+      <w:bookmarkStart w:id="62" w:name="_Toc498101221"/>
       <w:r>
         <w:lastRenderedPageBreak/>
         <w:t xml:space="preserve">ANEXO 1 – </w:t>
@@ -28634,7 +28765,7 @@
       <w:r>
         <w:t>Processo de gerenciamento de projetos</w:t>
       </w:r>
-      <w:bookmarkEnd w:id="61"/>
+      <w:bookmarkEnd w:id="62"/>
     </w:p>
     <w:p>
       <w:pPr>
@@ -28652,7 +28783,7 @@
         <w:keepNext/>
         <w:jc w:val="center"/>
       </w:pPr>
-      <w:bookmarkStart w:id="62" w:name="_Toc498098177"/>
+      <w:bookmarkStart w:id="63" w:name="_Toc498098177"/>
       <w:r>
         <w:rPr>
           <w:b/>
@@ -28702,7 +28833,7 @@
       <w:r>
         <w:t>O processo de gerenciamento de projetos (parte 1 de 4)</w:t>
       </w:r>
-      <w:bookmarkEnd w:id="62"/>
+      <w:bookmarkEnd w:id="63"/>
     </w:p>
     <w:p>
       <w:pPr>
@@ -28854,7 +28985,7 @@
         <w:keepNext/>
         <w:jc w:val="center"/>
       </w:pPr>
-      <w:bookmarkStart w:id="63" w:name="_Toc498098178"/>
+      <w:bookmarkStart w:id="64" w:name="_Toc498098178"/>
       <w:r>
         <w:rPr>
           <w:b/>
@@ -28904,7 +29035,7 @@
       <w:r>
         <w:t>O processo de gerenciamento de projetos (parte 2 de 4)</w:t>
       </w:r>
-      <w:bookmarkEnd w:id="63"/>
+      <w:bookmarkEnd w:id="64"/>
     </w:p>
     <w:p>
       <w:pPr>
@@ -29076,7 +29207,7 @@
         <w:keepNext/>
         <w:jc w:val="center"/>
       </w:pPr>
-      <w:bookmarkStart w:id="64" w:name="_Toc498098179"/>
+      <w:bookmarkStart w:id="65" w:name="_Toc498098179"/>
       <w:r>
         <w:rPr>
           <w:b/>
@@ -29126,7 +29257,7 @@
       <w:r>
         <w:t>O processo de gerenciamento de projetos (parte 3 de 4)</w:t>
       </w:r>
-      <w:bookmarkEnd w:id="64"/>
+      <w:bookmarkEnd w:id="65"/>
     </w:p>
     <w:p>
       <w:pPr>
@@ -29301,7 +29432,7 @@
         <w:keepNext/>
         <w:jc w:val="center"/>
       </w:pPr>
-      <w:bookmarkStart w:id="65" w:name="_Toc498098180"/>
+      <w:bookmarkStart w:id="66" w:name="_Toc498098180"/>
       <w:r>
         <w:rPr>
           <w:b/>
@@ -29351,7 +29482,7 @@
       <w:r>
         <w:t>O processo de gerenciamento de projetos (parte 4 de 4)</w:t>
       </w:r>
-      <w:bookmarkEnd w:id="65"/>
+      <w:bookmarkEnd w:id="66"/>
     </w:p>
     <w:p>
       <w:pPr>
@@ -31824,7 +31955,7 @@
 </file>
 
 <file path=customXml/itemProps1.xml><?xml version="1.0" encoding="utf-8"?>
-<ds:datastoreItem xmlns:ds="http://schemas.openxmlformats.org/officeDocument/2006/customXml" ds:itemID="{5D42A9CF-1420-CE42-97DF-E71BAB9087BD}">
+<ds:datastoreItem xmlns:ds="http://schemas.openxmlformats.org/officeDocument/2006/customXml" ds:itemID="{729D15F8-EDE4-1848-B918-CCB712870060}">
   <ds:schemaRefs>
     <ds:schemaRef ds:uri="http://schemas.openxmlformats.org/officeDocument/2006/bibliography"/>
   </ds:schemaRefs>

</xml_diff>

<commit_message>
Adicionado o nome dos professores da banca
</commit_message>
<xml_diff>
--- a/TCC - SAULO MEDEIROS GUERREIRO (VERSAO FINAL) .docx
+++ b/TCC - SAULO MEDEIROS GUERREIRO (VERSAO FINAL) .docx
@@ -1667,7 +1667,17 @@
           <w:sz w:val="24"/>
           <w:szCs w:val="24"/>
         </w:rPr>
-        <w:t>Aprovada em: ___/___/______.</w:t>
+        <w:t>Aprovada em: ___</w:t>
+      </w:r>
+      <w:bookmarkStart w:id="0" w:name="_GoBack"/>
+      <w:bookmarkEnd w:id="0"/>
+      <w:r>
+        <w:rPr>
+          <w:rFonts w:ascii="Arial" w:hAnsi="Arial" w:cs="Arial"/>
+          <w:sz w:val="24"/>
+          <w:szCs w:val="24"/>
+        </w:rPr>
+        <w:t>/___/______.</w:t>
       </w:r>
     </w:p>
     <w:p>
@@ -1843,7 +1853,7 @@
           <w:sz w:val="24"/>
           <w:szCs w:val="24"/>
         </w:rPr>
-        <w:t>Prof. M. Sc. Xxxxxxxxx Xxxxxxx</w:t>
+        <w:t xml:space="preserve">Prof. Me. Alex Silveira da Costa </w:t>
       </w:r>
     </w:p>
     <w:p>
@@ -1927,7 +1937,15 @@
           <w:sz w:val="24"/>
           <w:szCs w:val="24"/>
         </w:rPr>
-        <w:t>Prof. Dr. Xxxxxxxxx Xxxxxxx</w:t>
+        <w:t xml:space="preserve">Prof. Dr. </w:t>
+      </w:r>
+      <w:r>
+        <w:rPr>
+          <w:rFonts w:ascii="Arial" w:hAnsi="Arial" w:cs="Arial"/>
+          <w:sz w:val="24"/>
+          <w:szCs w:val="24"/>
+        </w:rPr>
+        <w:t>José Alzir Bruno Falcão</w:t>
       </w:r>
     </w:p>
     <w:p>
@@ -8824,13 +8842,13 @@
           </mc:Fallback>
         </mc:AlternateContent>
       </w:r>
-      <w:bookmarkStart w:id="0" w:name="_Toc498087776"/>
-      <w:bookmarkStart w:id="1" w:name="_Toc498101191"/>
+      <w:bookmarkStart w:id="1" w:name="_Toc498087776"/>
+      <w:bookmarkStart w:id="2" w:name="_Toc498101191"/>
       <w:r>
         <w:t>1 INTRODUÇÃO</w:t>
       </w:r>
-      <w:bookmarkEnd w:id="0"/>
       <w:bookmarkEnd w:id="1"/>
+      <w:bookmarkEnd w:id="2"/>
     </w:p>
     <w:p>
       <w:pPr>
@@ -9096,11 +9114,11 @@
       <w:pPr>
         <w:pStyle w:val="Ttulo2"/>
       </w:pPr>
-      <w:bookmarkStart w:id="2" w:name="_Toc498101192"/>
+      <w:bookmarkStart w:id="3" w:name="_Toc498101192"/>
       <w:r>
         <w:t>1.1 Justificativa</w:t>
       </w:r>
-      <w:bookmarkEnd w:id="2"/>
+      <w:bookmarkEnd w:id="3"/>
     </w:p>
     <w:p>
       <w:pPr>
@@ -9377,11 +9395,11 @@
       <w:pPr>
         <w:pStyle w:val="Ttulo2"/>
       </w:pPr>
-      <w:bookmarkStart w:id="3" w:name="_Toc498101193"/>
+      <w:bookmarkStart w:id="4" w:name="_Toc498101193"/>
       <w:r>
         <w:t>1.2 Objetivos</w:t>
       </w:r>
-      <w:bookmarkEnd w:id="3"/>
+      <w:bookmarkEnd w:id="4"/>
     </w:p>
     <w:p>
       <w:pPr>
@@ -9463,7 +9481,7 @@
         <w:spacing w:before="0" w:line="360" w:lineRule="auto"/>
         <w:ind w:firstLine="1134"/>
       </w:pPr>
-      <w:bookmarkStart w:id="4" w:name="_Toc498101194"/>
+      <w:bookmarkStart w:id="5" w:name="_Toc498101194"/>
       <w:r>
         <w:t xml:space="preserve">1.2.2 Objetivos </w:t>
       </w:r>
@@ -9476,7 +9494,7 @@
       <w:r>
         <w:t>specíficos</w:t>
       </w:r>
-      <w:bookmarkEnd w:id="4"/>
+      <w:bookmarkEnd w:id="5"/>
     </w:p>
     <w:p>
       <w:pPr>
@@ -9742,12 +9760,12 @@
       <w:pPr>
         <w:pStyle w:val="Ttulo2"/>
       </w:pPr>
-      <w:bookmarkStart w:id="5" w:name="_Toc498101195"/>
+      <w:bookmarkStart w:id="6" w:name="_Toc498101195"/>
       <w:r>
         <w:lastRenderedPageBreak/>
         <w:t>1.3 Metodologia</w:t>
       </w:r>
-      <w:bookmarkEnd w:id="5"/>
+      <w:bookmarkEnd w:id="6"/>
     </w:p>
     <w:p>
       <w:pPr>
@@ -9927,11 +9945,11 @@
           <w:color w:val="0000FF"/>
         </w:rPr>
       </w:pPr>
-      <w:bookmarkStart w:id="6" w:name="_Toc498101196"/>
+      <w:bookmarkStart w:id="7" w:name="_Toc498101196"/>
       <w:r>
         <w:t>1.4 Estrutura do Trabalho</w:t>
       </w:r>
-      <w:bookmarkEnd w:id="6"/>
+      <w:bookmarkEnd w:id="7"/>
       <w:r>
         <w:t xml:space="preserve"> </w:t>
       </w:r>
@@ -10328,7 +10346,7 @@
       <w:pPr>
         <w:pStyle w:val="Ttulo1"/>
       </w:pPr>
-      <w:bookmarkStart w:id="7" w:name="_Toc498101197"/>
+      <w:bookmarkStart w:id="8" w:name="_Toc498101197"/>
       <w:r>
         <w:lastRenderedPageBreak/>
         <w:t>2 GERENCIAMENTO</w:t>
@@ -10336,7 +10354,7 @@
       <w:r>
         <w:t xml:space="preserve"> DE PROJETOS</w:t>
       </w:r>
-      <w:bookmarkEnd w:id="7"/>
+      <w:bookmarkEnd w:id="8"/>
     </w:p>
     <w:p/>
     <w:p>
@@ -10370,14 +10388,14 @@
       <w:pPr>
         <w:pStyle w:val="Ttulo2"/>
       </w:pPr>
-      <w:bookmarkStart w:id="8" w:name="_Toc498101198"/>
+      <w:bookmarkStart w:id="9" w:name="_Toc498101198"/>
       <w:r>
         <w:t>2.1.</w:t>
       </w:r>
       <w:r>
         <w:t xml:space="preserve"> Introdução</w:t>
       </w:r>
-      <w:bookmarkEnd w:id="8"/>
+      <w:bookmarkEnd w:id="9"/>
       <w:r>
         <w:t xml:space="preserve"> </w:t>
       </w:r>
@@ -10611,12 +10629,12 @@
       <w:pPr>
         <w:pStyle w:val="Ttulo2"/>
       </w:pPr>
-      <w:bookmarkStart w:id="9" w:name="_Toc498101199"/>
+      <w:bookmarkStart w:id="10" w:name="_Toc498101199"/>
       <w:r>
         <w:lastRenderedPageBreak/>
         <w:t>2.2. O que é gerenciamento de projetos?</w:t>
       </w:r>
-      <w:bookmarkEnd w:id="9"/>
+      <w:bookmarkEnd w:id="10"/>
     </w:p>
     <w:p>
       <w:pPr>
@@ -11126,11 +11144,11 @@
       <w:pPr>
         <w:pStyle w:val="Ttulo2"/>
       </w:pPr>
-      <w:bookmarkStart w:id="10" w:name="_Toc498101200"/>
+      <w:bookmarkStart w:id="11" w:name="_Toc498101200"/>
       <w:r>
         <w:t>2.3. Subprojetos, programas e portfólios</w:t>
       </w:r>
-      <w:bookmarkEnd w:id="10"/>
+      <w:bookmarkEnd w:id="11"/>
     </w:p>
     <w:p>
       <w:pPr>
@@ -11293,11 +11311,11 @@
       <w:pPr>
         <w:pStyle w:val="Ttulo2"/>
       </w:pPr>
-      <w:bookmarkStart w:id="11" w:name="_Toc498101201"/>
+      <w:bookmarkStart w:id="12" w:name="_Toc498101201"/>
       <w:r>
         <w:t>2.4. PMBOK</w:t>
       </w:r>
-      <w:bookmarkEnd w:id="11"/>
+      <w:bookmarkEnd w:id="12"/>
     </w:p>
     <w:p>
       <w:pPr>
@@ -11389,11 +11407,11 @@
       <w:pPr>
         <w:pStyle w:val="Ttulo2"/>
       </w:pPr>
-      <w:bookmarkStart w:id="12" w:name="_Toc498101202"/>
+      <w:bookmarkStart w:id="13" w:name="_Toc498101202"/>
       <w:r>
         <w:t>2.5. Ciclo de vida de um projeto</w:t>
       </w:r>
-      <w:bookmarkEnd w:id="12"/>
+      <w:bookmarkEnd w:id="13"/>
     </w:p>
     <w:p>
       <w:pPr>
@@ -11490,7 +11508,7 @@
         <w:keepNext/>
         <w:jc w:val="center"/>
       </w:pPr>
-      <w:bookmarkStart w:id="13" w:name="_Toc498098163"/>
+      <w:bookmarkStart w:id="14" w:name="_Toc498098163"/>
       <w:r>
         <w:rPr>
           <w:b/>
@@ -11538,7 +11556,7 @@
       <w:r>
         <w:t xml:space="preserve"> Variação do esforço com o tempo para o projeto</w:t>
       </w:r>
-      <w:bookmarkEnd w:id="13"/>
+      <w:bookmarkEnd w:id="14"/>
     </w:p>
     <w:p>
       <w:pPr>
@@ -11731,7 +11749,7 @@
         <w:keepNext/>
         <w:jc w:val="center"/>
       </w:pPr>
-      <w:bookmarkStart w:id="14" w:name="_Toc498098164"/>
+      <w:bookmarkStart w:id="15" w:name="_Toc498098164"/>
       <w:r>
         <w:rPr>
           <w:b/>
@@ -11782,7 +11800,7 @@
       <w:r>
         <w:t>Análise comparativa da incerteza do risco com a quantidade arriscada</w:t>
       </w:r>
-      <w:bookmarkEnd w:id="14"/>
+      <w:bookmarkEnd w:id="15"/>
     </w:p>
     <w:p>
       <w:pPr>
@@ -11882,11 +11900,11 @@
       <w:pPr>
         <w:pStyle w:val="Ttulo2"/>
       </w:pPr>
-      <w:bookmarkStart w:id="15" w:name="_Toc498101203"/>
+      <w:bookmarkStart w:id="16" w:name="_Toc498101203"/>
       <w:r>
         <w:t>2.6. Os grupos de processos de gerenciamento de projetos</w:t>
       </w:r>
-      <w:bookmarkEnd w:id="15"/>
+      <w:bookmarkEnd w:id="16"/>
     </w:p>
     <w:p>
       <w:pPr>
@@ -12489,7 +12507,7 @@
         <w:ind w:firstLine="1134"/>
         <w:jc w:val="both"/>
         <w:rPr>
-          <w:ins w:id="16" w:author="Rafael Barbosa" w:date="2017-11-05T14:21:00Z"/>
+          <w:ins w:id="17" w:author="Rafael Barbosa" w:date="2017-11-05T14:21:00Z"/>
           <w:rFonts w:ascii="Arial" w:hAnsi="Arial" w:cs="Arial"/>
           <w:sz w:val="24"/>
           <w:szCs w:val="24"/>
@@ -12530,7 +12548,7 @@
         </w:rPr>
         <w:t>na iniciação, a justificativa, o objetivo, o caso de negócio do projeto e o gerente de projetos são definidos e o Termo de Abertura de Projeto (TAP) é confeccionado. Na fase seguinte, chamada Planejamento</w:t>
       </w:r>
-      <w:ins w:id="17" w:author="Rafael Barbosa" w:date="2017-11-05T14:20:00Z">
+      <w:ins w:id="18" w:author="Rafael Barbosa" w:date="2017-11-05T14:20:00Z">
         <w:r>
           <w:rPr>
             <w:rFonts w:ascii="Arial" w:hAnsi="Arial" w:cs="Arial"/>
@@ -12591,7 +12609,7 @@
         <w:ind w:firstLine="1134"/>
         <w:jc w:val="both"/>
         <w:rPr>
-          <w:ins w:id="18" w:author="Rafael Barbosa" w:date="2017-11-05T14:22:00Z"/>
+          <w:ins w:id="19" w:author="Rafael Barbosa" w:date="2017-11-05T14:22:00Z"/>
           <w:rFonts w:ascii="Arial" w:hAnsi="Arial" w:cs="Arial"/>
           <w:sz w:val="24"/>
           <w:szCs w:val="24"/>
@@ -12817,12 +12835,12 @@
       <w:pPr>
         <w:pStyle w:val="Ttulo2"/>
       </w:pPr>
-      <w:bookmarkStart w:id="19" w:name="_Toc498101204"/>
+      <w:bookmarkStart w:id="20" w:name="_Toc498101204"/>
       <w:r>
         <w:lastRenderedPageBreak/>
         <w:t>2.7. Áreas de conhecimento</w:t>
       </w:r>
-      <w:bookmarkEnd w:id="19"/>
+      <w:bookmarkEnd w:id="20"/>
     </w:p>
     <w:p>
       <w:pPr>
@@ -12929,7 +12947,7 @@
         <w:keepNext/>
         <w:jc w:val="center"/>
       </w:pPr>
-      <w:bookmarkStart w:id="20" w:name="_Toc498098165"/>
+      <w:bookmarkStart w:id="21" w:name="_Toc498098165"/>
       <w:r>
         <w:rPr>
           <w:b/>
@@ -12979,7 +12997,7 @@
       <w:r>
         <w:t>As dez áreas de conhecimento do gerenciamento de projetos</w:t>
       </w:r>
-      <w:bookmarkEnd w:id="20"/>
+      <w:bookmarkEnd w:id="21"/>
     </w:p>
     <w:p>
       <w:pPr>
@@ -13145,7 +13163,7 @@
         <w:pStyle w:val="Legenda"/>
         <w:keepNext/>
       </w:pPr>
-      <w:bookmarkStart w:id="21" w:name="_Toc498098248"/>
+      <w:bookmarkStart w:id="22" w:name="_Toc498098248"/>
       <w:r>
         <w:rPr>
           <w:b/>
@@ -13196,7 +13214,7 @@
       <w:r>
         <w:t>As dez áreas de conhecimento do gerenciamento de projetos e suas respectivas descrições</w:t>
       </w:r>
-      <w:bookmarkEnd w:id="21"/>
+      <w:bookmarkEnd w:id="22"/>
     </w:p>
     <w:tbl>
       <w:tblPr>
@@ -14035,12 +14053,12 @@
       <w:pPr>
         <w:pStyle w:val="Ttulo2"/>
       </w:pPr>
-      <w:bookmarkStart w:id="22" w:name="_Toc498101205"/>
+      <w:bookmarkStart w:id="23" w:name="_Toc498101205"/>
       <w:r>
         <w:lastRenderedPageBreak/>
         <w:t>2.8. O Ambiente Organizacional</w:t>
       </w:r>
-      <w:bookmarkEnd w:id="22"/>
+      <w:bookmarkEnd w:id="23"/>
     </w:p>
     <w:p>
       <w:pPr>
@@ -14264,7 +14282,7 @@
         <w:pStyle w:val="Legenda"/>
         <w:keepNext/>
       </w:pPr>
-      <w:bookmarkStart w:id="23" w:name="_Toc498098249"/>
+      <w:bookmarkStart w:id="24" w:name="_Toc498098249"/>
       <w:r>
         <w:rPr>
           <w:b/>
@@ -14314,7 +14332,7 @@
       <w:r>
         <w:t>As cinco estruturas organizacionais</w:t>
       </w:r>
-      <w:bookmarkEnd w:id="23"/>
+      <w:bookmarkEnd w:id="24"/>
     </w:p>
     <w:tbl>
       <w:tblPr>
@@ -15090,11 +15108,11 @@
       <w:pPr>
         <w:pStyle w:val="Ttulo2"/>
       </w:pPr>
-      <w:bookmarkStart w:id="24" w:name="_Toc498101206"/>
+      <w:bookmarkStart w:id="25" w:name="_Toc498101206"/>
       <w:r>
         <w:t>2.9. Escritório de gerenciamento de projeto</w:t>
       </w:r>
-      <w:bookmarkEnd w:id="24"/>
+      <w:bookmarkEnd w:id="25"/>
     </w:p>
     <w:p>
       <w:pPr>
@@ -15221,11 +15239,11 @@
       <w:pPr>
         <w:pStyle w:val="Ttulo2"/>
       </w:pPr>
-      <w:bookmarkStart w:id="25" w:name="_Toc498101207"/>
+      <w:bookmarkStart w:id="26" w:name="_Toc498101207"/>
       <w:r>
         <w:t>2.10 O Processo de Gerenciamento do Projeto</w:t>
       </w:r>
-      <w:bookmarkEnd w:id="25"/>
+      <w:bookmarkEnd w:id="26"/>
     </w:p>
     <w:p>
       <w:pPr>
@@ -15681,7 +15699,7 @@
       <w:pPr>
         <w:pStyle w:val="Ttulo1"/>
       </w:pPr>
-      <w:bookmarkStart w:id="26" w:name="_Toc498101208"/>
+      <w:bookmarkStart w:id="27" w:name="_Toc498101208"/>
       <w:r>
         <w:lastRenderedPageBreak/>
         <w:t>3</w:t>
@@ -15692,7 +15710,7 @@
       <w:r>
         <w:t>GAMIFICAÇÃO</w:t>
       </w:r>
-      <w:bookmarkEnd w:id="26"/>
+      <w:bookmarkEnd w:id="27"/>
       <w:r>
         <w:t xml:space="preserve"> </w:t>
       </w:r>
@@ -15765,11 +15783,11 @@
       <w:pPr>
         <w:pStyle w:val="Ttulo2"/>
       </w:pPr>
-      <w:bookmarkStart w:id="27" w:name="_Toc498101209"/>
+      <w:bookmarkStart w:id="28" w:name="_Toc498101209"/>
       <w:r>
         <w:t>3.1. O que são jogos</w:t>
       </w:r>
-      <w:bookmarkEnd w:id="27"/>
+      <w:bookmarkEnd w:id="28"/>
     </w:p>
     <w:p>
       <w:pPr>
@@ -15922,12 +15940,12 @@
       <w:pPr>
         <w:pStyle w:val="Ttulo2"/>
       </w:pPr>
-      <w:bookmarkStart w:id="28" w:name="_Toc498101210"/>
+      <w:bookmarkStart w:id="29" w:name="_Toc498101210"/>
       <w:r>
         <w:lastRenderedPageBreak/>
         <w:t>3.2. Histórico</w:t>
       </w:r>
-      <w:bookmarkEnd w:id="28"/>
+      <w:bookmarkEnd w:id="29"/>
     </w:p>
     <w:p>
       <w:pPr>
@@ -16084,11 +16102,11 @@
       <w:pPr>
         <w:pStyle w:val="Ttulo2"/>
       </w:pPr>
-      <w:bookmarkStart w:id="29" w:name="_Toc498101211"/>
+      <w:bookmarkStart w:id="30" w:name="_Toc498101211"/>
       <w:r>
         <w:t>3.3. Definição de gamificação</w:t>
       </w:r>
-      <w:bookmarkEnd w:id="29"/>
+      <w:bookmarkEnd w:id="30"/>
     </w:p>
     <w:p>
       <w:pPr>
@@ -16715,12 +16733,12 @@
       <w:pPr>
         <w:pStyle w:val="Ttulo2"/>
       </w:pPr>
-      <w:bookmarkStart w:id="30" w:name="_Toc498101212"/>
+      <w:bookmarkStart w:id="31" w:name="_Toc498101212"/>
       <w:r>
         <w:lastRenderedPageBreak/>
         <w:t>3.4. Os elementos dos jogos</w:t>
       </w:r>
-      <w:bookmarkEnd w:id="30"/>
+      <w:bookmarkEnd w:id="31"/>
     </w:p>
     <w:p>
       <w:pPr>
@@ -16767,7 +16785,7 @@
         <w:ind w:firstLine="1134"/>
         <w:jc w:val="both"/>
         <w:rPr>
-          <w:ins w:id="31" w:author="Rafael Barbosa" w:date="2017-11-05T15:03:00Z"/>
+          <w:ins w:id="32" w:author="Rafael Barbosa" w:date="2017-11-05T15:03:00Z"/>
           <w:rFonts w:ascii="Arial" w:hAnsi="Arial" w:cs="Arial"/>
           <w:color w:val="000000"/>
           <w:sz w:val="24"/>
@@ -16977,7 +16995,7 @@
         <w:pStyle w:val="Legenda"/>
         <w:keepNext/>
       </w:pPr>
-      <w:bookmarkStart w:id="32" w:name="_Toc498098250"/>
+      <w:bookmarkStart w:id="33" w:name="_Toc498098250"/>
       <w:r>
         <w:rPr>
           <w:b/>
@@ -17027,7 +17045,7 @@
       <w:r>
         <w:t>Os elementos no nível da mecânica</w:t>
       </w:r>
-      <w:bookmarkEnd w:id="32"/>
+      <w:bookmarkEnd w:id="33"/>
     </w:p>
     <w:tbl>
       <w:tblPr>
@@ -17915,7 +17933,7 @@
         <w:pStyle w:val="Legenda"/>
         <w:keepNext/>
       </w:pPr>
-      <w:bookmarkStart w:id="33" w:name="_Toc498098251"/>
+      <w:bookmarkStart w:id="34" w:name="_Toc498098251"/>
       <w:r>
         <w:rPr>
           <w:b/>
@@ -17965,7 +17983,7 @@
       <w:r>
         <w:t>Os elementos no nível dos componentes</w:t>
       </w:r>
-      <w:bookmarkEnd w:id="33"/>
+      <w:bookmarkEnd w:id="34"/>
     </w:p>
     <w:tbl>
       <w:tblPr>
@@ -18994,11 +19012,11 @@
       <w:pPr>
         <w:pStyle w:val="Ttulo2"/>
       </w:pPr>
-      <w:bookmarkStart w:id="34" w:name="_Toc498101213"/>
+      <w:bookmarkStart w:id="35" w:name="_Toc498101213"/>
       <w:r>
         <w:t>3.5. Jogadores e seus tipos</w:t>
       </w:r>
-      <w:bookmarkEnd w:id="34"/>
+      <w:bookmarkEnd w:id="35"/>
     </w:p>
     <w:p>
       <w:pPr>
@@ -19300,12 +19318,12 @@
       <w:pPr>
         <w:pStyle w:val="Ttulo2"/>
       </w:pPr>
-      <w:bookmarkStart w:id="35" w:name="_Toc498101214"/>
+      <w:bookmarkStart w:id="36" w:name="_Toc498101214"/>
       <w:r>
         <w:lastRenderedPageBreak/>
         <w:t>3.6. Aplicabilidade da gamificação em negócios</w:t>
       </w:r>
-      <w:bookmarkEnd w:id="35"/>
+      <w:bookmarkEnd w:id="36"/>
     </w:p>
     <w:p>
       <w:pPr>
@@ -19625,7 +19643,7 @@
       <w:pPr>
         <w:pStyle w:val="Ttulo1"/>
       </w:pPr>
-      <w:bookmarkStart w:id="36" w:name="_Toc498101215"/>
+      <w:bookmarkStart w:id="37" w:name="_Toc498101215"/>
       <w:r>
         <w:lastRenderedPageBreak/>
         <w:t>4</w:t>
@@ -19636,7 +19654,7 @@
       <w:r>
         <w:t>FERRAMENTA</w:t>
       </w:r>
-      <w:bookmarkEnd w:id="36"/>
+      <w:bookmarkEnd w:id="37"/>
       <w:r>
         <w:t xml:space="preserve"> </w:t>
       </w:r>
@@ -19705,7 +19723,7 @@
           <w:szCs w:val="24"/>
         </w:rPr>
       </w:pPr>
-      <w:bookmarkStart w:id="37" w:name="_Toc498101216"/>
+      <w:bookmarkStart w:id="38" w:name="_Toc498101216"/>
       <w:r>
         <w:rPr>
           <w:bCs/>
@@ -19713,7 +19731,7 @@
         </w:rPr>
         <w:t>4.1. Contextualização</w:t>
       </w:r>
-      <w:bookmarkEnd w:id="37"/>
+      <w:bookmarkEnd w:id="38"/>
     </w:p>
     <w:p>
       <w:pPr>
@@ -20383,12 +20401,12 @@
       <w:pPr>
         <w:pStyle w:val="Ttulo2"/>
       </w:pPr>
-      <w:bookmarkStart w:id="38" w:name="_Toc498101217"/>
+      <w:bookmarkStart w:id="39" w:name="_Toc498101217"/>
       <w:r>
         <w:lastRenderedPageBreak/>
         <w:t>4.2. Especificação</w:t>
       </w:r>
-      <w:bookmarkEnd w:id="38"/>
+      <w:bookmarkEnd w:id="39"/>
     </w:p>
     <w:p>
       <w:pPr>
@@ -21173,7 +21191,7 @@
         <w:keepNext/>
         <w:jc w:val="center"/>
       </w:pPr>
-      <w:bookmarkStart w:id="39" w:name="_Toc498098166"/>
+      <w:bookmarkStart w:id="40" w:name="_Toc498098166"/>
       <w:r>
         <w:rPr>
           <w:b/>
@@ -21224,7 +21242,7 @@
       <w:r>
         <w:t>Tela de login do aplicativo.</w:t>
       </w:r>
-      <w:bookmarkEnd w:id="39"/>
+      <w:bookmarkEnd w:id="40"/>
     </w:p>
     <w:p>
       <w:pPr>
@@ -21554,7 +21572,7 @@
         <w:keepNext/>
         <w:jc w:val="center"/>
       </w:pPr>
-      <w:bookmarkStart w:id="40" w:name="_Toc498098167"/>
+      <w:bookmarkStart w:id="41" w:name="_Toc498098167"/>
       <w:r>
         <w:rPr>
           <w:b/>
@@ -21604,7 +21622,7 @@
       <w:r>
         <w:t>Tela projetos disponíveis do aplicativo</w:t>
       </w:r>
-      <w:bookmarkEnd w:id="40"/>
+      <w:bookmarkEnd w:id="41"/>
     </w:p>
     <w:p>
       <w:pPr>
@@ -21750,7 +21768,7 @@
         <w:lastRenderedPageBreak/>
         <w:t>Ao selecionar um projeto, as principais informações deste são exibidas</w:t>
       </w:r>
-      <w:ins w:id="41" w:author="Rafael Barbosa" w:date="2017-11-05T15:38:00Z">
+      <w:ins w:id="42" w:author="Rafael Barbosa" w:date="2017-11-05T15:38:00Z">
         <w:r>
           <w:rPr>
             <w:rFonts w:ascii="Arial" w:hAnsi="Arial" w:cs="Arial"/>
@@ -21819,7 +21837,7 @@
         <w:keepNext/>
         <w:jc w:val="center"/>
       </w:pPr>
-      <w:bookmarkStart w:id="42" w:name="_Toc498098168"/>
+      <w:bookmarkStart w:id="43" w:name="_Toc498098168"/>
       <w:r>
         <w:rPr>
           <w:b/>
@@ -21869,7 +21887,7 @@
       <w:r>
         <w:t>Tela projeto selecionado do aplicativo</w:t>
       </w:r>
-      <w:bookmarkEnd w:id="42"/>
+      <w:bookmarkEnd w:id="43"/>
     </w:p>
     <w:p>
       <w:pPr>
@@ -22361,7 +22379,7 @@
         <w:keepNext/>
         <w:jc w:val="center"/>
       </w:pPr>
-      <w:bookmarkStart w:id="43" w:name="_Toc498098169"/>
+      <w:bookmarkStart w:id="44" w:name="_Toc498098169"/>
       <w:r>
         <w:rPr>
           <w:b/>
@@ -22414,7 +22432,7 @@
       <w:r>
         <w:t>projeto na fase de encerramento</w:t>
       </w:r>
-      <w:bookmarkEnd w:id="43"/>
+      <w:bookmarkEnd w:id="44"/>
     </w:p>
     <w:tbl>
       <w:tblPr>
@@ -23186,7 +23204,7 @@
         <w:keepNext/>
         <w:jc w:val="center"/>
       </w:pPr>
-      <w:bookmarkStart w:id="44" w:name="_Toc498098170"/>
+      <w:bookmarkStart w:id="45" w:name="_Toc498098170"/>
       <w:r>
         <w:rPr>
           <w:b/>
@@ -23236,7 +23254,7 @@
       <w:r>
         <w:t>Tela de perfil do aplicativo</w:t>
       </w:r>
-      <w:bookmarkEnd w:id="44"/>
+      <w:bookmarkEnd w:id="45"/>
     </w:p>
     <w:p>
       <w:pPr>
@@ -23580,7 +23598,7 @@
         <w:keepNext/>
         <w:jc w:val="center"/>
       </w:pPr>
-      <w:bookmarkStart w:id="45" w:name="_Toc498098171"/>
+      <w:bookmarkStart w:id="46" w:name="_Toc498098171"/>
       <w:r>
         <w:rPr>
           <w:b/>
@@ -23630,7 +23648,7 @@
       <w:r>
         <w:t>Tela escolha um avatar do aplicativo</w:t>
       </w:r>
-      <w:bookmarkEnd w:id="45"/>
+      <w:bookmarkEnd w:id="46"/>
     </w:p>
     <w:p>
       <w:pPr>
@@ -23772,7 +23790,7 @@
         <w:jc w:val="both"/>
         <w:textAlignment w:val="baseline"/>
         <w:rPr>
-          <w:ins w:id="46" w:author="Rafael Barbosa" w:date="2017-11-05T15:47:00Z"/>
+          <w:ins w:id="47" w:author="Rafael Barbosa" w:date="2017-11-05T15:47:00Z"/>
           <w:rFonts w:ascii="Arial" w:hAnsi="Arial" w:cs="Arial"/>
           <w:color w:val="000000"/>
           <w:sz w:val="24"/>
@@ -23895,7 +23913,7 @@
         <w:keepNext/>
         <w:jc w:val="center"/>
       </w:pPr>
-      <w:bookmarkStart w:id="47" w:name="_Toc498098172"/>
+      <w:bookmarkStart w:id="48" w:name="_Toc498098172"/>
       <w:r>
         <w:rPr>
           <w:b/>
@@ -23945,7 +23963,7 @@
       <w:r>
         <w:t>Tela missões do aplicativo</w:t>
       </w:r>
-      <w:bookmarkEnd w:id="47"/>
+      <w:bookmarkEnd w:id="48"/>
     </w:p>
     <w:p>
       <w:pPr>
@@ -23955,14 +23973,14 @@
         <w:jc w:val="center"/>
         <w:textAlignment w:val="baseline"/>
         <w:rPr>
-          <w:ins w:id="48" w:author="Rafael Barbosa" w:date="2017-11-05T15:47:00Z"/>
-          <w:rFonts w:ascii="Arial" w:hAnsi="Arial" w:cs="Arial"/>
-          <w:color w:val="000000"/>
-          <w:sz w:val="24"/>
-          <w:szCs w:val="24"/>
-        </w:rPr>
-      </w:pPr>
-      <w:ins w:id="49" w:author="Rafael Barbosa" w:date="2017-11-05T15:47:00Z">
+          <w:ins w:id="49" w:author="Rafael Barbosa" w:date="2017-11-05T15:47:00Z"/>
+          <w:rFonts w:ascii="Arial" w:hAnsi="Arial" w:cs="Arial"/>
+          <w:color w:val="000000"/>
+          <w:sz w:val="24"/>
+          <w:szCs w:val="24"/>
+        </w:rPr>
+      </w:pPr>
+      <w:ins w:id="50" w:author="Rafael Barbosa" w:date="2017-11-05T15:47:00Z">
         <w:r>
           <w:rPr>
             <w:rFonts w:ascii="Arial" w:hAnsi="Arial" w:cs="Arial"/>
@@ -23970,7 +23988,7 @@
             <w:color w:val="000000"/>
             <w:sz w:val="24"/>
             <w:szCs w:val="24"/>
-            <w:rPrChange w:id="50" w:author="Unknown">
+            <w:rPrChange w:id="51" w:author="Unknown">
               <w:rPr>
                 <w:noProof/>
               </w:rPr>
@@ -24039,7 +24057,7 @@
           <w:color w:val="000000"/>
         </w:rPr>
       </w:pPr>
-      <w:ins w:id="51" w:author="Rafael Barbosa" w:date="2017-11-05T15:47:00Z">
+      <w:ins w:id="52" w:author="Rafael Barbosa" w:date="2017-11-05T15:47:00Z">
         <w:r>
           <w:rPr>
             <w:rFonts w:ascii="Arial" w:hAnsi="Arial" w:cs="Arial"/>
@@ -24134,7 +24152,7 @@
         </w:rPr>
         <w:t>o</w:t>
       </w:r>
-      <w:ins w:id="52" w:author="Rafael Barbosa" w:date="2017-11-05T15:49:00Z">
+      <w:ins w:id="53" w:author="Rafael Barbosa" w:date="2017-11-05T15:49:00Z">
         <w:r>
           <w:rPr>
             <w:rFonts w:ascii="Arial" w:hAnsi="Arial" w:cs="Arial"/>
@@ -24399,7 +24417,7 @@
         <w:keepNext/>
         <w:jc w:val="center"/>
       </w:pPr>
-      <w:bookmarkStart w:id="53" w:name="_Toc498098173"/>
+      <w:bookmarkStart w:id="54" w:name="_Toc498098173"/>
       <w:r>
         <w:rPr>
           <w:b/>
@@ -24450,7 +24468,7 @@
       <w:r>
         <w:t>Tela meus projetos do aplicativo</w:t>
       </w:r>
-      <w:bookmarkEnd w:id="53"/>
+      <w:bookmarkEnd w:id="54"/>
     </w:p>
     <w:p>
       <w:pPr>
@@ -24566,7 +24584,7 @@
         <w:keepNext/>
         <w:jc w:val="center"/>
       </w:pPr>
-      <w:bookmarkStart w:id="54" w:name="_Toc498098174"/>
+      <w:bookmarkStart w:id="55" w:name="_Toc498098174"/>
       <w:r>
         <w:rPr>
           <w:b/>
@@ -24616,7 +24634,7 @@
       <w:r>
         <w:t>Tela enviar dúvida do aplicativo</w:t>
       </w:r>
-      <w:bookmarkEnd w:id="54"/>
+      <w:bookmarkEnd w:id="55"/>
     </w:p>
     <w:p>
       <w:pPr>
@@ -24794,7 +24812,7 @@
         <w:keepNext/>
         <w:jc w:val="center"/>
       </w:pPr>
-      <w:bookmarkStart w:id="55" w:name="_Toc498098175"/>
+      <w:bookmarkStart w:id="56" w:name="_Toc498098175"/>
       <w:r>
         <w:rPr>
           <w:b/>
@@ -24845,7 +24863,7 @@
       <w:r>
         <w:t>Tela classificação do aplicativo</w:t>
       </w:r>
-      <w:bookmarkEnd w:id="55"/>
+      <w:bookmarkEnd w:id="56"/>
     </w:p>
     <w:p>
       <w:pPr>
@@ -24962,11 +24980,11 @@
       <w:pPr>
         <w:pStyle w:val="Ttulo2"/>
       </w:pPr>
-      <w:bookmarkStart w:id="56" w:name="_Toc498101218"/>
+      <w:bookmarkStart w:id="57" w:name="_Toc498101218"/>
       <w:r>
         <w:t>4.3. Arquitetura</w:t>
       </w:r>
-      <w:bookmarkEnd w:id="56"/>
+      <w:bookmarkEnd w:id="57"/>
     </w:p>
     <w:p>
       <w:pPr>
@@ -25557,7 +25575,7 @@
         <w:keepNext/>
         <w:jc w:val="center"/>
       </w:pPr>
-      <w:bookmarkStart w:id="57" w:name="_Toc498098176"/>
+      <w:bookmarkStart w:id="58" w:name="_Toc498098176"/>
       <w:r>
         <w:rPr>
           <w:b/>
@@ -25607,7 +25625,7 @@
       <w:r>
         <w:t>Arquitetura da solução</w:t>
       </w:r>
-      <w:bookmarkEnd w:id="57"/>
+      <w:bookmarkEnd w:id="58"/>
     </w:p>
     <w:p>
       <w:pPr>
@@ -26200,12 +26218,12 @@
           <w:color w:val="0000FF"/>
         </w:rPr>
       </w:pPr>
-      <w:bookmarkStart w:id="58" w:name="_Toc498101219"/>
+      <w:bookmarkStart w:id="59" w:name="_Toc498101219"/>
       <w:r>
         <w:lastRenderedPageBreak/>
         <w:t>CONCLUSÃO</w:t>
       </w:r>
-      <w:bookmarkEnd w:id="58"/>
+      <w:bookmarkEnd w:id="59"/>
     </w:p>
     <w:p>
       <w:pPr>
@@ -26545,7 +26563,7 @@
         <w:jc w:val="both"/>
         <w:textAlignment w:val="baseline"/>
         <w:rPr>
-          <w:ins w:id="59" w:author="Saulo Medeiros Guerreiro" w:date="2017-11-06T12:14:00Z"/>
+          <w:ins w:id="60" w:author="Saulo Medeiros Guerreiro" w:date="2017-11-06T12:14:00Z"/>
           <w:rFonts w:ascii="Arial" w:hAnsi="Arial" w:cs="Arial"/>
           <w:color w:val="000000"/>
           <w:sz w:val="24"/>
@@ -26703,8 +26721,6 @@
         </w:rPr>
         <w:t>outra vez</w:t>
       </w:r>
-      <w:bookmarkStart w:id="60" w:name="_GoBack"/>
-      <w:bookmarkEnd w:id="60"/>
       <w:r>
         <w:rPr>
           <w:rFonts w:ascii="Arial" w:hAnsi="Arial" w:cs="Arial"/>
@@ -31006,7 +31022,7 @@
 </file>
 
 <file path=customXml/itemProps1.xml><?xml version="1.0" encoding="utf-8"?>
-<ds:datastoreItem xmlns:ds="http://schemas.openxmlformats.org/officeDocument/2006/customXml" ds:itemID="{5B4EDB47-9630-E54D-9AA3-D2275BD5D000}">
+<ds:datastoreItem xmlns:ds="http://schemas.openxmlformats.org/officeDocument/2006/customXml" ds:itemID="{CA0C9523-76A3-5A45-84BC-11843547AD88}">
   <ds:schemaRefs>
     <ds:schemaRef ds:uri="http://schemas.openxmlformats.org/officeDocument/2006/bibliography"/>
   </ds:schemaRefs>

</xml_diff>

<commit_message>
ultima versao tcc enviada pelo unifor online
</commit_message>
<xml_diff>
--- a/TCC - SAULO MEDEIROS GUERREIRO (VERSAO FINAL) .docx
+++ b/TCC - SAULO MEDEIROS GUERREIRO (VERSAO FINAL) .docx
@@ -868,7 +868,7 @@
         <w:rPr>
           <w:rFonts w:ascii="Arial" w:hAnsi="Arial" w:cs="Arial"/>
         </w:rPr>
-        <w:t>. Me</w:t>
+        <w:t>. MSc</w:t>
       </w:r>
       <w:r>
         <w:rPr>
@@ -1667,7 +1667,211 @@
           <w:sz w:val="24"/>
           <w:szCs w:val="24"/>
         </w:rPr>
-        <w:t>Aprovada em: ___</w:t>
+        <w:t>Aprovada em: 30</w:t>
+      </w:r>
+      <w:r>
+        <w:rPr>
+          <w:rFonts w:ascii="Arial" w:hAnsi="Arial" w:cs="Arial"/>
+          <w:sz w:val="24"/>
+          <w:szCs w:val="24"/>
+        </w:rPr>
+        <w:t>/11</w:t>
+      </w:r>
+      <w:r>
+        <w:rPr>
+          <w:rFonts w:ascii="Arial" w:hAnsi="Arial" w:cs="Arial"/>
+          <w:sz w:val="24"/>
+          <w:szCs w:val="24"/>
+        </w:rPr>
+        <w:t>/2017</w:t>
+      </w:r>
+      <w:r>
+        <w:rPr>
+          <w:rFonts w:ascii="Arial" w:hAnsi="Arial" w:cs="Arial"/>
+          <w:sz w:val="24"/>
+          <w:szCs w:val="24"/>
+        </w:rPr>
+        <w:t>.</w:t>
+      </w:r>
+    </w:p>
+    <w:p>
+      <w:pPr>
+        <w:spacing w:before="280" w:after="0" w:line="240" w:lineRule="auto"/>
+        <w:rPr>
+          <w:rFonts w:ascii="Arial" w:hAnsi="Arial" w:cs="Arial"/>
+          <w:sz w:val="24"/>
+          <w:szCs w:val="24"/>
+        </w:rPr>
+      </w:pPr>
+    </w:p>
+    <w:p>
+      <w:pPr>
+        <w:spacing w:before="280" w:after="0" w:line="240" w:lineRule="auto"/>
+        <w:rPr>
+          <w:rFonts w:ascii="Arial" w:hAnsi="Arial" w:cs="Arial"/>
+          <w:sz w:val="24"/>
+          <w:szCs w:val="24"/>
+        </w:rPr>
+      </w:pPr>
+      <w:r>
+        <w:rPr>
+          <w:rFonts w:ascii="Arial" w:hAnsi="Arial" w:cs="Arial"/>
+          <w:sz w:val="24"/>
+          <w:szCs w:val="24"/>
+        </w:rPr>
+        <w:t>BANCA EXAMINADORA</w:t>
+      </w:r>
+    </w:p>
+    <w:p>
+      <w:pPr>
+        <w:spacing w:before="280" w:after="0" w:line="240" w:lineRule="auto"/>
+        <w:rPr>
+          <w:rFonts w:ascii="Arial" w:hAnsi="Arial" w:cs="Arial"/>
+          <w:sz w:val="24"/>
+          <w:szCs w:val="24"/>
+        </w:rPr>
+      </w:pPr>
+    </w:p>
+    <w:p>
+      <w:pPr>
+        <w:spacing w:before="280" w:after="0" w:line="240" w:lineRule="auto"/>
+        <w:jc w:val="center"/>
+        <w:rPr>
+          <w:rFonts w:ascii="Arial" w:hAnsi="Arial" w:cs="Arial"/>
+          <w:sz w:val="24"/>
+          <w:szCs w:val="24"/>
+        </w:rPr>
+      </w:pPr>
+      <w:r>
+        <w:rPr>
+          <w:rFonts w:ascii="Arial" w:hAnsi="Arial" w:cs="Arial"/>
+          <w:sz w:val="24"/>
+          <w:szCs w:val="24"/>
+        </w:rPr>
+        <w:t>________________________________________</w:t>
+      </w:r>
+    </w:p>
+    <w:p>
+      <w:pPr>
+        <w:spacing w:before="280" w:after="0" w:line="240" w:lineRule="auto"/>
+        <w:jc w:val="center"/>
+        <w:rPr>
+          <w:rFonts w:ascii="Arial" w:hAnsi="Arial" w:cs="Arial"/>
+          <w:sz w:val="24"/>
+          <w:szCs w:val="24"/>
+        </w:rPr>
+      </w:pPr>
+      <w:r>
+        <w:rPr>
+          <w:rFonts w:ascii="Arial" w:hAnsi="Arial" w:cs="Arial"/>
+          <w:sz w:val="24"/>
+          <w:szCs w:val="24"/>
+        </w:rPr>
+        <w:t xml:space="preserve">Prof. </w:t>
+      </w:r>
+      <w:r>
+        <w:rPr>
+          <w:rFonts w:ascii="Arial" w:hAnsi="Arial" w:cs="Arial"/>
+        </w:rPr>
+        <w:t>MSc</w:t>
+      </w:r>
+      <w:r>
+        <w:rPr>
+          <w:rFonts w:ascii="Arial" w:hAnsi="Arial" w:cs="Arial"/>
+          <w:sz w:val="24"/>
+          <w:szCs w:val="24"/>
+        </w:rPr>
+        <w:t xml:space="preserve">. </w:t>
+      </w:r>
+      <w:r>
+        <w:rPr>
+          <w:rFonts w:ascii="Arial" w:hAnsi="Arial" w:cs="Arial"/>
+          <w:sz w:val="24"/>
+          <w:szCs w:val="24"/>
+        </w:rPr>
+        <w:t>Rafael Garcia Barbosa</w:t>
+      </w:r>
+      <w:r>
+        <w:rPr>
+          <w:rFonts w:ascii="Arial" w:hAnsi="Arial" w:cs="Arial"/>
+          <w:sz w:val="24"/>
+          <w:szCs w:val="24"/>
+        </w:rPr>
+        <w:t xml:space="preserve"> (Orientador)</w:t>
+      </w:r>
+    </w:p>
+    <w:p>
+      <w:pPr>
+        <w:spacing w:before="280" w:after="0" w:line="240" w:lineRule="auto"/>
+        <w:jc w:val="center"/>
+        <w:rPr>
+          <w:rFonts w:ascii="Arial" w:hAnsi="Arial" w:cs="Arial"/>
+          <w:sz w:val="24"/>
+          <w:szCs w:val="24"/>
+        </w:rPr>
+      </w:pPr>
+      <w:r>
+        <w:rPr>
+          <w:rFonts w:ascii="Arial" w:hAnsi="Arial" w:cs="Arial"/>
+          <w:sz w:val="24"/>
+          <w:szCs w:val="24"/>
+        </w:rPr>
+        <w:t>Universidade de Fortaleza (UNIFOR)</w:t>
+      </w:r>
+    </w:p>
+    <w:p>
+      <w:pPr>
+        <w:spacing w:before="280" w:after="0" w:line="240" w:lineRule="auto"/>
+        <w:jc w:val="center"/>
+        <w:rPr>
+          <w:rFonts w:ascii="Arial" w:hAnsi="Arial" w:cs="Arial"/>
+          <w:sz w:val="24"/>
+          <w:szCs w:val="24"/>
+        </w:rPr>
+      </w:pPr>
+    </w:p>
+    <w:p>
+      <w:pPr>
+        <w:spacing w:before="280" w:after="0" w:line="240" w:lineRule="auto"/>
+        <w:jc w:val="center"/>
+        <w:rPr>
+          <w:rFonts w:ascii="Arial" w:hAnsi="Arial" w:cs="Arial"/>
+          <w:sz w:val="24"/>
+          <w:szCs w:val="24"/>
+        </w:rPr>
+      </w:pPr>
+      <w:r>
+        <w:rPr>
+          <w:rFonts w:ascii="Arial" w:hAnsi="Arial" w:cs="Arial"/>
+          <w:sz w:val="24"/>
+          <w:szCs w:val="24"/>
+        </w:rPr>
+        <w:t>_________________________________________</w:t>
+      </w:r>
+    </w:p>
+    <w:p>
+      <w:pPr>
+        <w:spacing w:before="280" w:after="0" w:line="240" w:lineRule="auto"/>
+        <w:jc w:val="center"/>
+        <w:rPr>
+          <w:rFonts w:ascii="Arial" w:hAnsi="Arial" w:cs="Arial"/>
+          <w:sz w:val="24"/>
+          <w:szCs w:val="24"/>
+        </w:rPr>
+      </w:pPr>
+      <w:r>
+        <w:rPr>
+          <w:rFonts w:ascii="Arial" w:hAnsi="Arial" w:cs="Arial"/>
+          <w:sz w:val="24"/>
+          <w:szCs w:val="24"/>
+        </w:rPr>
+        <w:t xml:space="preserve">Prof. </w:t>
+      </w:r>
+      <w:r>
+        <w:rPr>
+          <w:rFonts w:ascii="Arial" w:hAnsi="Arial" w:cs="Arial"/>
+        </w:rPr>
+        <w:t>MSc</w:t>
       </w:r>
       <w:bookmarkStart w:id="0" w:name="_GoBack"/>
       <w:bookmarkEnd w:id="0"/>
@@ -1677,46 +1881,8 @@
           <w:sz w:val="24"/>
           <w:szCs w:val="24"/>
         </w:rPr>
-        <w:t>/___/______.</w:t>
-      </w:r>
-    </w:p>
-    <w:p>
-      <w:pPr>
-        <w:spacing w:before="280" w:after="0" w:line="240" w:lineRule="auto"/>
-        <w:rPr>
-          <w:rFonts w:ascii="Arial" w:hAnsi="Arial" w:cs="Arial"/>
-          <w:sz w:val="24"/>
-          <w:szCs w:val="24"/>
-        </w:rPr>
-      </w:pPr>
-    </w:p>
-    <w:p>
-      <w:pPr>
-        <w:spacing w:before="280" w:after="0" w:line="240" w:lineRule="auto"/>
-        <w:rPr>
-          <w:rFonts w:ascii="Arial" w:hAnsi="Arial" w:cs="Arial"/>
-          <w:sz w:val="24"/>
-          <w:szCs w:val="24"/>
-        </w:rPr>
-      </w:pPr>
-      <w:r>
-        <w:rPr>
-          <w:rFonts w:ascii="Arial" w:hAnsi="Arial" w:cs="Arial"/>
-          <w:sz w:val="24"/>
-          <w:szCs w:val="24"/>
-        </w:rPr>
-        <w:t>BANCA EXAMINADORA</w:t>
-      </w:r>
-    </w:p>
-    <w:p>
-      <w:pPr>
-        <w:spacing w:before="280" w:after="0" w:line="240" w:lineRule="auto"/>
-        <w:rPr>
-          <w:rFonts w:ascii="Arial" w:hAnsi="Arial" w:cs="Arial"/>
-          <w:sz w:val="24"/>
-          <w:szCs w:val="24"/>
-        </w:rPr>
-      </w:pPr>
+        <w:t xml:space="preserve">. Alex Silveira da Costa </w:t>
+      </w:r>
     </w:p>
     <w:p>
       <w:pPr>
@@ -1734,7 +1900,23 @@
           <w:sz w:val="24"/>
           <w:szCs w:val="24"/>
         </w:rPr>
-        <w:t>________________________________________</w:t>
+        <w:t xml:space="preserve">Universidade </w:t>
+      </w:r>
+      <w:r>
+        <w:rPr>
+          <w:rFonts w:ascii="Arial" w:hAnsi="Arial" w:cs="Arial"/>
+          <w:sz w:val="24"/>
+          <w:szCs w:val="24"/>
+        </w:rPr>
+        <w:t>de Fortaleza (UNIFOR</w:t>
+      </w:r>
+      <w:r>
+        <w:rPr>
+          <w:rFonts w:ascii="Arial" w:hAnsi="Arial" w:cs="Arial"/>
+          <w:sz w:val="24"/>
+          <w:szCs w:val="24"/>
+        </w:rPr>
+        <w:t>)</w:t>
       </w:r>
     </w:p>
     <w:p>
@@ -1747,46 +1929,6 @@
           <w:szCs w:val="24"/>
         </w:rPr>
       </w:pPr>
-      <w:r>
-        <w:rPr>
-          <w:rFonts w:ascii="Arial" w:hAnsi="Arial" w:cs="Arial"/>
-          <w:sz w:val="24"/>
-          <w:szCs w:val="24"/>
-        </w:rPr>
-        <w:t xml:space="preserve">Prof. </w:t>
-      </w:r>
-      <w:r>
-        <w:rPr>
-          <w:rFonts w:ascii="Arial" w:hAnsi="Arial" w:cs="Arial"/>
-          <w:sz w:val="24"/>
-          <w:szCs w:val="24"/>
-        </w:rPr>
-        <w:t>Me</w:t>
-      </w:r>
-      <w:r>
-        <w:rPr>
-          <w:rFonts w:ascii="Arial" w:hAnsi="Arial" w:cs="Arial"/>
-          <w:sz w:val="24"/>
-          <w:szCs w:val="24"/>
-        </w:rPr>
-        <w:t xml:space="preserve">. </w:t>
-      </w:r>
-      <w:r>
-        <w:rPr>
-          <w:rFonts w:ascii="Arial" w:hAnsi="Arial" w:cs="Arial"/>
-          <w:sz w:val="24"/>
-          <w:szCs w:val="24"/>
-        </w:rPr>
-        <w:t>Rafael Garcia Barbosa</w:t>
-      </w:r>
-      <w:r>
-        <w:rPr>
-          <w:rFonts w:ascii="Arial" w:hAnsi="Arial" w:cs="Arial"/>
-          <w:sz w:val="24"/>
-          <w:szCs w:val="24"/>
-        </w:rPr>
-        <w:t xml:space="preserve"> (Orientador)</w:t>
-      </w:r>
     </w:p>
     <w:p>
       <w:pPr>
@@ -1804,7 +1946,7 @@
           <w:sz w:val="24"/>
           <w:szCs w:val="24"/>
         </w:rPr>
-        <w:t>Universidade de Fortaleza (UNIFOR)</w:t>
+        <w:t>_________________________________________</w:t>
       </w:r>
     </w:p>
     <w:p>
@@ -1817,135 +1959,13 @@
           <w:szCs w:val="24"/>
         </w:rPr>
       </w:pPr>
-    </w:p>
-    <w:p>
-      <w:pPr>
-        <w:spacing w:before="280" w:after="0" w:line="240" w:lineRule="auto"/>
-        <w:jc w:val="center"/>
-        <w:rPr>
-          <w:rFonts w:ascii="Arial" w:hAnsi="Arial" w:cs="Arial"/>
-          <w:sz w:val="24"/>
-          <w:szCs w:val="24"/>
-        </w:rPr>
-      </w:pPr>
-      <w:r>
-        <w:rPr>
-          <w:rFonts w:ascii="Arial" w:hAnsi="Arial" w:cs="Arial"/>
-          <w:sz w:val="24"/>
-          <w:szCs w:val="24"/>
-        </w:rPr>
-        <w:t>_________________________________________</w:t>
-      </w:r>
-    </w:p>
-    <w:p>
-      <w:pPr>
-        <w:spacing w:before="280" w:after="0" w:line="240" w:lineRule="auto"/>
-        <w:jc w:val="center"/>
-        <w:rPr>
-          <w:rFonts w:ascii="Arial" w:hAnsi="Arial" w:cs="Arial"/>
-          <w:sz w:val="24"/>
-          <w:szCs w:val="24"/>
-        </w:rPr>
-      </w:pPr>
-      <w:r>
-        <w:rPr>
-          <w:rFonts w:ascii="Arial" w:hAnsi="Arial" w:cs="Arial"/>
-          <w:sz w:val="24"/>
-          <w:szCs w:val="24"/>
-        </w:rPr>
-        <w:t xml:space="preserve">Prof. Me. Alex Silveira da Costa </w:t>
-      </w:r>
-    </w:p>
-    <w:p>
-      <w:pPr>
-        <w:spacing w:before="280" w:after="0" w:line="240" w:lineRule="auto"/>
-        <w:jc w:val="center"/>
-        <w:rPr>
-          <w:rFonts w:ascii="Arial" w:hAnsi="Arial" w:cs="Arial"/>
-          <w:sz w:val="24"/>
-          <w:szCs w:val="24"/>
-        </w:rPr>
-      </w:pPr>
-      <w:r>
-        <w:rPr>
-          <w:rFonts w:ascii="Arial" w:hAnsi="Arial" w:cs="Arial"/>
-          <w:sz w:val="24"/>
-          <w:szCs w:val="24"/>
-        </w:rPr>
-        <w:t xml:space="preserve">Universidade </w:t>
-      </w:r>
-      <w:r>
-        <w:rPr>
-          <w:rFonts w:ascii="Arial" w:hAnsi="Arial" w:cs="Arial"/>
-          <w:sz w:val="24"/>
-          <w:szCs w:val="24"/>
-        </w:rPr>
-        <w:t>de Fortaleza (UNIFOR</w:t>
-      </w:r>
-      <w:r>
-        <w:rPr>
-          <w:rFonts w:ascii="Arial" w:hAnsi="Arial" w:cs="Arial"/>
-          <w:sz w:val="24"/>
-          <w:szCs w:val="24"/>
-        </w:rPr>
-        <w:t>)</w:t>
-      </w:r>
-    </w:p>
-    <w:p>
-      <w:pPr>
-        <w:spacing w:before="280" w:after="0" w:line="240" w:lineRule="auto"/>
-        <w:jc w:val="center"/>
-        <w:rPr>
-          <w:rFonts w:ascii="Arial" w:hAnsi="Arial" w:cs="Arial"/>
-          <w:sz w:val="24"/>
-          <w:szCs w:val="24"/>
-        </w:rPr>
-      </w:pPr>
-    </w:p>
-    <w:p>
-      <w:pPr>
-        <w:spacing w:before="280" w:after="0" w:line="240" w:lineRule="auto"/>
-        <w:jc w:val="center"/>
-        <w:rPr>
-          <w:rFonts w:ascii="Arial" w:hAnsi="Arial" w:cs="Arial"/>
-          <w:sz w:val="24"/>
-          <w:szCs w:val="24"/>
-        </w:rPr>
-      </w:pPr>
-      <w:r>
-        <w:rPr>
-          <w:rFonts w:ascii="Arial" w:hAnsi="Arial" w:cs="Arial"/>
-          <w:sz w:val="24"/>
-          <w:szCs w:val="24"/>
-        </w:rPr>
-        <w:t>_________________________________________</w:t>
-      </w:r>
-    </w:p>
-    <w:p>
-      <w:pPr>
-        <w:spacing w:before="280" w:after="0" w:line="240" w:lineRule="auto"/>
-        <w:jc w:val="center"/>
-        <w:rPr>
-          <w:rFonts w:ascii="Arial" w:hAnsi="Arial" w:cs="Arial"/>
-          <w:sz w:val="24"/>
-          <w:szCs w:val="24"/>
-        </w:rPr>
-      </w:pPr>
-      <w:r>
-        <w:rPr>
-          <w:rFonts w:ascii="Arial" w:hAnsi="Arial" w:cs="Arial"/>
-          <w:sz w:val="24"/>
-          <w:szCs w:val="24"/>
-        </w:rPr>
-        <w:t xml:space="preserve">Prof. Dr. </w:t>
-      </w:r>
-      <w:r>
-        <w:rPr>
-          <w:rFonts w:ascii="Arial" w:hAnsi="Arial" w:cs="Arial"/>
-          <w:sz w:val="24"/>
-          <w:szCs w:val="24"/>
-        </w:rPr>
-        <w:t>José Alzir Bruno Falcão</w:t>
+      <w:r>
+        <w:rPr>
+          <w:rFonts w:ascii="Arial" w:hAnsi="Arial" w:cs="Arial"/>
+          <w:sz w:val="24"/>
+          <w:szCs w:val="24"/>
+        </w:rPr>
+        <w:t>Prof. Dr. José Alzir Bruno Falcão</w:t>
       </w:r>
     </w:p>
     <w:p>
@@ -2693,15 +2713,151 @@
           <w:sz w:val="24"/>
           <w:szCs w:val="24"/>
         </w:rPr>
-        <w:t>egar os projetos com qualidade,</w:t>
-      </w:r>
-      <w:r>
-        <w:rPr>
-          <w:rFonts w:ascii="Arial" w:hAnsi="Arial" w:cs="Arial"/>
-          <w:sz w:val="24"/>
-          <w:szCs w:val="24"/>
-        </w:rPr>
-        <w:t xml:space="preserve"> dentro dos prazos estipulados e do orçamento previsto resultou na necessidade de aperfeiçoar a forma de geri-los. Neste sentido surgiram várias metodologias e ferramentas informatizadas para auxiliar os gestores de projetos. Não obstante, o rápido avanço tecnológico traz uma nova forma de olhar para tudo aquilo que um dia foi padronizado, criando novos desafios e obstáculos a serem vencidos. Através da gamificação buscou-se aplicar elementos, mecanismos, dinâmicas e técnicas de jogos na rotina profissional, com o intuito de facilitar o acompanhamento dos projetos por parte do gerente. Esse esforço culminou na implementação de uma solução integrada para </w:t>
+        <w:t xml:space="preserve">egar </w:t>
+      </w:r>
+      <w:r>
+        <w:rPr>
+          <w:rFonts w:ascii="Arial" w:hAnsi="Arial" w:cs="Arial"/>
+          <w:sz w:val="24"/>
+          <w:szCs w:val="24"/>
+        </w:rPr>
+        <w:t>projetos com qualidade,</w:t>
+      </w:r>
+      <w:r>
+        <w:rPr>
+          <w:rFonts w:ascii="Arial" w:hAnsi="Arial" w:cs="Arial"/>
+          <w:sz w:val="24"/>
+          <w:szCs w:val="24"/>
+        </w:rPr>
+        <w:t xml:space="preserve"> dentro dos prazos estipulados e do orçamento previsto resultou na necessidade de aperfeiçoar a </w:t>
+      </w:r>
+      <w:r>
+        <w:rPr>
+          <w:rFonts w:ascii="Arial" w:hAnsi="Arial" w:cs="Arial"/>
+          <w:sz w:val="24"/>
+          <w:szCs w:val="24"/>
+        </w:rPr>
+        <w:t xml:space="preserve">forma de geri-los. Para tanto, </w:t>
+      </w:r>
+      <w:r>
+        <w:rPr>
+          <w:rFonts w:ascii="Arial" w:hAnsi="Arial" w:cs="Arial"/>
+          <w:sz w:val="24"/>
+          <w:szCs w:val="24"/>
+        </w:rPr>
+        <w:t>várias metodologias e ferramentas informat</w:t>
+      </w:r>
+      <w:r>
+        <w:rPr>
+          <w:rFonts w:ascii="Arial" w:hAnsi="Arial" w:cs="Arial"/>
+          <w:sz w:val="24"/>
+          <w:szCs w:val="24"/>
+        </w:rPr>
+        <w:t>izadas foram propostas para auxiliar os gerentes</w:t>
+      </w:r>
+      <w:r>
+        <w:rPr>
+          <w:rFonts w:ascii="Arial" w:hAnsi="Arial" w:cs="Arial"/>
+          <w:sz w:val="24"/>
+          <w:szCs w:val="24"/>
+        </w:rPr>
+        <w:t xml:space="preserve"> de projetos</w:t>
+      </w:r>
+      <w:r>
+        <w:rPr>
+          <w:rFonts w:ascii="Arial" w:hAnsi="Arial" w:cs="Arial"/>
+          <w:sz w:val="24"/>
+          <w:szCs w:val="24"/>
+        </w:rPr>
+        <w:t xml:space="preserve"> em suas atividades</w:t>
+      </w:r>
+      <w:r>
+        <w:rPr>
+          <w:rFonts w:ascii="Arial" w:hAnsi="Arial" w:cs="Arial"/>
+          <w:sz w:val="24"/>
+          <w:szCs w:val="24"/>
+        </w:rPr>
+        <w:t xml:space="preserve">. Não obstante, o rápido avanço tecnológico traz uma nova forma de olhar para tudo aquilo que um dia foi padronizado, criando novos desafios e obstáculos a serem vencidos. </w:t>
+      </w:r>
+      <w:r>
+        <w:rPr>
+          <w:rFonts w:ascii="Arial" w:hAnsi="Arial" w:cs="Arial"/>
+          <w:sz w:val="24"/>
+          <w:szCs w:val="24"/>
+        </w:rPr>
+        <w:t>Neste sentido, um conceito que tem ganhado atenção na área acadêmica e comercial</w:t>
+      </w:r>
+      <w:r>
+        <w:rPr>
+          <w:rFonts w:ascii="Arial" w:hAnsi="Arial" w:cs="Arial"/>
+          <w:sz w:val="24"/>
+          <w:szCs w:val="24"/>
+        </w:rPr>
+        <w:t>,</w:t>
+      </w:r>
+      <w:r>
+        <w:rPr>
+          <w:rFonts w:ascii="Arial" w:hAnsi="Arial" w:cs="Arial"/>
+          <w:sz w:val="24"/>
+          <w:szCs w:val="24"/>
+        </w:rPr>
+        <w:t xml:space="preserve"> chamado de gamificação</w:t>
+      </w:r>
+      <w:r>
+        <w:rPr>
+          <w:rFonts w:ascii="Arial" w:hAnsi="Arial" w:cs="Arial"/>
+          <w:sz w:val="24"/>
+          <w:szCs w:val="24"/>
+        </w:rPr>
+        <w:t>,</w:t>
+      </w:r>
+      <w:r>
+        <w:rPr>
+          <w:rFonts w:ascii="Arial" w:hAnsi="Arial" w:cs="Arial"/>
+          <w:sz w:val="24"/>
+          <w:szCs w:val="24"/>
+        </w:rPr>
+        <w:t xml:space="preserve"> busca</w:t>
+      </w:r>
+      <w:r>
+        <w:rPr>
+          <w:rFonts w:ascii="Arial" w:hAnsi="Arial" w:cs="Arial"/>
+          <w:sz w:val="24"/>
+          <w:szCs w:val="24"/>
+        </w:rPr>
+        <w:t xml:space="preserve"> aplicar elementos, mecanismos, dinâmicas e técnicas de jogos na rotina profissional</w:t>
+      </w:r>
+      <w:r>
+        <w:rPr>
+          <w:rFonts w:ascii="Arial" w:hAnsi="Arial" w:cs="Arial"/>
+          <w:sz w:val="24"/>
+          <w:szCs w:val="24"/>
+        </w:rPr>
+        <w:t>. Neste trabalho, a gamificação foi aplicada no gerenciamento de projetos através</w:t>
+      </w:r>
+      <w:r>
+        <w:rPr>
+          <w:rFonts w:ascii="Arial" w:hAnsi="Arial" w:cs="Arial"/>
+          <w:sz w:val="24"/>
+          <w:szCs w:val="24"/>
+        </w:rPr>
+        <w:t xml:space="preserve"> da</w:t>
+      </w:r>
+      <w:r>
+        <w:rPr>
+          <w:rFonts w:ascii="Arial" w:hAnsi="Arial" w:cs="Arial"/>
+          <w:sz w:val="24"/>
+          <w:szCs w:val="24"/>
+        </w:rPr>
+        <w:t xml:space="preserve"> </w:t>
+      </w:r>
+      <w:r>
+        <w:rPr>
+          <w:rFonts w:ascii="Arial" w:hAnsi="Arial" w:cs="Arial"/>
+          <w:sz w:val="24"/>
+          <w:szCs w:val="24"/>
+        </w:rPr>
+        <w:t xml:space="preserve">implementação de uma solução integrada para </w:t>
       </w:r>
       <w:r>
         <w:rPr>
@@ -2732,10 +2888,35 @@
       <w:r>
         <w:rPr>
           <w:rFonts w:ascii="Arial" w:hAnsi="Arial" w:cs="Arial"/>
-          <w:sz w:val="24"/>
-          <w:szCs w:val="24"/>
-        </w:rPr>
-        <w:t>. Entre os benefícios com o uso</w:t>
+          <w:i/>
+          <w:sz w:val="24"/>
+          <w:szCs w:val="24"/>
+        </w:rPr>
+        <w:t>,</w:t>
+      </w:r>
+      <w:r>
+        <w:rPr>
+          <w:rFonts w:ascii="Arial" w:hAnsi="Arial" w:cs="Arial"/>
+          <w:sz w:val="24"/>
+          <w:szCs w:val="24"/>
+        </w:rPr>
+        <w:t xml:space="preserve"> com o intuito de facilitar o acompanhamento dos projetos por parte do gerente.</w:t>
+      </w:r>
+      <w:r>
+        <w:rPr>
+          <w:rFonts w:ascii="Arial" w:hAnsi="Arial" w:cs="Arial"/>
+          <w:sz w:val="24"/>
+          <w:szCs w:val="24"/>
+        </w:rPr>
+        <w:t xml:space="preserve"> </w:t>
+      </w:r>
+      <w:r>
+        <w:rPr>
+          <w:rFonts w:ascii="Arial" w:hAnsi="Arial" w:cs="Arial"/>
+          <w:sz w:val="24"/>
+          <w:szCs w:val="24"/>
+        </w:rPr>
+        <w:t>Entre os benefícios com o uso</w:t>
       </w:r>
       <w:r>
         <w:rPr>
@@ -2963,6 +3144,7 @@
     <w:p>
       <w:pPr>
         <w:pageBreakBefore/>
+        <w:spacing w:line="360" w:lineRule="auto"/>
         <w:jc w:val="center"/>
       </w:pPr>
       <w:r>
@@ -3112,7 +3294,347 @@
           <w:szCs w:val="24"/>
           <w:lang w:val="en-US"/>
         </w:rPr>
-        <w:t xml:space="preserve">There is a growing concern to deliver the projects with quality and within the stipulated deadlines and the anticipated budget, in the need to improve the way of managing them. In this sense, several methodologies and computerized tools have emerged to help project managers. However, the rapid technological advance brings a new way of looking at everything that was once standardized, creating new challenges and obstacles to be overcome. Through gamification we tried to apply elements, mechanisms, dynamics and techniques of games in the professional routine, in order to facilitate the monitoring of the projects by the manager. This development effort is implemented of an integrated solution for web and devices of support to project management called </w:t>
+        <w:t>The</w:t>
+      </w:r>
+      <w:r>
+        <w:rPr>
+          <w:rFonts w:ascii="Arial" w:hAnsi="Arial" w:cs="Arial"/>
+          <w:color w:val="000000" w:themeColor="text1"/>
+          <w:sz w:val="24"/>
+          <w:szCs w:val="24"/>
+          <w:lang w:val="en-US"/>
+        </w:rPr>
+        <w:t xml:space="preserve"> growing concern to deliver </w:t>
+      </w:r>
+      <w:r>
+        <w:rPr>
+          <w:rFonts w:ascii="Arial" w:hAnsi="Arial" w:cs="Arial"/>
+          <w:color w:val="000000" w:themeColor="text1"/>
+          <w:sz w:val="24"/>
+          <w:szCs w:val="24"/>
+          <w:lang w:val="en-US"/>
+        </w:rPr>
+        <w:t>quality</w:t>
+      </w:r>
+      <w:r>
+        <w:rPr>
+          <w:rFonts w:ascii="Arial" w:hAnsi="Arial" w:cs="Arial"/>
+          <w:color w:val="000000" w:themeColor="text1"/>
+          <w:sz w:val="24"/>
+          <w:szCs w:val="24"/>
+          <w:lang w:val="en-US"/>
+        </w:rPr>
+        <w:t xml:space="preserve"> projects </w:t>
+      </w:r>
+      <w:r>
+        <w:rPr>
+          <w:rFonts w:ascii="Arial" w:hAnsi="Arial" w:cs="Arial"/>
+          <w:color w:val="000000" w:themeColor="text1"/>
+          <w:sz w:val="24"/>
+          <w:szCs w:val="24"/>
+          <w:lang w:val="en-US"/>
+        </w:rPr>
+        <w:t>on time</w:t>
+      </w:r>
+      <w:r>
+        <w:rPr>
+          <w:rFonts w:ascii="Arial" w:hAnsi="Arial" w:cs="Arial"/>
+          <w:color w:val="000000" w:themeColor="text1"/>
+          <w:sz w:val="24"/>
+          <w:szCs w:val="24"/>
+          <w:lang w:val="en-US"/>
+        </w:rPr>
+        <w:t xml:space="preserve"> </w:t>
+      </w:r>
+      <w:r>
+        <w:rPr>
+          <w:rFonts w:ascii="Arial" w:hAnsi="Arial" w:cs="Arial"/>
+          <w:color w:val="000000" w:themeColor="text1"/>
+          <w:sz w:val="24"/>
+          <w:szCs w:val="24"/>
+          <w:lang w:val="en-US"/>
+        </w:rPr>
+        <w:t xml:space="preserve">and </w:t>
+      </w:r>
+      <w:r>
+        <w:rPr>
+          <w:rFonts w:ascii="Arial" w:hAnsi="Arial" w:cs="Arial"/>
+          <w:color w:val="000000" w:themeColor="text1"/>
+          <w:sz w:val="24"/>
+          <w:szCs w:val="24"/>
+          <w:lang w:val="en-US"/>
+        </w:rPr>
+        <w:t>within budget</w:t>
+      </w:r>
+      <w:r>
+        <w:rPr>
+          <w:rFonts w:ascii="Arial" w:hAnsi="Arial" w:cs="Arial"/>
+          <w:color w:val="000000" w:themeColor="text1"/>
+          <w:sz w:val="24"/>
+          <w:szCs w:val="24"/>
+          <w:lang w:val="en-US"/>
+        </w:rPr>
+        <w:t xml:space="preserve"> led to the improvement of management technics</w:t>
+      </w:r>
+      <w:r>
+        <w:rPr>
+          <w:rFonts w:ascii="Arial" w:hAnsi="Arial" w:cs="Arial"/>
+          <w:color w:val="000000" w:themeColor="text1"/>
+          <w:sz w:val="24"/>
+          <w:szCs w:val="24"/>
+          <w:lang w:val="en-US"/>
+        </w:rPr>
+        <w:t xml:space="preserve">. </w:t>
+      </w:r>
+      <w:r>
+        <w:rPr>
+          <w:rFonts w:ascii="Arial" w:hAnsi="Arial" w:cs="Arial"/>
+          <w:color w:val="000000" w:themeColor="text1"/>
+          <w:sz w:val="24"/>
+          <w:szCs w:val="24"/>
+          <w:lang w:val="en-US"/>
+        </w:rPr>
+        <w:t xml:space="preserve">In </w:t>
+      </w:r>
+      <w:r>
+        <w:rPr>
+          <w:rFonts w:ascii="Arial" w:hAnsi="Arial" w:cs="Arial"/>
+          <w:color w:val="000000" w:themeColor="text1"/>
+          <w:sz w:val="24"/>
+          <w:szCs w:val="24"/>
+          <w:lang w:val="en-US"/>
+        </w:rPr>
+        <w:t>this</w:t>
+      </w:r>
+      <w:r>
+        <w:rPr>
+          <w:rFonts w:ascii="Arial" w:hAnsi="Arial" w:cs="Arial"/>
+          <w:color w:val="000000" w:themeColor="text1"/>
+          <w:sz w:val="24"/>
+          <w:szCs w:val="24"/>
+          <w:lang w:val="en-US"/>
+        </w:rPr>
+        <w:t xml:space="preserve"> purpose</w:t>
+      </w:r>
+      <w:r>
+        <w:rPr>
+          <w:rFonts w:ascii="Arial" w:hAnsi="Arial" w:cs="Arial"/>
+          <w:color w:val="000000" w:themeColor="text1"/>
+          <w:sz w:val="24"/>
+          <w:szCs w:val="24"/>
+          <w:lang w:val="en-US"/>
+        </w:rPr>
+        <w:t xml:space="preserve">, several methodologies and computerized tools were proposed to assist the project managers in their activities. Nevertheless, the rapid technological advance brings a new way of looking at everything that </w:t>
+      </w:r>
+      <w:r>
+        <w:rPr>
+          <w:rFonts w:ascii="Arial" w:hAnsi="Arial" w:cs="Arial"/>
+          <w:color w:val="000000" w:themeColor="text1"/>
+          <w:sz w:val="24"/>
+          <w:szCs w:val="24"/>
+          <w:lang w:val="en-US"/>
+        </w:rPr>
+        <w:t xml:space="preserve">has already been </w:t>
+      </w:r>
+      <w:r>
+        <w:rPr>
+          <w:rFonts w:ascii="Arial" w:hAnsi="Arial" w:cs="Arial"/>
+          <w:color w:val="000000" w:themeColor="text1"/>
+          <w:sz w:val="24"/>
+          <w:szCs w:val="24"/>
+          <w:lang w:val="en-US"/>
+        </w:rPr>
+        <w:t xml:space="preserve">standardized, creating new challenges and obstacles to be overcome. In this sense, </w:t>
+      </w:r>
+      <w:r>
+        <w:rPr>
+          <w:rFonts w:ascii="Arial" w:hAnsi="Arial" w:cs="Arial"/>
+          <w:color w:val="000000" w:themeColor="text1"/>
+          <w:sz w:val="24"/>
+          <w:szCs w:val="24"/>
+          <w:lang w:val="en-US"/>
+        </w:rPr>
+        <w:t>a new concept that is gaining attention in universities and companies</w:t>
+      </w:r>
+      <w:r>
+        <w:rPr>
+          <w:rFonts w:ascii="Arial" w:hAnsi="Arial" w:cs="Arial"/>
+          <w:color w:val="000000" w:themeColor="text1"/>
+          <w:sz w:val="24"/>
+          <w:szCs w:val="24"/>
+          <w:lang w:val="en-US"/>
+        </w:rPr>
+        <w:t xml:space="preserve">, </w:t>
+      </w:r>
+      <w:r>
+        <w:rPr>
+          <w:rFonts w:ascii="Arial" w:hAnsi="Arial" w:cs="Arial"/>
+          <w:color w:val="000000" w:themeColor="text1"/>
+          <w:sz w:val="24"/>
+          <w:szCs w:val="24"/>
+          <w:lang w:val="en-US"/>
+        </w:rPr>
+        <w:t xml:space="preserve">named </w:t>
+      </w:r>
+      <w:r>
+        <w:rPr>
+          <w:rFonts w:ascii="Arial" w:hAnsi="Arial" w:cs="Arial"/>
+          <w:color w:val="000000" w:themeColor="text1"/>
+          <w:sz w:val="24"/>
+          <w:szCs w:val="24"/>
+          <w:lang w:val="en-US"/>
+        </w:rPr>
+        <w:t xml:space="preserve">gamification, </w:t>
+      </w:r>
+      <w:r>
+        <w:rPr>
+          <w:rFonts w:ascii="Arial" w:hAnsi="Arial" w:cs="Arial"/>
+          <w:color w:val="000000" w:themeColor="text1"/>
+          <w:sz w:val="24"/>
+          <w:szCs w:val="24"/>
+          <w:lang w:val="en-US"/>
+        </w:rPr>
+        <w:t xml:space="preserve">was proposed to apply </w:t>
+      </w:r>
+      <w:r>
+        <w:rPr>
+          <w:rFonts w:ascii="Arial" w:hAnsi="Arial" w:cs="Arial"/>
+          <w:color w:val="000000" w:themeColor="text1"/>
+          <w:sz w:val="24"/>
+          <w:szCs w:val="24"/>
+          <w:lang w:val="en-US"/>
+        </w:rPr>
+        <w:t xml:space="preserve">resources, mechanisms, dynamics and </w:t>
+      </w:r>
+      <w:r>
+        <w:rPr>
+          <w:rFonts w:ascii="Arial" w:hAnsi="Arial" w:cs="Arial"/>
+          <w:color w:val="000000" w:themeColor="text1"/>
+          <w:sz w:val="24"/>
+          <w:szCs w:val="24"/>
+          <w:lang w:val="en-US"/>
+        </w:rPr>
+        <w:t xml:space="preserve">game </w:t>
+      </w:r>
+      <w:r>
+        <w:rPr>
+          <w:rFonts w:ascii="Arial" w:hAnsi="Arial" w:cs="Arial"/>
+          <w:color w:val="000000" w:themeColor="text1"/>
+          <w:sz w:val="24"/>
+          <w:szCs w:val="24"/>
+          <w:lang w:val="en-US"/>
+        </w:rPr>
+        <w:t xml:space="preserve">techniques in the professional routine. </w:t>
+      </w:r>
+      <w:r>
+        <w:rPr>
+          <w:rFonts w:ascii="Arial" w:hAnsi="Arial" w:cs="Arial"/>
+          <w:color w:val="000000" w:themeColor="text1"/>
+          <w:sz w:val="24"/>
+          <w:szCs w:val="24"/>
+          <w:lang w:val="en-US"/>
+        </w:rPr>
+        <w:t>In this</w:t>
+      </w:r>
+      <w:r>
+        <w:rPr>
+          <w:rFonts w:ascii="Arial" w:hAnsi="Arial" w:cs="Arial"/>
+          <w:color w:val="000000" w:themeColor="text1"/>
+          <w:sz w:val="24"/>
+          <w:szCs w:val="24"/>
+          <w:lang w:val="en-US"/>
+        </w:rPr>
+        <w:t xml:space="preserve"> work, gamification was </w:t>
+      </w:r>
+      <w:r>
+        <w:rPr>
+          <w:rFonts w:ascii="Arial" w:hAnsi="Arial" w:cs="Arial"/>
+          <w:color w:val="000000" w:themeColor="text1"/>
+          <w:sz w:val="24"/>
+          <w:szCs w:val="24"/>
+          <w:lang w:val="en-US"/>
+        </w:rPr>
+        <w:t>used</w:t>
+      </w:r>
+      <w:r>
+        <w:rPr>
+          <w:rFonts w:ascii="Arial" w:hAnsi="Arial" w:cs="Arial"/>
+          <w:color w:val="000000" w:themeColor="text1"/>
+          <w:sz w:val="24"/>
+          <w:szCs w:val="24"/>
+          <w:lang w:val="en-US"/>
+        </w:rPr>
+        <w:t xml:space="preserve"> </w:t>
+      </w:r>
+      <w:r>
+        <w:rPr>
+          <w:rFonts w:ascii="Arial" w:hAnsi="Arial" w:cs="Arial"/>
+          <w:color w:val="000000" w:themeColor="text1"/>
+          <w:sz w:val="24"/>
+          <w:szCs w:val="24"/>
+          <w:lang w:val="en-US"/>
+        </w:rPr>
+        <w:t>in the</w:t>
+      </w:r>
+      <w:r>
+        <w:rPr>
+          <w:rFonts w:ascii="Arial" w:hAnsi="Arial" w:cs="Arial"/>
+          <w:color w:val="000000" w:themeColor="text1"/>
+          <w:sz w:val="24"/>
+          <w:szCs w:val="24"/>
+          <w:lang w:val="en-US"/>
+        </w:rPr>
+        <w:t xml:space="preserve"> project management </w:t>
+      </w:r>
+      <w:r>
+        <w:rPr>
+          <w:rFonts w:ascii="Arial" w:hAnsi="Arial" w:cs="Arial"/>
+          <w:color w:val="000000" w:themeColor="text1"/>
+          <w:sz w:val="24"/>
+          <w:szCs w:val="24"/>
+          <w:lang w:val="en-US"/>
+        </w:rPr>
+        <w:t>area by means of the</w:t>
+      </w:r>
+      <w:r>
+        <w:rPr>
+          <w:rFonts w:ascii="Arial" w:hAnsi="Arial" w:cs="Arial"/>
+          <w:color w:val="000000" w:themeColor="text1"/>
+          <w:sz w:val="24"/>
+          <w:szCs w:val="24"/>
+          <w:lang w:val="en-US"/>
+        </w:rPr>
+        <w:t xml:space="preserve"> implementation of an </w:t>
+      </w:r>
+      <w:r>
+        <w:rPr>
+          <w:rFonts w:ascii="Arial" w:hAnsi="Arial" w:cs="Arial"/>
+          <w:color w:val="000000" w:themeColor="text1"/>
+          <w:sz w:val="24"/>
+          <w:szCs w:val="24"/>
+          <w:lang w:val="en-US"/>
+        </w:rPr>
+        <w:t xml:space="preserve">web and mobile integrated supporting project management </w:t>
+      </w:r>
+      <w:r>
+        <w:rPr>
+          <w:rFonts w:ascii="Arial" w:hAnsi="Arial" w:cs="Arial"/>
+          <w:color w:val="000000" w:themeColor="text1"/>
+          <w:sz w:val="24"/>
+          <w:szCs w:val="24"/>
+          <w:lang w:val="en-US"/>
+        </w:rPr>
+        <w:t>solution</w:t>
+      </w:r>
+      <w:r>
+        <w:rPr>
+          <w:rFonts w:ascii="Arial" w:hAnsi="Arial" w:cs="Arial"/>
+          <w:color w:val="000000" w:themeColor="text1"/>
+          <w:sz w:val="24"/>
+          <w:szCs w:val="24"/>
+          <w:lang w:val="en-US"/>
+        </w:rPr>
+        <w:t xml:space="preserve">, called </w:t>
       </w:r>
       <w:r>
         <w:rPr>
@@ -3133,7 +3655,7 @@
           <w:szCs w:val="24"/>
           <w:lang w:val="en-US"/>
         </w:rPr>
-        <w:t>. Among the benefits with the use of gamification in project management</w:t>
+        <w:t xml:space="preserve">, </w:t>
       </w:r>
       <w:r>
         <w:rPr>
@@ -3143,7 +3665,7 @@
           <w:szCs w:val="24"/>
           <w:lang w:val="en-US"/>
         </w:rPr>
-        <w:t>,</w:t>
+        <w:t xml:space="preserve">which intents </w:t>
       </w:r>
       <w:r>
         <w:rPr>
@@ -3153,7 +3675,77 @@
           <w:szCs w:val="24"/>
           <w:lang w:val="en-US"/>
         </w:rPr>
-        <w:t xml:space="preserve"> through the solution </w:t>
+        <w:t>to facilitate the project</w:t>
+      </w:r>
+      <w:r>
+        <w:rPr>
+          <w:rFonts w:ascii="Arial" w:hAnsi="Arial" w:cs="Arial"/>
+          <w:color w:val="000000" w:themeColor="text1"/>
+          <w:sz w:val="24"/>
+          <w:szCs w:val="24"/>
+          <w:lang w:val="en-US"/>
+        </w:rPr>
+        <w:t xml:space="preserve"> monitoring</w:t>
+      </w:r>
+      <w:r>
+        <w:rPr>
+          <w:rFonts w:ascii="Arial" w:hAnsi="Arial" w:cs="Arial"/>
+          <w:color w:val="000000" w:themeColor="text1"/>
+          <w:sz w:val="24"/>
+          <w:szCs w:val="24"/>
+          <w:lang w:val="en-US"/>
+        </w:rPr>
+        <w:t xml:space="preserve"> by the manager. Among the benefits </w:t>
+      </w:r>
+      <w:r>
+        <w:rPr>
+          <w:rFonts w:ascii="Arial" w:hAnsi="Arial" w:cs="Arial"/>
+          <w:color w:val="000000" w:themeColor="text1"/>
+          <w:sz w:val="24"/>
+          <w:szCs w:val="24"/>
+          <w:lang w:val="en-US"/>
+        </w:rPr>
+        <w:t xml:space="preserve">achieved </w:t>
+      </w:r>
+      <w:r>
+        <w:rPr>
+          <w:rFonts w:ascii="Arial" w:hAnsi="Arial" w:cs="Arial"/>
+          <w:color w:val="000000" w:themeColor="text1"/>
+          <w:sz w:val="24"/>
+          <w:szCs w:val="24"/>
+          <w:lang w:val="en-US"/>
+        </w:rPr>
+        <w:t xml:space="preserve">with the use of gamification in project management, </w:t>
+      </w:r>
+      <w:r>
+        <w:rPr>
+          <w:rFonts w:ascii="Arial" w:hAnsi="Arial" w:cs="Arial"/>
+          <w:color w:val="000000" w:themeColor="text1"/>
+          <w:sz w:val="24"/>
+          <w:szCs w:val="24"/>
+          <w:lang w:val="en-US"/>
+        </w:rPr>
+        <w:t>using</w:t>
+      </w:r>
+      <w:r>
+        <w:rPr>
+          <w:rFonts w:ascii="Arial" w:hAnsi="Arial" w:cs="Arial"/>
+          <w:color w:val="000000" w:themeColor="text1"/>
+          <w:sz w:val="24"/>
+          <w:szCs w:val="24"/>
+          <w:lang w:val="en-US"/>
+        </w:rPr>
+        <w:t xml:space="preserve"> </w:t>
+      </w:r>
+      <w:r>
+        <w:rPr>
+          <w:rFonts w:ascii="Arial" w:hAnsi="Arial" w:cs="Arial"/>
+          <w:color w:val="000000" w:themeColor="text1"/>
+          <w:sz w:val="24"/>
+          <w:szCs w:val="24"/>
+          <w:lang w:val="en-US"/>
+        </w:rPr>
+        <w:t xml:space="preserve">the solution </w:t>
       </w:r>
       <w:r>
         <w:rPr>
@@ -3169,13 +3761,12 @@
       <w:r>
         <w:rPr>
           <w:rFonts w:ascii="Arial" w:hAnsi="Arial" w:cs="Arial"/>
-          <w:i/>
           <w:color w:val="000000" w:themeColor="text1"/>
           <w:sz w:val="24"/>
           <w:szCs w:val="24"/>
           <w:lang w:val="en-US"/>
         </w:rPr>
-        <w:t>,</w:t>
+        <w:t xml:space="preserve">, </w:t>
       </w:r>
       <w:r>
         <w:rPr>
@@ -3185,7 +3776,137 @@
           <w:szCs w:val="24"/>
           <w:lang w:val="en-US"/>
         </w:rPr>
-        <w:t xml:space="preserve"> can highlight the engagement, a contribution to the better definition of processes, alignment with the purpose of the company, the execution of activity by the managers in a more fun way and the promotion of a pleasant and stimulating environment to work.</w:t>
+        <w:t xml:space="preserve">we </w:t>
+      </w:r>
+      <w:r>
+        <w:rPr>
+          <w:rFonts w:ascii="Arial" w:hAnsi="Arial" w:cs="Arial"/>
+          <w:color w:val="000000" w:themeColor="text1"/>
+          <w:sz w:val="24"/>
+          <w:szCs w:val="24"/>
+          <w:lang w:val="en-US"/>
+        </w:rPr>
+        <w:t xml:space="preserve">can highlight the engagement, the better definition of processes, </w:t>
+      </w:r>
+      <w:r>
+        <w:rPr>
+          <w:rFonts w:ascii="Arial" w:hAnsi="Arial" w:cs="Arial"/>
+          <w:color w:val="000000" w:themeColor="text1"/>
+          <w:sz w:val="24"/>
+          <w:szCs w:val="24"/>
+          <w:lang w:val="en-US"/>
+        </w:rPr>
+        <w:t xml:space="preserve">the </w:t>
+      </w:r>
+      <w:r>
+        <w:rPr>
+          <w:rFonts w:ascii="Arial" w:hAnsi="Arial" w:cs="Arial"/>
+          <w:color w:val="000000" w:themeColor="text1"/>
+          <w:sz w:val="24"/>
+          <w:szCs w:val="24"/>
+          <w:lang w:val="en-US"/>
+        </w:rPr>
+        <w:t>alignment with the company</w:t>
+      </w:r>
+      <w:r>
+        <w:rPr>
+          <w:rFonts w:ascii="Arial" w:hAnsi="Arial" w:cs="Arial"/>
+          <w:color w:val="000000" w:themeColor="text1"/>
+          <w:sz w:val="24"/>
+          <w:szCs w:val="24"/>
+          <w:lang w:val="en-US"/>
+        </w:rPr>
+        <w:t>’s goal</w:t>
+      </w:r>
+      <w:r>
+        <w:rPr>
+          <w:rFonts w:ascii="Arial" w:hAnsi="Arial" w:cs="Arial"/>
+          <w:color w:val="000000" w:themeColor="text1"/>
+          <w:sz w:val="24"/>
+          <w:szCs w:val="24"/>
+          <w:lang w:val="en-US"/>
+        </w:rPr>
+        <w:t xml:space="preserve">, the execution of the </w:t>
+      </w:r>
+      <w:r>
+        <w:rPr>
+          <w:rFonts w:ascii="Arial" w:hAnsi="Arial" w:cs="Arial"/>
+          <w:color w:val="000000" w:themeColor="text1"/>
+          <w:sz w:val="24"/>
+          <w:szCs w:val="24"/>
+          <w:lang w:val="en-US"/>
+        </w:rPr>
+        <w:t xml:space="preserve">management </w:t>
+      </w:r>
+      <w:r>
+        <w:rPr>
+          <w:rFonts w:ascii="Arial" w:hAnsi="Arial" w:cs="Arial"/>
+          <w:color w:val="000000" w:themeColor="text1"/>
+          <w:sz w:val="24"/>
+          <w:szCs w:val="24"/>
+          <w:lang w:val="en-US"/>
+        </w:rPr>
+        <w:t xml:space="preserve">activity in a more fun </w:t>
+      </w:r>
+      <w:r>
+        <w:rPr>
+          <w:rFonts w:ascii="Arial" w:hAnsi="Arial" w:cs="Arial"/>
+          <w:color w:val="000000" w:themeColor="text1"/>
+          <w:sz w:val="24"/>
+          <w:szCs w:val="24"/>
+          <w:lang w:val="en-US"/>
+        </w:rPr>
+        <w:t xml:space="preserve">way </w:t>
+      </w:r>
+      <w:r>
+        <w:rPr>
+          <w:rFonts w:ascii="Arial" w:hAnsi="Arial" w:cs="Arial"/>
+          <w:color w:val="000000" w:themeColor="text1"/>
+          <w:sz w:val="24"/>
+          <w:szCs w:val="24"/>
+          <w:lang w:val="en-US"/>
+        </w:rPr>
+        <w:t xml:space="preserve">and </w:t>
+      </w:r>
+      <w:r>
+        <w:rPr>
+          <w:rFonts w:ascii="Arial" w:hAnsi="Arial" w:cs="Arial"/>
+          <w:color w:val="000000" w:themeColor="text1"/>
+          <w:sz w:val="24"/>
+          <w:szCs w:val="24"/>
+          <w:lang w:val="en-US"/>
+        </w:rPr>
+        <w:t xml:space="preserve">the promotion of </w:t>
+      </w:r>
+      <w:r>
+        <w:rPr>
+          <w:rFonts w:ascii="Arial" w:hAnsi="Arial" w:cs="Arial"/>
+          <w:color w:val="000000" w:themeColor="text1"/>
+          <w:sz w:val="24"/>
+          <w:szCs w:val="24"/>
+          <w:lang w:val="en-US"/>
+        </w:rPr>
+        <w:t xml:space="preserve">a pleasant and stimulating </w:t>
+      </w:r>
+      <w:r>
+        <w:rPr>
+          <w:rFonts w:ascii="Arial" w:hAnsi="Arial" w:cs="Arial"/>
+          <w:color w:val="000000" w:themeColor="text1"/>
+          <w:sz w:val="24"/>
+          <w:szCs w:val="24"/>
+          <w:lang w:val="en-US"/>
+        </w:rPr>
+        <w:t xml:space="preserve">work </w:t>
+      </w:r>
+      <w:r>
+        <w:rPr>
+          <w:rFonts w:ascii="Arial" w:hAnsi="Arial" w:cs="Arial"/>
+          <w:color w:val="000000" w:themeColor="text1"/>
+          <w:sz w:val="24"/>
+          <w:szCs w:val="24"/>
+          <w:lang w:val="en-US"/>
+        </w:rPr>
+        <w:t>environment.</w:t>
       </w:r>
     </w:p>
     <w:p>
@@ -3529,7 +4250,7 @@
           <w:sz w:val="24"/>
           <w:szCs w:val="24"/>
         </w:rPr>
-        <w:instrText xml:space="preserve"> PAGEREF _Toc498098163 \h </w:instrText>
+        <w:instrText xml:space="preserve"> PAGEREF _Toc499123492 \h </w:instrText>
       </w:r>
       <w:r>
         <w:rPr>
@@ -3555,7 +4276,7 @@
           <w:sz w:val="24"/>
           <w:szCs w:val="24"/>
         </w:rPr>
-        <w:t>19</w:t>
+        <w:t>18</w:t>
       </w:r>
       <w:r>
         <w:rPr>
@@ -3625,7 +4346,7 @@
           <w:sz w:val="24"/>
           <w:szCs w:val="24"/>
         </w:rPr>
-        <w:instrText xml:space="preserve"> PAGEREF _Toc498098164 \h </w:instrText>
+        <w:instrText xml:space="preserve"> PAGEREF _Toc499123493 \h </w:instrText>
       </w:r>
       <w:r>
         <w:rPr>
@@ -3651,7 +4372,7 @@
           <w:sz w:val="24"/>
           <w:szCs w:val="24"/>
         </w:rPr>
-        <w:t>20</w:t>
+        <w:t>19</w:t>
       </w:r>
       <w:r>
         <w:rPr>
@@ -3721,7 +4442,7 @@
           <w:sz w:val="24"/>
           <w:szCs w:val="24"/>
         </w:rPr>
-        <w:instrText xml:space="preserve"> PAGEREF _Toc498098165 \h </w:instrText>
+        <w:instrText xml:space="preserve"> PAGEREF _Toc499123494 \h </w:instrText>
       </w:r>
       <w:r>
         <w:rPr>
@@ -3747,7 +4468,7 @@
           <w:sz w:val="24"/>
           <w:szCs w:val="24"/>
         </w:rPr>
-        <w:t>22</w:t>
+        <w:t>21</w:t>
       </w:r>
       <w:r>
         <w:rPr>
@@ -3817,7 +4538,7 @@
           <w:sz w:val="24"/>
           <w:szCs w:val="24"/>
         </w:rPr>
-        <w:instrText xml:space="preserve"> PAGEREF _Toc498098166 \h </w:instrText>
+        <w:instrText xml:space="preserve"> PAGEREF _Toc499123495 \h </w:instrText>
       </w:r>
       <w:r>
         <w:rPr>
@@ -3913,7 +4634,7 @@
           <w:sz w:val="24"/>
           <w:szCs w:val="24"/>
         </w:rPr>
-        <w:instrText xml:space="preserve"> PAGEREF _Toc498098167 \h </w:instrText>
+        <w:instrText xml:space="preserve"> PAGEREF _Toc499123496 \h </w:instrText>
       </w:r>
       <w:r>
         <w:rPr>
@@ -4009,7 +4730,7 @@
           <w:sz w:val="24"/>
           <w:szCs w:val="24"/>
         </w:rPr>
-        <w:instrText xml:space="preserve"> PAGEREF _Toc498098168 \h </w:instrText>
+        <w:instrText xml:space="preserve"> PAGEREF _Toc499123497 \h </w:instrText>
       </w:r>
       <w:r>
         <w:rPr>
@@ -4105,7 +4826,7 @@
           <w:sz w:val="24"/>
           <w:szCs w:val="24"/>
         </w:rPr>
-        <w:instrText xml:space="preserve"> PAGEREF _Toc498098169 \h </w:instrText>
+        <w:instrText xml:space="preserve"> PAGEREF _Toc499123498 \h </w:instrText>
       </w:r>
       <w:r>
         <w:rPr>
@@ -4201,7 +4922,7 @@
           <w:sz w:val="24"/>
           <w:szCs w:val="24"/>
         </w:rPr>
-        <w:instrText xml:space="preserve"> PAGEREF _Toc498098170 \h </w:instrText>
+        <w:instrText xml:space="preserve"> PAGEREF _Toc499123499 \h </w:instrText>
       </w:r>
       <w:r>
         <w:rPr>
@@ -4297,7 +5018,7 @@
           <w:sz w:val="24"/>
           <w:szCs w:val="24"/>
         </w:rPr>
-        <w:instrText xml:space="preserve"> PAGEREF _Toc498098171 \h </w:instrText>
+        <w:instrText xml:space="preserve"> PAGEREF _Toc499123500 \h </w:instrText>
       </w:r>
       <w:r>
         <w:rPr>
@@ -4393,7 +5114,7 @@
           <w:sz w:val="24"/>
           <w:szCs w:val="24"/>
         </w:rPr>
-        <w:instrText xml:space="preserve"> PAGEREF _Toc498098172 \h </w:instrText>
+        <w:instrText xml:space="preserve"> PAGEREF _Toc499123501 \h </w:instrText>
       </w:r>
       <w:r>
         <w:rPr>
@@ -4489,7 +5210,7 @@
           <w:sz w:val="24"/>
           <w:szCs w:val="24"/>
         </w:rPr>
-        <w:instrText xml:space="preserve"> PAGEREF _Toc498098173 \h </w:instrText>
+        <w:instrText xml:space="preserve"> PAGEREF _Toc499123502 \h </w:instrText>
       </w:r>
       <w:r>
         <w:rPr>
@@ -4585,7 +5306,7 @@
           <w:sz w:val="24"/>
           <w:szCs w:val="24"/>
         </w:rPr>
-        <w:instrText xml:space="preserve"> PAGEREF _Toc498098174 \h </w:instrText>
+        <w:instrText xml:space="preserve"> PAGEREF _Toc499123503 \h </w:instrText>
       </w:r>
       <w:r>
         <w:rPr>
@@ -4681,7 +5402,7 @@
           <w:sz w:val="24"/>
           <w:szCs w:val="24"/>
         </w:rPr>
-        <w:instrText xml:space="preserve"> PAGEREF _Toc498098175 \h </w:instrText>
+        <w:instrText xml:space="preserve"> PAGEREF _Toc499123504 \h </w:instrText>
       </w:r>
       <w:r>
         <w:rPr>
@@ -4777,7 +5498,7 @@
           <w:sz w:val="24"/>
           <w:szCs w:val="24"/>
         </w:rPr>
-        <w:instrText xml:space="preserve"> PAGEREF _Toc498098176 \h </w:instrText>
+        <w:instrText xml:space="preserve"> PAGEREF _Toc499123505 \h </w:instrText>
       </w:r>
       <w:r>
         <w:rPr>
@@ -4873,7 +5594,7 @@
           <w:sz w:val="24"/>
           <w:szCs w:val="24"/>
         </w:rPr>
-        <w:instrText xml:space="preserve"> PAGEREF _Toc498098177 \h </w:instrText>
+        <w:instrText xml:space="preserve"> PAGEREF _Toc499123506 \h </w:instrText>
       </w:r>
       <w:r>
         <w:rPr>
@@ -4969,7 +5690,7 @@
           <w:sz w:val="24"/>
           <w:szCs w:val="24"/>
         </w:rPr>
-        <w:instrText xml:space="preserve"> PAGEREF _Toc498098178 \h </w:instrText>
+        <w:instrText xml:space="preserve"> PAGEREF _Toc499123507 \h </w:instrText>
       </w:r>
       <w:r>
         <w:rPr>
@@ -5065,7 +5786,7 @@
           <w:sz w:val="24"/>
           <w:szCs w:val="24"/>
         </w:rPr>
-        <w:instrText xml:space="preserve"> PAGEREF _Toc498098179 \h </w:instrText>
+        <w:instrText xml:space="preserve"> PAGEREF _Toc499123508 \h </w:instrText>
       </w:r>
       <w:r>
         <w:rPr>
@@ -5161,7 +5882,7 @@
           <w:sz w:val="24"/>
           <w:szCs w:val="24"/>
         </w:rPr>
-        <w:instrText xml:space="preserve"> PAGEREF _Toc498098180 \h </w:instrText>
+        <w:instrText xml:space="preserve"> PAGEREF _Toc499123509 \h </w:instrText>
       </w:r>
       <w:r>
         <w:rPr>
@@ -5520,7 +6241,7 @@
           <w:sz w:val="24"/>
           <w:szCs w:val="24"/>
         </w:rPr>
-        <w:instrText xml:space="preserve"> PAGEREF _Toc498098248 \h </w:instrText>
+        <w:instrText xml:space="preserve"> PAGEREF _Toc499123511 \h </w:instrText>
       </w:r>
       <w:r>
         <w:rPr>
@@ -5616,7 +6337,7 @@
           <w:sz w:val="24"/>
           <w:szCs w:val="24"/>
         </w:rPr>
-        <w:instrText xml:space="preserve"> PAGEREF _Toc498098249 \h </w:instrText>
+        <w:instrText xml:space="preserve"> PAGEREF _Toc499123512 \h </w:instrText>
       </w:r>
       <w:r>
         <w:rPr>
@@ -5712,7 +6433,7 @@
           <w:sz w:val="24"/>
           <w:szCs w:val="24"/>
         </w:rPr>
-        <w:instrText xml:space="preserve"> PAGEREF _Toc498098250 \h </w:instrText>
+        <w:instrText xml:space="preserve"> PAGEREF _Toc499123513 \h </w:instrText>
       </w:r>
       <w:r>
         <w:rPr>
@@ -5738,7 +6459,7 @@
           <w:sz w:val="24"/>
           <w:szCs w:val="24"/>
         </w:rPr>
-        <w:t>29</w:t>
+        <w:t>30</w:t>
       </w:r>
       <w:r>
         <w:rPr>
@@ -5808,7 +6529,7 @@
           <w:sz w:val="24"/>
           <w:szCs w:val="24"/>
         </w:rPr>
-        <w:instrText xml:space="preserve"> PAGEREF _Toc498098251 \h </w:instrText>
+        <w:instrText xml:space="preserve"> PAGEREF _Toc499123514 \h </w:instrText>
       </w:r>
       <w:r>
         <w:rPr>
@@ -5834,7 +6555,7 @@
           <w:sz w:val="24"/>
           <w:szCs w:val="24"/>
         </w:rPr>
-        <w:t>30</w:t>
+        <w:t>31</w:t>
       </w:r>
       <w:r>
         <w:rPr>
@@ -6215,22 +6936,24 @@
               <w:rFonts w:ascii="Arial" w:eastAsiaTheme="minorEastAsia" w:hAnsi="Arial" w:cs="Arial"/>
               <w:b w:val="0"/>
               <w:noProof/>
+              <w:sz w:val="22"/>
+              <w:szCs w:val="22"/>
             </w:rPr>
           </w:pPr>
           <w:r>
             <w:rPr>
               <w:rFonts w:ascii="Arial" w:hAnsi="Arial" w:cs="Arial"/>
               <w:b w:val="0"/>
-              <w:sz w:val="20"/>
-              <w:szCs w:val="20"/>
+              <w:sz w:val="22"/>
+              <w:szCs w:val="22"/>
             </w:rPr>
             <w:fldChar w:fldCharType="begin"/>
           </w:r>
           <w:r>
             <w:rPr>
               <w:rFonts w:ascii="Arial" w:hAnsi="Arial" w:cs="Arial"/>
-              <w:sz w:val="20"/>
-              <w:szCs w:val="20"/>
+              <w:sz w:val="22"/>
+              <w:szCs w:val="22"/>
             </w:rPr>
             <w:instrText>TOC \o "1-3" \h \z \u</w:instrText>
           </w:r>
@@ -6238,17 +6961,19 @@
             <w:rPr>
               <w:rFonts w:ascii="Arial" w:hAnsi="Arial" w:cs="Arial"/>
               <w:b w:val="0"/>
-              <w:sz w:val="20"/>
-              <w:szCs w:val="20"/>
+              <w:sz w:val="22"/>
+              <w:szCs w:val="22"/>
             </w:rPr>
             <w:fldChar w:fldCharType="separate"/>
           </w:r>
-          <w:hyperlink w:anchor="_Toc498101191" w:history="1">
+          <w:hyperlink w:anchor="_Toc499123460" w:history="1">
             <w:r>
               <w:rPr>
                 <w:rStyle w:val="Hiperlink"/>
                 <w:rFonts w:ascii="Arial" w:hAnsi="Arial" w:cs="Arial"/>
                 <w:noProof/>
+                <w:sz w:val="22"/>
+                <w:szCs w:val="22"/>
               </w:rPr>
               <w:t>1 INTRODUÇÃO</w:t>
             </w:r>
@@ -6257,6 +6982,8 @@
                 <w:rFonts w:ascii="Arial" w:hAnsi="Arial" w:cs="Arial"/>
                 <w:noProof/>
                 <w:webHidden/>
+                <w:sz w:val="22"/>
+                <w:szCs w:val="22"/>
               </w:rPr>
               <w:tab/>
             </w:r>
@@ -6265,6 +6992,8 @@
                 <w:rFonts w:ascii="Arial" w:hAnsi="Arial" w:cs="Arial"/>
                 <w:noProof/>
                 <w:webHidden/>
+                <w:sz w:val="22"/>
+                <w:szCs w:val="22"/>
               </w:rPr>
               <w:fldChar w:fldCharType="begin"/>
             </w:r>
@@ -6273,14 +7002,18 @@
                 <w:rFonts w:ascii="Arial" w:hAnsi="Arial" w:cs="Arial"/>
                 <w:noProof/>
                 <w:webHidden/>
-              </w:rPr>
-              <w:instrText xml:space="preserve"> PAGEREF _Toc498101191 \h </w:instrText>
+                <w:sz w:val="22"/>
+                <w:szCs w:val="22"/>
+              </w:rPr>
+              <w:instrText xml:space="preserve"> PAGEREF _Toc499123460 \h </w:instrText>
             </w:r>
             <w:r>
               <w:rPr>
                 <w:rFonts w:ascii="Arial" w:hAnsi="Arial" w:cs="Arial"/>
                 <w:noProof/>
                 <w:webHidden/>
+                <w:sz w:val="22"/>
+                <w:szCs w:val="22"/>
               </w:rPr>
             </w:r>
             <w:r>
@@ -6288,6 +7021,8 @@
                 <w:rFonts w:ascii="Arial" w:hAnsi="Arial" w:cs="Arial"/>
                 <w:noProof/>
                 <w:webHidden/>
+                <w:sz w:val="22"/>
+                <w:szCs w:val="22"/>
               </w:rPr>
               <w:fldChar w:fldCharType="separate"/>
             </w:r>
@@ -6296,6 +7031,8 @@
                 <w:rFonts w:ascii="Arial" w:hAnsi="Arial" w:cs="Arial"/>
                 <w:noProof/>
                 <w:webHidden/>
+                <w:sz w:val="22"/>
+                <w:szCs w:val="22"/>
               </w:rPr>
               <w:t>12</w:t>
             </w:r>
@@ -6304,6 +7041,8 @@
                 <w:rFonts w:ascii="Arial" w:hAnsi="Arial" w:cs="Arial"/>
                 <w:noProof/>
                 <w:webHidden/>
+                <w:sz w:val="22"/>
+                <w:szCs w:val="22"/>
               </w:rPr>
               <w:fldChar w:fldCharType="end"/>
             </w:r>
@@ -6320,11 +7059,9 @@
               <w:rFonts w:ascii="Arial" w:eastAsiaTheme="minorEastAsia" w:hAnsi="Arial" w:cs="Arial"/>
               <w:b w:val="0"/>
               <w:noProof/>
-              <w:sz w:val="24"/>
-              <w:szCs w:val="24"/>
             </w:rPr>
           </w:pPr>
-          <w:hyperlink w:anchor="_Toc498101192" w:history="1">
+          <w:hyperlink w:anchor="_Toc499123461" w:history="1">
             <w:r>
               <w:rPr>
                 <w:rStyle w:val="Hiperlink"/>
@@ -6355,7 +7092,7 @@
                 <w:noProof/>
                 <w:webHidden/>
               </w:rPr>
-              <w:instrText xml:space="preserve"> PAGEREF _Toc498101192 \h </w:instrText>
+              <w:instrText xml:space="preserve"> PAGEREF _Toc499123461 \h </w:instrText>
             </w:r>
             <w:r>
               <w:rPr>
@@ -6401,11 +7138,9 @@
               <w:rFonts w:ascii="Arial" w:eastAsiaTheme="minorEastAsia" w:hAnsi="Arial" w:cs="Arial"/>
               <w:b w:val="0"/>
               <w:noProof/>
-              <w:sz w:val="24"/>
-              <w:szCs w:val="24"/>
             </w:rPr>
           </w:pPr>
-          <w:hyperlink w:anchor="_Toc498101193" w:history="1">
+          <w:hyperlink w:anchor="_Toc499123462" w:history="1">
             <w:r>
               <w:rPr>
                 <w:rStyle w:val="Hiperlink"/>
@@ -6436,7 +7171,7 @@
                 <w:noProof/>
                 <w:webHidden/>
               </w:rPr>
-              <w:instrText xml:space="preserve"> PAGEREF _Toc498101193 \h </w:instrText>
+              <w:instrText xml:space="preserve"> PAGEREF _Toc499123462 \h </w:instrText>
             </w:r>
             <w:r>
               <w:rPr>
@@ -6481,11 +7216,9 @@
             <w:rPr>
               <w:rFonts w:ascii="Arial" w:eastAsiaTheme="minorEastAsia" w:hAnsi="Arial" w:cs="Arial"/>
               <w:noProof/>
-              <w:sz w:val="24"/>
-              <w:szCs w:val="24"/>
             </w:rPr>
           </w:pPr>
-          <w:hyperlink w:anchor="_Toc498101194" w:history="1">
+          <w:hyperlink w:anchor="_Toc499123463" w:history="1">
             <w:r>
               <w:rPr>
                 <w:rStyle w:val="Hiperlink"/>
@@ -6516,7 +7249,7 @@
                 <w:noProof/>
                 <w:webHidden/>
               </w:rPr>
-              <w:instrText xml:space="preserve"> PAGEREF _Toc498101194 \h </w:instrText>
+              <w:instrText xml:space="preserve"> PAGEREF _Toc499123463 \h </w:instrText>
             </w:r>
             <w:r>
               <w:rPr>
@@ -6562,11 +7295,9 @@
               <w:rFonts w:ascii="Arial" w:eastAsiaTheme="minorEastAsia" w:hAnsi="Arial" w:cs="Arial"/>
               <w:b w:val="0"/>
               <w:noProof/>
-              <w:sz w:val="24"/>
-              <w:szCs w:val="24"/>
             </w:rPr>
           </w:pPr>
-          <w:hyperlink w:anchor="_Toc498101195" w:history="1">
+          <w:hyperlink w:anchor="_Toc499123464" w:history="1">
             <w:r>
               <w:rPr>
                 <w:rStyle w:val="Hiperlink"/>
@@ -6597,7 +7328,7 @@
                 <w:noProof/>
                 <w:webHidden/>
               </w:rPr>
-              <w:instrText xml:space="preserve"> PAGEREF _Toc498101195 \h </w:instrText>
+              <w:instrText xml:space="preserve"> PAGEREF _Toc499123464 \h </w:instrText>
             </w:r>
             <w:r>
               <w:rPr>
@@ -6643,11 +7374,9 @@
               <w:rFonts w:ascii="Arial" w:eastAsiaTheme="minorEastAsia" w:hAnsi="Arial" w:cs="Arial"/>
               <w:b w:val="0"/>
               <w:noProof/>
-              <w:sz w:val="24"/>
-              <w:szCs w:val="24"/>
             </w:rPr>
           </w:pPr>
-          <w:hyperlink w:anchor="_Toc498101196" w:history="1">
+          <w:hyperlink w:anchor="_Toc499123465" w:history="1">
             <w:r>
               <w:rPr>
                 <w:rStyle w:val="Hiperlink"/>
@@ -6678,7 +7407,7 @@
                 <w:noProof/>
                 <w:webHidden/>
               </w:rPr>
-              <w:instrText xml:space="preserve"> PAGEREF _Toc498101196 \h </w:instrText>
+              <w:instrText xml:space="preserve"> PAGEREF _Toc499123465 \h </w:instrText>
             </w:r>
             <w:r>
               <w:rPr>
@@ -6724,22 +7453,28 @@
               <w:rFonts w:ascii="Arial" w:eastAsiaTheme="minorEastAsia" w:hAnsi="Arial" w:cs="Arial"/>
               <w:b w:val="0"/>
               <w:noProof/>
+              <w:sz w:val="22"/>
+              <w:szCs w:val="22"/>
             </w:rPr>
           </w:pPr>
-          <w:hyperlink w:anchor="_Toc498101197" w:history="1">
+          <w:hyperlink w:anchor="_Toc499123466" w:history="1">
             <w:r>
               <w:rPr>
                 <w:rStyle w:val="Hiperlink"/>
                 <w:rFonts w:ascii="Arial" w:hAnsi="Arial" w:cs="Arial"/>
                 <w:noProof/>
-              </w:rPr>
-              <w:t>2  GERENCIAMENTO DE PROJETOS</w:t>
+                <w:sz w:val="22"/>
+                <w:szCs w:val="22"/>
+              </w:rPr>
+              <w:t>2 GERENCIAMENTO DE PROJETOS</w:t>
             </w:r>
             <w:r>
               <w:rPr>
                 <w:rFonts w:ascii="Arial" w:hAnsi="Arial" w:cs="Arial"/>
                 <w:noProof/>
                 <w:webHidden/>
+                <w:sz w:val="22"/>
+                <w:szCs w:val="22"/>
               </w:rPr>
               <w:tab/>
             </w:r>
@@ -6748,6 +7483,8 @@
                 <w:rFonts w:ascii="Arial" w:hAnsi="Arial" w:cs="Arial"/>
                 <w:noProof/>
                 <w:webHidden/>
+                <w:sz w:val="22"/>
+                <w:szCs w:val="22"/>
               </w:rPr>
               <w:fldChar w:fldCharType="begin"/>
             </w:r>
@@ -6756,14 +7493,18 @@
                 <w:rFonts w:ascii="Arial" w:hAnsi="Arial" w:cs="Arial"/>
                 <w:noProof/>
                 <w:webHidden/>
-              </w:rPr>
-              <w:instrText xml:space="preserve"> PAGEREF _Toc498101197 \h </w:instrText>
+                <w:sz w:val="22"/>
+                <w:szCs w:val="22"/>
+              </w:rPr>
+              <w:instrText xml:space="preserve"> PAGEREF _Toc499123466 \h </w:instrText>
             </w:r>
             <w:r>
               <w:rPr>
                 <w:rFonts w:ascii="Arial" w:hAnsi="Arial" w:cs="Arial"/>
                 <w:noProof/>
                 <w:webHidden/>
+                <w:sz w:val="22"/>
+                <w:szCs w:val="22"/>
               </w:rPr>
             </w:r>
             <w:r>
@@ -6771,6 +7512,8 @@
                 <w:rFonts w:ascii="Arial" w:hAnsi="Arial" w:cs="Arial"/>
                 <w:noProof/>
                 <w:webHidden/>
+                <w:sz w:val="22"/>
+                <w:szCs w:val="22"/>
               </w:rPr>
               <w:fldChar w:fldCharType="separate"/>
             </w:r>
@@ -6779,6 +7522,8 @@
                 <w:rFonts w:ascii="Arial" w:hAnsi="Arial" w:cs="Arial"/>
                 <w:noProof/>
                 <w:webHidden/>
+                <w:sz w:val="22"/>
+                <w:szCs w:val="22"/>
               </w:rPr>
               <w:t>15</w:t>
             </w:r>
@@ -6787,6 +7532,8 @@
                 <w:rFonts w:ascii="Arial" w:hAnsi="Arial" w:cs="Arial"/>
                 <w:noProof/>
                 <w:webHidden/>
+                <w:sz w:val="22"/>
+                <w:szCs w:val="22"/>
               </w:rPr>
               <w:fldChar w:fldCharType="end"/>
             </w:r>
@@ -6803,11 +7550,9 @@
               <w:rFonts w:ascii="Arial" w:eastAsiaTheme="minorEastAsia" w:hAnsi="Arial" w:cs="Arial"/>
               <w:b w:val="0"/>
               <w:noProof/>
-              <w:sz w:val="24"/>
-              <w:szCs w:val="24"/>
             </w:rPr>
           </w:pPr>
-          <w:hyperlink w:anchor="_Toc498101198" w:history="1">
+          <w:hyperlink w:anchor="_Toc499123467" w:history="1">
             <w:r>
               <w:rPr>
                 <w:rStyle w:val="Hiperlink"/>
@@ -6838,7 +7583,7 @@
                 <w:noProof/>
                 <w:webHidden/>
               </w:rPr>
-              <w:instrText xml:space="preserve"> PAGEREF _Toc498101198 \h </w:instrText>
+              <w:instrText xml:space="preserve"> PAGEREF _Toc499123467 \h </w:instrText>
             </w:r>
             <w:r>
               <w:rPr>
@@ -6884,11 +7629,9 @@
               <w:rFonts w:ascii="Arial" w:eastAsiaTheme="minorEastAsia" w:hAnsi="Arial" w:cs="Arial"/>
               <w:b w:val="0"/>
               <w:noProof/>
-              <w:sz w:val="24"/>
-              <w:szCs w:val="24"/>
             </w:rPr>
           </w:pPr>
-          <w:hyperlink w:anchor="_Toc498101199" w:history="1">
+          <w:hyperlink w:anchor="_Toc499123468" w:history="1">
             <w:r>
               <w:rPr>
                 <w:rStyle w:val="Hiperlink"/>
@@ -6919,7 +7662,7 @@
                 <w:noProof/>
                 <w:webHidden/>
               </w:rPr>
-              <w:instrText xml:space="preserve"> PAGEREF _Toc498101199 \h </w:instrText>
+              <w:instrText xml:space="preserve"> PAGEREF _Toc499123468 \h </w:instrText>
             </w:r>
             <w:r>
               <w:rPr>
@@ -6965,11 +7708,9 @@
               <w:rFonts w:ascii="Arial" w:eastAsiaTheme="minorEastAsia" w:hAnsi="Arial" w:cs="Arial"/>
               <w:b w:val="0"/>
               <w:noProof/>
-              <w:sz w:val="24"/>
-              <w:szCs w:val="24"/>
             </w:rPr>
           </w:pPr>
-          <w:hyperlink w:anchor="_Toc498101200" w:history="1">
+          <w:hyperlink w:anchor="_Toc499123469" w:history="1">
             <w:r>
               <w:rPr>
                 <w:rStyle w:val="Hiperlink"/>
@@ -7000,7 +7741,7 @@
                 <w:noProof/>
                 <w:webHidden/>
               </w:rPr>
-              <w:instrText xml:space="preserve"> PAGEREF _Toc498101200 \h </w:instrText>
+              <w:instrText xml:space="preserve"> PAGEREF _Toc499123469 \h </w:instrText>
             </w:r>
             <w:r>
               <w:rPr>
@@ -7046,11 +7787,9 @@
               <w:rFonts w:ascii="Arial" w:eastAsiaTheme="minorEastAsia" w:hAnsi="Arial" w:cs="Arial"/>
               <w:b w:val="0"/>
               <w:noProof/>
-              <w:sz w:val="24"/>
-              <w:szCs w:val="24"/>
             </w:rPr>
           </w:pPr>
-          <w:hyperlink w:anchor="_Toc498101201" w:history="1">
+          <w:hyperlink w:anchor="_Toc499123470" w:history="1">
             <w:r>
               <w:rPr>
                 <w:rStyle w:val="Hiperlink"/>
@@ -7081,7 +7820,7 @@
                 <w:noProof/>
                 <w:webHidden/>
               </w:rPr>
-              <w:instrText xml:space="preserve"> PAGEREF _Toc498101201 \h </w:instrText>
+              <w:instrText xml:space="preserve"> PAGEREF _Toc499123470 \h </w:instrText>
             </w:r>
             <w:r>
               <w:rPr>
@@ -7127,11 +7866,9 @@
               <w:rFonts w:ascii="Arial" w:eastAsiaTheme="minorEastAsia" w:hAnsi="Arial" w:cs="Arial"/>
               <w:b w:val="0"/>
               <w:noProof/>
-              <w:sz w:val="24"/>
-              <w:szCs w:val="24"/>
             </w:rPr>
           </w:pPr>
-          <w:hyperlink w:anchor="_Toc498101202" w:history="1">
+          <w:hyperlink w:anchor="_Toc499123471" w:history="1">
             <w:r>
               <w:rPr>
                 <w:rStyle w:val="Hiperlink"/>
@@ -7162,7 +7899,7 @@
                 <w:noProof/>
                 <w:webHidden/>
               </w:rPr>
-              <w:instrText xml:space="preserve"> PAGEREF _Toc498101202 \h </w:instrText>
+              <w:instrText xml:space="preserve"> PAGEREF _Toc499123471 \h </w:instrText>
             </w:r>
             <w:r>
               <w:rPr>
@@ -7208,11 +7945,9 @@
               <w:rFonts w:ascii="Arial" w:eastAsiaTheme="minorEastAsia" w:hAnsi="Arial" w:cs="Arial"/>
               <w:b w:val="0"/>
               <w:noProof/>
-              <w:sz w:val="24"/>
-              <w:szCs w:val="24"/>
             </w:rPr>
           </w:pPr>
-          <w:hyperlink w:anchor="_Toc498101203" w:history="1">
+          <w:hyperlink w:anchor="_Toc499123472" w:history="1">
             <w:r>
               <w:rPr>
                 <w:rStyle w:val="Hiperlink"/>
@@ -7243,7 +7978,7 @@
                 <w:noProof/>
                 <w:webHidden/>
               </w:rPr>
-              <w:instrText xml:space="preserve"> PAGEREF _Toc498101203 \h </w:instrText>
+              <w:instrText xml:space="preserve"> PAGEREF _Toc499123472 \h </w:instrText>
             </w:r>
             <w:r>
               <w:rPr>
@@ -7289,11 +8024,9 @@
               <w:rFonts w:ascii="Arial" w:eastAsiaTheme="minorEastAsia" w:hAnsi="Arial" w:cs="Arial"/>
               <w:b w:val="0"/>
               <w:noProof/>
-              <w:sz w:val="24"/>
-              <w:szCs w:val="24"/>
             </w:rPr>
           </w:pPr>
-          <w:hyperlink w:anchor="_Toc498101204" w:history="1">
+          <w:hyperlink w:anchor="_Toc499123473" w:history="1">
             <w:r>
               <w:rPr>
                 <w:rStyle w:val="Hiperlink"/>
@@ -7324,7 +8057,7 @@
                 <w:noProof/>
                 <w:webHidden/>
               </w:rPr>
-              <w:instrText xml:space="preserve"> PAGEREF _Toc498101204 \h </w:instrText>
+              <w:instrText xml:space="preserve"> PAGEREF _Toc499123473 \h </w:instrText>
             </w:r>
             <w:r>
               <w:rPr>
@@ -7370,11 +8103,9 @@
               <w:rFonts w:ascii="Arial" w:eastAsiaTheme="minorEastAsia" w:hAnsi="Arial" w:cs="Arial"/>
               <w:b w:val="0"/>
               <w:noProof/>
-              <w:sz w:val="24"/>
-              <w:szCs w:val="24"/>
             </w:rPr>
           </w:pPr>
-          <w:hyperlink w:anchor="_Toc498101205" w:history="1">
+          <w:hyperlink w:anchor="_Toc499123474" w:history="1">
             <w:r>
               <w:rPr>
                 <w:rStyle w:val="Hiperlink"/>
@@ -7405,7 +8136,7 @@
                 <w:noProof/>
                 <w:webHidden/>
               </w:rPr>
-              <w:instrText xml:space="preserve"> PAGEREF _Toc498101205 \h </w:instrText>
+              <w:instrText xml:space="preserve"> PAGEREF _Toc499123474 \h </w:instrText>
             </w:r>
             <w:r>
               <w:rPr>
@@ -7451,11 +8182,9 @@
               <w:rFonts w:ascii="Arial" w:eastAsiaTheme="minorEastAsia" w:hAnsi="Arial" w:cs="Arial"/>
               <w:b w:val="0"/>
               <w:noProof/>
-              <w:sz w:val="24"/>
-              <w:szCs w:val="24"/>
             </w:rPr>
           </w:pPr>
-          <w:hyperlink w:anchor="_Toc498101206" w:history="1">
+          <w:hyperlink w:anchor="_Toc499123475" w:history="1">
             <w:r>
               <w:rPr>
                 <w:rStyle w:val="Hiperlink"/>
@@ -7486,7 +8215,7 @@
                 <w:noProof/>
                 <w:webHidden/>
               </w:rPr>
-              <w:instrText xml:space="preserve"> PAGEREF _Toc498101206 \h </w:instrText>
+              <w:instrText xml:space="preserve"> PAGEREF _Toc499123475 \h </w:instrText>
             </w:r>
             <w:r>
               <w:rPr>
@@ -7532,11 +8261,9 @@
               <w:rFonts w:ascii="Arial" w:eastAsiaTheme="minorEastAsia" w:hAnsi="Arial" w:cs="Arial"/>
               <w:b w:val="0"/>
               <w:noProof/>
-              <w:sz w:val="24"/>
-              <w:szCs w:val="24"/>
             </w:rPr>
           </w:pPr>
-          <w:hyperlink w:anchor="_Toc498101207" w:history="1">
+          <w:hyperlink w:anchor="_Toc499123476" w:history="1">
             <w:r>
               <w:rPr>
                 <w:rStyle w:val="Hiperlink"/>
@@ -7567,7 +8294,7 @@
                 <w:noProof/>
                 <w:webHidden/>
               </w:rPr>
-              <w:instrText xml:space="preserve"> PAGEREF _Toc498101207 \h </w:instrText>
+              <w:instrText xml:space="preserve"> PAGEREF _Toc499123476 \h </w:instrText>
             </w:r>
             <w:r>
               <w:rPr>
@@ -7591,6 +8318,85 @@
                 <w:webHidden/>
               </w:rPr>
               <w:t>24</w:t>
+            </w:r>
+            <w:r>
+              <w:rPr>
+                <w:rFonts w:ascii="Arial" w:hAnsi="Arial" w:cs="Arial"/>
+                <w:noProof/>
+                <w:webHidden/>
+              </w:rPr>
+              <w:fldChar w:fldCharType="end"/>
+            </w:r>
+          </w:hyperlink>
+        </w:p>
+        <w:p>
+          <w:pPr>
+            <w:pStyle w:val="Sumrio2"/>
+            <w:tabs>
+              <w:tab w:val="right" w:leader="dot" w:pos="9061"/>
+            </w:tabs>
+            <w:spacing w:line="360" w:lineRule="auto"/>
+            <w:rPr>
+              <w:rFonts w:ascii="Arial" w:eastAsiaTheme="minorEastAsia" w:hAnsi="Arial" w:cs="Arial"/>
+              <w:b w:val="0"/>
+              <w:noProof/>
+            </w:rPr>
+          </w:pPr>
+          <w:hyperlink w:anchor="_Toc499123477" w:history="1">
+            <w:r>
+              <w:rPr>
+                <w:rStyle w:val="Hiperlink"/>
+                <w:rFonts w:ascii="Arial" w:hAnsi="Arial" w:cs="Arial"/>
+                <w:noProof/>
+              </w:rPr>
+              <w:t>2.11 Sistemas de Gestão de Projetos</w:t>
+            </w:r>
+            <w:r>
+              <w:rPr>
+                <w:rFonts w:ascii="Arial" w:hAnsi="Arial" w:cs="Arial"/>
+                <w:noProof/>
+                <w:webHidden/>
+              </w:rPr>
+              <w:tab/>
+            </w:r>
+            <w:r>
+              <w:rPr>
+                <w:rFonts w:ascii="Arial" w:hAnsi="Arial" w:cs="Arial"/>
+                <w:noProof/>
+                <w:webHidden/>
+              </w:rPr>
+              <w:fldChar w:fldCharType="begin"/>
+            </w:r>
+            <w:r>
+              <w:rPr>
+                <w:rFonts w:ascii="Arial" w:hAnsi="Arial" w:cs="Arial"/>
+                <w:noProof/>
+                <w:webHidden/>
+              </w:rPr>
+              <w:instrText xml:space="preserve"> PAGEREF _Toc499123477 \h </w:instrText>
+            </w:r>
+            <w:r>
+              <w:rPr>
+                <w:rFonts w:ascii="Arial" w:hAnsi="Arial" w:cs="Arial"/>
+                <w:noProof/>
+                <w:webHidden/>
+              </w:rPr>
+            </w:r>
+            <w:r>
+              <w:rPr>
+                <w:rFonts w:ascii="Arial" w:hAnsi="Arial" w:cs="Arial"/>
+                <w:noProof/>
+                <w:webHidden/>
+              </w:rPr>
+              <w:fldChar w:fldCharType="separate"/>
+            </w:r>
+            <w:r>
+              <w:rPr>
+                <w:rFonts w:ascii="Arial" w:hAnsi="Arial" w:cs="Arial"/>
+                <w:noProof/>
+                <w:webHidden/>
+              </w:rPr>
+              <w:t>25</w:t>
             </w:r>
             <w:r>
               <w:rPr>
@@ -7613,14 +8419,18 @@
               <w:rFonts w:ascii="Arial" w:eastAsiaTheme="minorEastAsia" w:hAnsi="Arial" w:cs="Arial"/>
               <w:b w:val="0"/>
               <w:noProof/>
+              <w:sz w:val="22"/>
+              <w:szCs w:val="22"/>
             </w:rPr>
           </w:pPr>
-          <w:hyperlink w:anchor="_Toc498101208" w:history="1">
+          <w:hyperlink w:anchor="_Toc499123478" w:history="1">
             <w:r>
               <w:rPr>
                 <w:rStyle w:val="Hiperlink"/>
                 <w:rFonts w:ascii="Arial" w:hAnsi="Arial" w:cs="Arial"/>
                 <w:noProof/>
+                <w:sz w:val="22"/>
+                <w:szCs w:val="22"/>
               </w:rPr>
               <w:t>3 GAMIFICAÇÃO</w:t>
             </w:r>
@@ -7629,6 +8439,8 @@
                 <w:rFonts w:ascii="Arial" w:hAnsi="Arial" w:cs="Arial"/>
                 <w:noProof/>
                 <w:webHidden/>
+                <w:sz w:val="22"/>
+                <w:szCs w:val="22"/>
               </w:rPr>
               <w:tab/>
             </w:r>
@@ -7637,6 +8449,8 @@
                 <w:rFonts w:ascii="Arial" w:hAnsi="Arial" w:cs="Arial"/>
                 <w:noProof/>
                 <w:webHidden/>
+                <w:sz w:val="22"/>
+                <w:szCs w:val="22"/>
               </w:rPr>
               <w:fldChar w:fldCharType="begin"/>
             </w:r>
@@ -7645,14 +8459,18 @@
                 <w:rFonts w:ascii="Arial" w:hAnsi="Arial" w:cs="Arial"/>
                 <w:noProof/>
                 <w:webHidden/>
-              </w:rPr>
-              <w:instrText xml:space="preserve"> PAGEREF _Toc498101208 \h </w:instrText>
+                <w:sz w:val="22"/>
+                <w:szCs w:val="22"/>
+              </w:rPr>
+              <w:instrText xml:space="preserve"> PAGEREF _Toc499123478 \h </w:instrText>
             </w:r>
             <w:r>
               <w:rPr>
                 <w:rFonts w:ascii="Arial" w:hAnsi="Arial" w:cs="Arial"/>
                 <w:noProof/>
                 <w:webHidden/>
+                <w:sz w:val="22"/>
+                <w:szCs w:val="22"/>
               </w:rPr>
             </w:r>
             <w:r>
@@ -7660,6 +8478,8 @@
                 <w:rFonts w:ascii="Arial" w:hAnsi="Arial" w:cs="Arial"/>
                 <w:noProof/>
                 <w:webHidden/>
+                <w:sz w:val="22"/>
+                <w:szCs w:val="22"/>
               </w:rPr>
               <w:fldChar w:fldCharType="separate"/>
             </w:r>
@@ -7668,14 +8488,18 @@
                 <w:rFonts w:ascii="Arial" w:hAnsi="Arial" w:cs="Arial"/>
                 <w:noProof/>
                 <w:webHidden/>
-              </w:rPr>
-              <w:t>26</w:t>
+                <w:sz w:val="22"/>
+                <w:szCs w:val="22"/>
+              </w:rPr>
+              <w:t>27</w:t>
             </w:r>
             <w:r>
               <w:rPr>
                 <w:rFonts w:ascii="Arial" w:hAnsi="Arial" w:cs="Arial"/>
                 <w:noProof/>
                 <w:webHidden/>
+                <w:sz w:val="22"/>
+                <w:szCs w:val="22"/>
               </w:rPr>
               <w:fldChar w:fldCharType="end"/>
             </w:r>
@@ -7692,11 +8516,9 @@
               <w:rFonts w:ascii="Arial" w:eastAsiaTheme="minorEastAsia" w:hAnsi="Arial" w:cs="Arial"/>
               <w:b w:val="0"/>
               <w:noProof/>
-              <w:sz w:val="24"/>
-              <w:szCs w:val="24"/>
             </w:rPr>
           </w:pPr>
-          <w:hyperlink w:anchor="_Toc498101209" w:history="1">
+          <w:hyperlink w:anchor="_Toc499123479" w:history="1">
             <w:r>
               <w:rPr>
                 <w:rStyle w:val="Hiperlink"/>
@@ -7727,7 +8549,7 @@
                 <w:noProof/>
                 <w:webHidden/>
               </w:rPr>
-              <w:instrText xml:space="preserve"> PAGEREF _Toc498101209 \h </w:instrText>
+              <w:instrText xml:space="preserve"> PAGEREF _Toc499123479 \h </w:instrText>
             </w:r>
             <w:r>
               <w:rPr>
@@ -7750,7 +8572,7 @@
                 <w:noProof/>
                 <w:webHidden/>
               </w:rPr>
-              <w:t>26</w:t>
+              <w:t>27</w:t>
             </w:r>
             <w:r>
               <w:rPr>
@@ -7773,11 +8595,9 @@
               <w:rFonts w:ascii="Arial" w:eastAsiaTheme="minorEastAsia" w:hAnsi="Arial" w:cs="Arial"/>
               <w:b w:val="0"/>
               <w:noProof/>
-              <w:sz w:val="24"/>
-              <w:szCs w:val="24"/>
             </w:rPr>
           </w:pPr>
-          <w:hyperlink w:anchor="_Toc498101210" w:history="1">
+          <w:hyperlink w:anchor="_Toc499123480" w:history="1">
             <w:r>
               <w:rPr>
                 <w:rStyle w:val="Hiperlink"/>
@@ -7808,7 +8628,7 @@
                 <w:noProof/>
                 <w:webHidden/>
               </w:rPr>
-              <w:instrText xml:space="preserve"> PAGEREF _Toc498101210 \h </w:instrText>
+              <w:instrText xml:space="preserve"> PAGEREF _Toc499123480 \h </w:instrText>
             </w:r>
             <w:r>
               <w:rPr>
@@ -7831,7 +8651,7 @@
                 <w:noProof/>
                 <w:webHidden/>
               </w:rPr>
-              <w:t>27</w:t>
+              <w:t>28</w:t>
             </w:r>
             <w:r>
               <w:rPr>
@@ -7854,11 +8674,9 @@
               <w:rFonts w:ascii="Arial" w:eastAsiaTheme="minorEastAsia" w:hAnsi="Arial" w:cs="Arial"/>
               <w:b w:val="0"/>
               <w:noProof/>
-              <w:sz w:val="24"/>
-              <w:szCs w:val="24"/>
             </w:rPr>
           </w:pPr>
-          <w:hyperlink w:anchor="_Toc498101211" w:history="1">
+          <w:hyperlink w:anchor="_Toc499123481" w:history="1">
             <w:r>
               <w:rPr>
                 <w:rStyle w:val="Hiperlink"/>
@@ -7889,7 +8707,7 @@
                 <w:noProof/>
                 <w:webHidden/>
               </w:rPr>
-              <w:instrText xml:space="preserve"> PAGEREF _Toc498101211 \h </w:instrText>
+              <w:instrText xml:space="preserve"> PAGEREF _Toc499123481 \h </w:instrText>
             </w:r>
             <w:r>
               <w:rPr>
@@ -7912,7 +8730,7 @@
                 <w:noProof/>
                 <w:webHidden/>
               </w:rPr>
-              <w:t>27</w:t>
+              <w:t>28</w:t>
             </w:r>
             <w:r>
               <w:rPr>
@@ -7935,11 +8753,9 @@
               <w:rFonts w:ascii="Arial" w:eastAsiaTheme="minorEastAsia" w:hAnsi="Arial" w:cs="Arial"/>
               <w:b w:val="0"/>
               <w:noProof/>
-              <w:sz w:val="24"/>
-              <w:szCs w:val="24"/>
             </w:rPr>
           </w:pPr>
-          <w:hyperlink w:anchor="_Toc498101212" w:history="1">
+          <w:hyperlink w:anchor="_Toc499123482" w:history="1">
             <w:r>
               <w:rPr>
                 <w:rStyle w:val="Hiperlink"/>
@@ -7970,7 +8786,7 @@
                 <w:noProof/>
                 <w:webHidden/>
               </w:rPr>
-              <w:instrText xml:space="preserve"> PAGEREF _Toc498101212 \h </w:instrText>
+              <w:instrText xml:space="preserve"> PAGEREF _Toc499123482 \h </w:instrText>
             </w:r>
             <w:r>
               <w:rPr>
@@ -7993,7 +8809,7 @@
                 <w:noProof/>
                 <w:webHidden/>
               </w:rPr>
-              <w:t>29</w:t>
+              <w:t>30</w:t>
             </w:r>
             <w:r>
               <w:rPr>
@@ -8016,11 +8832,9 @@
               <w:rFonts w:ascii="Arial" w:eastAsiaTheme="minorEastAsia" w:hAnsi="Arial" w:cs="Arial"/>
               <w:b w:val="0"/>
               <w:noProof/>
-              <w:sz w:val="24"/>
-              <w:szCs w:val="24"/>
             </w:rPr>
           </w:pPr>
-          <w:hyperlink w:anchor="_Toc498101213" w:history="1">
+          <w:hyperlink w:anchor="_Toc499123483" w:history="1">
             <w:r>
               <w:rPr>
                 <w:rStyle w:val="Hiperlink"/>
@@ -8051,7 +8865,7 @@
                 <w:noProof/>
                 <w:webHidden/>
               </w:rPr>
-              <w:instrText xml:space="preserve"> PAGEREF _Toc498101213 \h </w:instrText>
+              <w:instrText xml:space="preserve"> PAGEREF _Toc499123483 \h </w:instrText>
             </w:r>
             <w:r>
               <w:rPr>
@@ -8074,7 +8888,7 @@
                 <w:noProof/>
                 <w:webHidden/>
               </w:rPr>
-              <w:t>31</w:t>
+              <w:t>32</w:t>
             </w:r>
             <w:r>
               <w:rPr>
@@ -8097,11 +8911,9 @@
               <w:rFonts w:ascii="Arial" w:eastAsiaTheme="minorEastAsia" w:hAnsi="Arial" w:cs="Arial"/>
               <w:b w:val="0"/>
               <w:noProof/>
-              <w:sz w:val="24"/>
-              <w:szCs w:val="24"/>
             </w:rPr>
           </w:pPr>
-          <w:hyperlink w:anchor="_Toc498101214" w:history="1">
+          <w:hyperlink w:anchor="_Toc499123484" w:history="1">
             <w:r>
               <w:rPr>
                 <w:rStyle w:val="Hiperlink"/>
@@ -8132,7 +8944,7 @@
                 <w:noProof/>
                 <w:webHidden/>
               </w:rPr>
-              <w:instrText xml:space="preserve"> PAGEREF _Toc498101214 \h </w:instrText>
+              <w:instrText xml:space="preserve"> PAGEREF _Toc499123484 \h </w:instrText>
             </w:r>
             <w:r>
               <w:rPr>
@@ -8155,7 +8967,7 @@
                 <w:noProof/>
                 <w:webHidden/>
               </w:rPr>
-              <w:t>32</w:t>
+              <w:t>33</w:t>
             </w:r>
             <w:r>
               <w:rPr>
@@ -8178,14 +8990,18 @@
               <w:rFonts w:ascii="Arial" w:eastAsiaTheme="minorEastAsia" w:hAnsi="Arial" w:cs="Arial"/>
               <w:b w:val="0"/>
               <w:noProof/>
+              <w:sz w:val="22"/>
+              <w:szCs w:val="22"/>
             </w:rPr>
           </w:pPr>
-          <w:hyperlink w:anchor="_Toc498101215" w:history="1">
+          <w:hyperlink w:anchor="_Toc499123485" w:history="1">
             <w:r>
               <w:rPr>
                 <w:rStyle w:val="Hiperlink"/>
                 <w:rFonts w:ascii="Arial" w:hAnsi="Arial" w:cs="Arial"/>
                 <w:noProof/>
+                <w:sz w:val="22"/>
+                <w:szCs w:val="22"/>
               </w:rPr>
               <w:t>4 FERRAMENTA</w:t>
             </w:r>
@@ -8194,6 +9010,8 @@
                 <w:rFonts w:ascii="Arial" w:hAnsi="Arial" w:cs="Arial"/>
                 <w:noProof/>
                 <w:webHidden/>
+                <w:sz w:val="22"/>
+                <w:szCs w:val="22"/>
               </w:rPr>
               <w:tab/>
             </w:r>
@@ -8202,6 +9020,8 @@
                 <w:rFonts w:ascii="Arial" w:hAnsi="Arial" w:cs="Arial"/>
                 <w:noProof/>
                 <w:webHidden/>
+                <w:sz w:val="22"/>
+                <w:szCs w:val="22"/>
               </w:rPr>
               <w:fldChar w:fldCharType="begin"/>
             </w:r>
@@ -8210,14 +9030,18 @@
                 <w:rFonts w:ascii="Arial" w:hAnsi="Arial" w:cs="Arial"/>
                 <w:noProof/>
                 <w:webHidden/>
-              </w:rPr>
-              <w:instrText xml:space="preserve"> PAGEREF _Toc498101215 \h </w:instrText>
+                <w:sz w:val="22"/>
+                <w:szCs w:val="22"/>
+              </w:rPr>
+              <w:instrText xml:space="preserve"> PAGEREF _Toc499123485 \h </w:instrText>
             </w:r>
             <w:r>
               <w:rPr>
                 <w:rFonts w:ascii="Arial" w:hAnsi="Arial" w:cs="Arial"/>
                 <w:noProof/>
                 <w:webHidden/>
+                <w:sz w:val="22"/>
+                <w:szCs w:val="22"/>
               </w:rPr>
             </w:r>
             <w:r>
@@ -8225,6 +9049,8 @@
                 <w:rFonts w:ascii="Arial" w:hAnsi="Arial" w:cs="Arial"/>
                 <w:noProof/>
                 <w:webHidden/>
+                <w:sz w:val="22"/>
+                <w:szCs w:val="22"/>
               </w:rPr>
               <w:fldChar w:fldCharType="separate"/>
             </w:r>
@@ -8233,14 +9059,18 @@
                 <w:rFonts w:ascii="Arial" w:hAnsi="Arial" w:cs="Arial"/>
                 <w:noProof/>
                 <w:webHidden/>
-              </w:rPr>
-              <w:t>33</w:t>
+                <w:sz w:val="22"/>
+                <w:szCs w:val="22"/>
+              </w:rPr>
+              <w:t>34</w:t>
             </w:r>
             <w:r>
               <w:rPr>
                 <w:rFonts w:ascii="Arial" w:hAnsi="Arial" w:cs="Arial"/>
                 <w:noProof/>
                 <w:webHidden/>
+                <w:sz w:val="22"/>
+                <w:szCs w:val="22"/>
               </w:rPr>
               <w:fldChar w:fldCharType="end"/>
             </w:r>
@@ -8257,11 +9087,9 @@
               <w:rFonts w:ascii="Arial" w:eastAsiaTheme="minorEastAsia" w:hAnsi="Arial" w:cs="Arial"/>
               <w:b w:val="0"/>
               <w:noProof/>
-              <w:sz w:val="24"/>
-              <w:szCs w:val="24"/>
             </w:rPr>
           </w:pPr>
-          <w:hyperlink w:anchor="_Toc498101216" w:history="1">
+          <w:hyperlink w:anchor="_Toc499123486" w:history="1">
             <w:r>
               <w:rPr>
                 <w:rStyle w:val="Hiperlink"/>
@@ -8293,7 +9121,7 @@
                 <w:noProof/>
                 <w:webHidden/>
               </w:rPr>
-              <w:instrText xml:space="preserve"> PAGEREF _Toc498101216 \h </w:instrText>
+              <w:instrText xml:space="preserve"> PAGEREF _Toc499123486 \h </w:instrText>
             </w:r>
             <w:r>
               <w:rPr>
@@ -8316,7 +9144,7 @@
                 <w:noProof/>
                 <w:webHidden/>
               </w:rPr>
-              <w:t>33</w:t>
+              <w:t>34</w:t>
             </w:r>
             <w:r>
               <w:rPr>
@@ -8339,11 +9167,9 @@
               <w:rFonts w:ascii="Arial" w:eastAsiaTheme="minorEastAsia" w:hAnsi="Arial" w:cs="Arial"/>
               <w:b w:val="0"/>
               <w:noProof/>
-              <w:sz w:val="24"/>
-              <w:szCs w:val="24"/>
             </w:rPr>
           </w:pPr>
-          <w:hyperlink w:anchor="_Toc498101217" w:history="1">
+          <w:hyperlink w:anchor="_Toc499123487" w:history="1">
             <w:r>
               <w:rPr>
                 <w:rStyle w:val="Hiperlink"/>
@@ -8374,7 +9200,7 @@
                 <w:noProof/>
                 <w:webHidden/>
               </w:rPr>
-              <w:instrText xml:space="preserve"> PAGEREF _Toc498101217 \h </w:instrText>
+              <w:instrText xml:space="preserve"> PAGEREF _Toc499123487 \h </w:instrText>
             </w:r>
             <w:r>
               <w:rPr>
@@ -8397,7 +9223,7 @@
                 <w:noProof/>
                 <w:webHidden/>
               </w:rPr>
-              <w:t>34</w:t>
+              <w:t>35</w:t>
             </w:r>
             <w:r>
               <w:rPr>
@@ -8420,11 +9246,9 @@
               <w:rFonts w:ascii="Arial" w:eastAsiaTheme="minorEastAsia" w:hAnsi="Arial" w:cs="Arial"/>
               <w:b w:val="0"/>
               <w:noProof/>
-              <w:sz w:val="24"/>
-              <w:szCs w:val="24"/>
             </w:rPr>
           </w:pPr>
-          <w:hyperlink w:anchor="_Toc498101218" w:history="1">
+          <w:hyperlink w:anchor="_Toc499123488" w:history="1">
             <w:r>
               <w:rPr>
                 <w:rStyle w:val="Hiperlink"/>
@@ -8455,7 +9279,7 @@
                 <w:noProof/>
                 <w:webHidden/>
               </w:rPr>
-              <w:instrText xml:space="preserve"> PAGEREF _Toc498101218 \h </w:instrText>
+              <w:instrText xml:space="preserve"> PAGEREF _Toc499123488 \h </w:instrText>
             </w:r>
             <w:r>
               <w:rPr>
@@ -8478,7 +9302,7 @@
                 <w:noProof/>
                 <w:webHidden/>
               </w:rPr>
-              <w:t>41</w:t>
+              <w:t>42</w:t>
             </w:r>
             <w:r>
               <w:rPr>
@@ -8501,14 +9325,18 @@
               <w:rFonts w:ascii="Arial" w:eastAsiaTheme="minorEastAsia" w:hAnsi="Arial" w:cs="Arial"/>
               <w:b w:val="0"/>
               <w:noProof/>
+              <w:sz w:val="22"/>
+              <w:szCs w:val="22"/>
             </w:rPr>
           </w:pPr>
-          <w:hyperlink w:anchor="_Toc498101219" w:history="1">
+          <w:hyperlink w:anchor="_Toc499123489" w:history="1">
             <w:r>
               <w:rPr>
                 <w:rStyle w:val="Hiperlink"/>
                 <w:rFonts w:ascii="Arial" w:hAnsi="Arial" w:cs="Arial"/>
                 <w:noProof/>
+                <w:sz w:val="22"/>
+                <w:szCs w:val="22"/>
               </w:rPr>
               <w:t>CONCLUSÃO</w:t>
             </w:r>
@@ -8517,6 +9345,8 @@
                 <w:rFonts w:ascii="Arial" w:hAnsi="Arial" w:cs="Arial"/>
                 <w:noProof/>
                 <w:webHidden/>
+                <w:sz w:val="22"/>
+                <w:szCs w:val="22"/>
               </w:rPr>
               <w:tab/>
             </w:r>
@@ -8525,6 +9355,8 @@
                 <w:rFonts w:ascii="Arial" w:hAnsi="Arial" w:cs="Arial"/>
                 <w:noProof/>
                 <w:webHidden/>
+                <w:sz w:val="22"/>
+                <w:szCs w:val="22"/>
               </w:rPr>
               <w:fldChar w:fldCharType="begin"/>
             </w:r>
@@ -8533,14 +9365,18 @@
                 <w:rFonts w:ascii="Arial" w:hAnsi="Arial" w:cs="Arial"/>
                 <w:noProof/>
                 <w:webHidden/>
-              </w:rPr>
-              <w:instrText xml:space="preserve"> PAGEREF _Toc498101219 \h </w:instrText>
+                <w:sz w:val="22"/>
+                <w:szCs w:val="22"/>
+              </w:rPr>
+              <w:instrText xml:space="preserve"> PAGEREF _Toc499123489 \h </w:instrText>
             </w:r>
             <w:r>
               <w:rPr>
                 <w:rFonts w:ascii="Arial" w:hAnsi="Arial" w:cs="Arial"/>
                 <w:noProof/>
                 <w:webHidden/>
+                <w:sz w:val="22"/>
+                <w:szCs w:val="22"/>
               </w:rPr>
             </w:r>
             <w:r>
@@ -8548,6 +9384,8 @@
                 <w:rFonts w:ascii="Arial" w:hAnsi="Arial" w:cs="Arial"/>
                 <w:noProof/>
                 <w:webHidden/>
+                <w:sz w:val="22"/>
+                <w:szCs w:val="22"/>
               </w:rPr>
               <w:fldChar w:fldCharType="separate"/>
             </w:r>
@@ -8556,14 +9394,18 @@
                 <w:rFonts w:ascii="Arial" w:hAnsi="Arial" w:cs="Arial"/>
                 <w:noProof/>
                 <w:webHidden/>
-              </w:rPr>
-              <w:t>43</w:t>
+                <w:sz w:val="22"/>
+                <w:szCs w:val="22"/>
+              </w:rPr>
+              <w:t>44</w:t>
             </w:r>
             <w:r>
               <w:rPr>
                 <w:rFonts w:ascii="Arial" w:hAnsi="Arial" w:cs="Arial"/>
                 <w:noProof/>
                 <w:webHidden/>
+                <w:sz w:val="22"/>
+                <w:szCs w:val="22"/>
               </w:rPr>
               <w:fldChar w:fldCharType="end"/>
             </w:r>
@@ -8580,14 +9422,18 @@
               <w:rFonts w:ascii="Arial" w:eastAsiaTheme="minorEastAsia" w:hAnsi="Arial" w:cs="Arial"/>
               <w:b w:val="0"/>
               <w:noProof/>
+              <w:sz w:val="22"/>
+              <w:szCs w:val="22"/>
             </w:rPr>
           </w:pPr>
-          <w:hyperlink w:anchor="_Toc498101220" w:history="1">
+          <w:hyperlink w:anchor="_Toc499123490" w:history="1">
             <w:r>
               <w:rPr>
                 <w:rStyle w:val="Hiperlink"/>
                 <w:rFonts w:ascii="Arial" w:hAnsi="Arial" w:cs="Arial"/>
                 <w:noProof/>
+                <w:sz w:val="22"/>
+                <w:szCs w:val="22"/>
               </w:rPr>
               <w:t>REFERÊNCIAS</w:t>
             </w:r>
@@ -8596,6 +9442,8 @@
                 <w:rFonts w:ascii="Arial" w:hAnsi="Arial" w:cs="Arial"/>
                 <w:noProof/>
                 <w:webHidden/>
+                <w:sz w:val="22"/>
+                <w:szCs w:val="22"/>
               </w:rPr>
               <w:tab/>
             </w:r>
@@ -8604,6 +9452,8 @@
                 <w:rFonts w:ascii="Arial" w:hAnsi="Arial" w:cs="Arial"/>
                 <w:noProof/>
                 <w:webHidden/>
+                <w:sz w:val="22"/>
+                <w:szCs w:val="22"/>
               </w:rPr>
               <w:fldChar w:fldCharType="begin"/>
             </w:r>
@@ -8612,14 +9462,18 @@
                 <w:rFonts w:ascii="Arial" w:hAnsi="Arial" w:cs="Arial"/>
                 <w:noProof/>
                 <w:webHidden/>
-              </w:rPr>
-              <w:instrText xml:space="preserve"> PAGEREF _Toc498101220 \h </w:instrText>
+                <w:sz w:val="22"/>
+                <w:szCs w:val="22"/>
+              </w:rPr>
+              <w:instrText xml:space="preserve"> PAGEREF _Toc499123490 \h </w:instrText>
             </w:r>
             <w:r>
               <w:rPr>
                 <w:rFonts w:ascii="Arial" w:hAnsi="Arial" w:cs="Arial"/>
                 <w:noProof/>
                 <w:webHidden/>
+                <w:sz w:val="22"/>
+                <w:szCs w:val="22"/>
               </w:rPr>
             </w:r>
             <w:r>
@@ -8627,6 +9481,8 @@
                 <w:rFonts w:ascii="Arial" w:hAnsi="Arial" w:cs="Arial"/>
                 <w:noProof/>
                 <w:webHidden/>
+                <w:sz w:val="22"/>
+                <w:szCs w:val="22"/>
               </w:rPr>
               <w:fldChar w:fldCharType="separate"/>
             </w:r>
@@ -8635,14 +9491,18 @@
                 <w:rFonts w:ascii="Arial" w:hAnsi="Arial" w:cs="Arial"/>
                 <w:noProof/>
                 <w:webHidden/>
-              </w:rPr>
-              <w:t>45</w:t>
+                <w:sz w:val="22"/>
+                <w:szCs w:val="22"/>
+              </w:rPr>
+              <w:t>46</w:t>
             </w:r>
             <w:r>
               <w:rPr>
                 <w:rFonts w:ascii="Arial" w:hAnsi="Arial" w:cs="Arial"/>
                 <w:noProof/>
                 <w:webHidden/>
+                <w:sz w:val="22"/>
+                <w:szCs w:val="22"/>
               </w:rPr>
               <w:fldChar w:fldCharType="end"/>
             </w:r>
@@ -8659,14 +9519,18 @@
               <w:rFonts w:ascii="Arial" w:eastAsiaTheme="minorEastAsia" w:hAnsi="Arial" w:cs="Arial"/>
               <w:b w:val="0"/>
               <w:noProof/>
+              <w:sz w:val="22"/>
+              <w:szCs w:val="22"/>
             </w:rPr>
           </w:pPr>
-          <w:hyperlink w:anchor="_Toc498101221" w:history="1">
+          <w:hyperlink w:anchor="_Toc499123491" w:history="1">
             <w:r>
               <w:rPr>
                 <w:rStyle w:val="Hiperlink"/>
                 <w:rFonts w:ascii="Arial" w:hAnsi="Arial" w:cs="Arial"/>
                 <w:noProof/>
+                <w:sz w:val="22"/>
+                <w:szCs w:val="22"/>
               </w:rPr>
               <w:t>ANEXO 1 – O Processo de gerenciamento de projetos</w:t>
             </w:r>
@@ -8675,6 +9539,8 @@
                 <w:rFonts w:ascii="Arial" w:hAnsi="Arial" w:cs="Arial"/>
                 <w:noProof/>
                 <w:webHidden/>
+                <w:sz w:val="22"/>
+                <w:szCs w:val="22"/>
               </w:rPr>
               <w:tab/>
             </w:r>
@@ -8683,6 +9549,8 @@
                 <w:rFonts w:ascii="Arial" w:hAnsi="Arial" w:cs="Arial"/>
                 <w:noProof/>
                 <w:webHidden/>
+                <w:sz w:val="22"/>
+                <w:szCs w:val="22"/>
               </w:rPr>
               <w:fldChar w:fldCharType="begin"/>
             </w:r>
@@ -8691,14 +9559,18 @@
                 <w:rFonts w:ascii="Arial" w:hAnsi="Arial" w:cs="Arial"/>
                 <w:noProof/>
                 <w:webHidden/>
-              </w:rPr>
-              <w:instrText xml:space="preserve"> PAGEREF _Toc498101221 \h </w:instrText>
+                <w:sz w:val="22"/>
+                <w:szCs w:val="22"/>
+              </w:rPr>
+              <w:instrText xml:space="preserve"> PAGEREF _Toc499123491 \h </w:instrText>
             </w:r>
             <w:r>
               <w:rPr>
                 <w:rFonts w:ascii="Arial" w:hAnsi="Arial" w:cs="Arial"/>
                 <w:noProof/>
                 <w:webHidden/>
+                <w:sz w:val="22"/>
+                <w:szCs w:val="22"/>
               </w:rPr>
             </w:r>
             <w:r>
@@ -8706,6 +9578,8 @@
                 <w:rFonts w:ascii="Arial" w:hAnsi="Arial" w:cs="Arial"/>
                 <w:noProof/>
                 <w:webHidden/>
+                <w:sz w:val="22"/>
+                <w:szCs w:val="22"/>
               </w:rPr>
               <w:fldChar w:fldCharType="separate"/>
             </w:r>
@@ -8714,14 +9588,18 @@
                 <w:rFonts w:ascii="Arial" w:hAnsi="Arial" w:cs="Arial"/>
                 <w:noProof/>
                 <w:webHidden/>
-              </w:rPr>
-              <w:t>46</w:t>
+                <w:sz w:val="22"/>
+                <w:szCs w:val="22"/>
+              </w:rPr>
+              <w:t>47</w:t>
             </w:r>
             <w:r>
               <w:rPr>
                 <w:rFonts w:ascii="Arial" w:hAnsi="Arial" w:cs="Arial"/>
                 <w:noProof/>
                 <w:webHidden/>
+                <w:sz w:val="22"/>
+                <w:szCs w:val="22"/>
               </w:rPr>
               <w:fldChar w:fldCharType="end"/>
             </w:r>
@@ -8743,12 +9621,15 @@
               <w:b/>
               <w:bCs/>
               <w:noProof/>
+              <w:sz w:val="22"/>
+              <w:szCs w:val="22"/>
             </w:rPr>
             <w:fldChar w:fldCharType="end"/>
           </w:r>
         </w:p>
       </w:sdtContent>
     </w:sdt>
+    <w:bookmarkStart w:id="1" w:name="_Toc499123460"/>
     <w:p>
       <w:pPr>
         <w:pStyle w:val="Ttulo1"/>
@@ -8842,8 +9723,7 @@
           </mc:Fallback>
         </mc:AlternateContent>
       </w:r>
-      <w:bookmarkStart w:id="1" w:name="_Toc498087776"/>
-      <w:bookmarkStart w:id="2" w:name="_Toc498101191"/>
+      <w:bookmarkStart w:id="2" w:name="_Toc498087776"/>
       <w:r>
         <w:t>1 INTRODUÇÃO</w:t>
       </w:r>
@@ -9114,7 +9994,7 @@
       <w:pPr>
         <w:pStyle w:val="Ttulo2"/>
       </w:pPr>
-      <w:bookmarkStart w:id="3" w:name="_Toc498101192"/>
+      <w:bookmarkStart w:id="3" w:name="_Toc499123461"/>
       <w:r>
         <w:t>1.1 Justificativa</w:t>
       </w:r>
@@ -9395,7 +10275,7 @@
       <w:pPr>
         <w:pStyle w:val="Ttulo2"/>
       </w:pPr>
-      <w:bookmarkStart w:id="4" w:name="_Toc498101193"/>
+      <w:bookmarkStart w:id="4" w:name="_Toc499123462"/>
       <w:r>
         <w:t>1.2 Objetivos</w:t>
       </w:r>
@@ -9481,7 +10361,7 @@
         <w:spacing w:before="0" w:line="360" w:lineRule="auto"/>
         <w:ind w:firstLine="1134"/>
       </w:pPr>
-      <w:bookmarkStart w:id="5" w:name="_Toc498101194"/>
+      <w:bookmarkStart w:id="5" w:name="_Toc499123463"/>
       <w:r>
         <w:t xml:space="preserve">1.2.2 Objetivos </w:t>
       </w:r>
@@ -9760,7 +10640,7 @@
       <w:pPr>
         <w:pStyle w:val="Ttulo2"/>
       </w:pPr>
-      <w:bookmarkStart w:id="6" w:name="_Toc498101195"/>
+      <w:bookmarkStart w:id="6" w:name="_Toc499123464"/>
       <w:r>
         <w:lastRenderedPageBreak/>
         <w:t>1.3 Metodologia</w:t>
@@ -9945,7 +10825,7 @@
           <w:color w:val="0000FF"/>
         </w:rPr>
       </w:pPr>
-      <w:bookmarkStart w:id="7" w:name="_Toc498101196"/>
+      <w:bookmarkStart w:id="7" w:name="_Toc499123465"/>
       <w:r>
         <w:t>1.4 Estrutura do Trabalho</w:t>
       </w:r>
@@ -9973,25 +10853,16 @@
           <w:sz w:val="24"/>
           <w:szCs w:val="24"/>
         </w:rPr>
-        <w:t>A primeira se</w:t>
-      </w:r>
-      <w:r>
-        <w:rPr>
-          <w:rFonts w:ascii="Arial" w:hAnsi="Arial" w:cs="Arial"/>
-          <w:color w:val="000000"/>
-          <w:sz w:val="24"/>
-          <w:szCs w:val="24"/>
-        </w:rPr>
-        <w:t>ção</w:t>
-      </w:r>
-      <w:r>
-        <w:rPr>
-          <w:rFonts w:ascii="Arial" w:hAnsi="Arial" w:cs="Arial"/>
-          <w:color w:val="000000"/>
-          <w:sz w:val="24"/>
-          <w:szCs w:val="24"/>
-        </w:rPr>
-        <w:t xml:space="preserve"> deste trabalho introduz conceitos im</w:t>
+        <w:t xml:space="preserve">O restante deste trabalho está estruturado conforme apresentado a seguir. O Capítulo 2 </w:t>
+      </w:r>
+      <w:r>
+        <w:rPr>
+          <w:rFonts w:ascii="Arial" w:hAnsi="Arial" w:cs="Arial"/>
+          <w:color w:val="000000"/>
+          <w:sz w:val="24"/>
+          <w:szCs w:val="24"/>
+        </w:rPr>
+        <w:t>introduz conceitos im</w:t>
       </w:r>
       <w:r>
         <w:rPr>
@@ -10027,7 +10898,25 @@
           <w:sz w:val="24"/>
           <w:szCs w:val="24"/>
         </w:rPr>
-        <w:t>Será definido</w:t>
+        <w:t>Nele</w:t>
+      </w:r>
+      <w:r>
+        <w:rPr>
+          <w:rFonts w:ascii="Arial" w:hAnsi="Arial" w:cs="Arial"/>
+          <w:color w:val="000000"/>
+          <w:sz w:val="24"/>
+          <w:szCs w:val="24"/>
+        </w:rPr>
+        <w:t xml:space="preserve"> é </w:t>
+      </w:r>
+      <w:r>
+        <w:rPr>
+          <w:rFonts w:ascii="Arial" w:hAnsi="Arial" w:cs="Arial"/>
+          <w:color w:val="000000"/>
+          <w:sz w:val="24"/>
+          <w:szCs w:val="24"/>
+        </w:rPr>
+        <w:t>definido</w:t>
       </w:r>
       <w:r>
         <w:rPr>
@@ -10099,7 +10988,16 @@
           <w:sz w:val="24"/>
           <w:szCs w:val="24"/>
         </w:rPr>
-        <w:t>serão citados e descritos</w:t>
+        <w:t>são</w:t>
+      </w:r>
+      <w:r>
+        <w:rPr>
+          <w:rFonts w:ascii="Arial" w:hAnsi="Arial" w:cs="Arial"/>
+          <w:color w:val="000000"/>
+          <w:sz w:val="24"/>
+          <w:szCs w:val="24"/>
+        </w:rPr>
+        <w:t xml:space="preserve"> citados e descritos</w:t>
       </w:r>
       <w:r>
         <w:rPr>
@@ -10130,25 +11028,52 @@
           <w:sz w:val="24"/>
           <w:szCs w:val="24"/>
         </w:rPr>
-        <w:t>Na segunda seção é apresentado o termo</w:t>
-      </w:r>
-      <w:r>
-        <w:rPr>
-          <w:rFonts w:ascii="Arial" w:hAnsi="Arial" w:cs="Arial"/>
-          <w:color w:val="000000"/>
-          <w:sz w:val="24"/>
-          <w:szCs w:val="24"/>
-        </w:rPr>
-        <w:t xml:space="preserve"> gamificação, </w:t>
-      </w:r>
-      <w:r>
-        <w:rPr>
-          <w:rFonts w:ascii="Arial" w:hAnsi="Arial" w:cs="Arial"/>
-          <w:color w:val="000000"/>
-          <w:sz w:val="24"/>
-          <w:szCs w:val="24"/>
-        </w:rPr>
-        <w:t>contada</w:t>
+        <w:t xml:space="preserve">O </w:t>
+      </w:r>
+      <w:r>
+        <w:rPr>
+          <w:rFonts w:ascii="Arial" w:hAnsi="Arial" w:cs="Arial"/>
+          <w:color w:val="000000"/>
+          <w:sz w:val="24"/>
+          <w:szCs w:val="24"/>
+        </w:rPr>
+        <w:t>termo</w:t>
+      </w:r>
+      <w:r>
+        <w:rPr>
+          <w:rFonts w:ascii="Arial" w:hAnsi="Arial" w:cs="Arial"/>
+          <w:color w:val="000000"/>
+          <w:sz w:val="24"/>
+          <w:szCs w:val="24"/>
+        </w:rPr>
+        <w:t xml:space="preserve"> gamificação</w:t>
+      </w:r>
+      <w:r>
+        <w:rPr>
+          <w:rFonts w:ascii="Arial" w:hAnsi="Arial" w:cs="Arial"/>
+          <w:color w:val="000000"/>
+          <w:sz w:val="24"/>
+          <w:szCs w:val="24"/>
+        </w:rPr>
+        <w:t xml:space="preserve"> é apresentado no Capítulo 3</w:t>
+      </w:r>
+      <w:r>
+        <w:rPr>
+          <w:rFonts w:ascii="Arial" w:hAnsi="Arial" w:cs="Arial"/>
+          <w:color w:val="000000"/>
+          <w:sz w:val="24"/>
+          <w:szCs w:val="24"/>
+        </w:rPr>
+        <w:t xml:space="preserve">, </w:t>
+      </w:r>
+      <w:r>
+        <w:rPr>
+          <w:rFonts w:ascii="Arial" w:hAnsi="Arial" w:cs="Arial"/>
+          <w:color w:val="000000"/>
+          <w:sz w:val="24"/>
+          <w:szCs w:val="24"/>
+        </w:rPr>
+        <w:t>juntamente com</w:t>
       </w:r>
       <w:r>
         <w:rPr>
@@ -10256,16 +11181,16 @@
           <w:sz w:val="24"/>
           <w:szCs w:val="24"/>
         </w:rPr>
-        <w:t>A</w:t>
-      </w:r>
-      <w:r>
-        <w:rPr>
-          <w:rFonts w:ascii="Arial" w:hAnsi="Arial" w:cs="Arial"/>
-          <w:color w:val="000000"/>
-          <w:sz w:val="24"/>
-          <w:szCs w:val="24"/>
-        </w:rPr>
-        <w:t xml:space="preserve"> terceira seção </w:t>
+        <w:t>O Capítulo 4</w:t>
+      </w:r>
+      <w:r>
+        <w:rPr>
+          <w:rFonts w:ascii="Arial" w:hAnsi="Arial" w:cs="Arial"/>
+          <w:color w:val="000000"/>
+          <w:sz w:val="24"/>
+          <w:szCs w:val="24"/>
+        </w:rPr>
+        <w:t xml:space="preserve"> </w:t>
       </w:r>
       <w:r>
         <w:rPr>
@@ -10346,7 +11271,7 @@
       <w:pPr>
         <w:pStyle w:val="Ttulo1"/>
       </w:pPr>
-      <w:bookmarkStart w:id="8" w:name="_Toc498101197"/>
+      <w:bookmarkStart w:id="8" w:name="_Toc499123466"/>
       <w:r>
         <w:lastRenderedPageBreak/>
         <w:t>2 GERENCIAMENTO</w:t>
@@ -10388,7 +11313,7 @@
       <w:pPr>
         <w:pStyle w:val="Ttulo2"/>
       </w:pPr>
-      <w:bookmarkStart w:id="9" w:name="_Toc498101198"/>
+      <w:bookmarkStart w:id="9" w:name="_Toc499123467"/>
       <w:r>
         <w:t>2.1.</w:t>
       </w:r>
@@ -10629,7 +11554,7 @@
       <w:pPr>
         <w:pStyle w:val="Ttulo2"/>
       </w:pPr>
-      <w:bookmarkStart w:id="10" w:name="_Toc498101199"/>
+      <w:bookmarkStart w:id="10" w:name="_Toc499123468"/>
       <w:r>
         <w:lastRenderedPageBreak/>
         <w:t>2.2. O que é gerenciamento de projetos?</w:t>
@@ -11144,7 +12069,7 @@
       <w:pPr>
         <w:pStyle w:val="Ttulo2"/>
       </w:pPr>
-      <w:bookmarkStart w:id="11" w:name="_Toc498101200"/>
+      <w:bookmarkStart w:id="11" w:name="_Toc499123469"/>
       <w:r>
         <w:t>2.3. Subprojetos, programas e portfólios</w:t>
       </w:r>
@@ -11311,7 +12236,7 @@
       <w:pPr>
         <w:pStyle w:val="Ttulo2"/>
       </w:pPr>
-      <w:bookmarkStart w:id="12" w:name="_Toc498101201"/>
+      <w:bookmarkStart w:id="12" w:name="_Toc499123470"/>
       <w:r>
         <w:t>2.4. PMBOK</w:t>
       </w:r>
@@ -11407,7 +12332,7 @@
       <w:pPr>
         <w:pStyle w:val="Ttulo2"/>
       </w:pPr>
-      <w:bookmarkStart w:id="13" w:name="_Toc498101202"/>
+      <w:bookmarkStart w:id="13" w:name="_Toc499123471"/>
       <w:r>
         <w:t>2.5. Ciclo de vida de um projeto</w:t>
       </w:r>
@@ -11508,7 +12433,7 @@
         <w:keepNext/>
         <w:jc w:val="center"/>
       </w:pPr>
-      <w:bookmarkStart w:id="14" w:name="_Toc498098163"/>
+      <w:bookmarkStart w:id="14" w:name="_Toc499123492"/>
       <w:r>
         <w:rPr>
           <w:b/>
@@ -11749,7 +12674,7 @@
         <w:keepNext/>
         <w:jc w:val="center"/>
       </w:pPr>
-      <w:bookmarkStart w:id="15" w:name="_Toc498098164"/>
+      <w:bookmarkStart w:id="15" w:name="_Toc499123493"/>
       <w:r>
         <w:rPr>
           <w:b/>
@@ -11900,7 +12825,7 @@
       <w:pPr>
         <w:pStyle w:val="Ttulo2"/>
       </w:pPr>
-      <w:bookmarkStart w:id="16" w:name="_Toc498101203"/>
+      <w:bookmarkStart w:id="16" w:name="_Toc499123472"/>
       <w:r>
         <w:t>2.6. Os grupos de processos de gerenciamento de projetos</w:t>
       </w:r>
@@ -12835,7 +13760,7 @@
       <w:pPr>
         <w:pStyle w:val="Ttulo2"/>
       </w:pPr>
-      <w:bookmarkStart w:id="20" w:name="_Toc498101204"/>
+      <w:bookmarkStart w:id="20" w:name="_Toc499123473"/>
       <w:r>
         <w:lastRenderedPageBreak/>
         <w:t>2.7. Áreas de conhecimento</w:t>
@@ -12947,7 +13872,7 @@
         <w:keepNext/>
         <w:jc w:val="center"/>
       </w:pPr>
-      <w:bookmarkStart w:id="21" w:name="_Toc498098165"/>
+      <w:bookmarkStart w:id="21" w:name="_Toc499123494"/>
       <w:r>
         <w:rPr>
           <w:b/>
@@ -13163,7 +14088,7 @@
         <w:pStyle w:val="Legenda"/>
         <w:keepNext/>
       </w:pPr>
-      <w:bookmarkStart w:id="22" w:name="_Toc498098248"/>
+      <w:bookmarkStart w:id="22" w:name="_Toc499123511"/>
       <w:r>
         <w:rPr>
           <w:b/>
@@ -14053,7 +14978,7 @@
       <w:pPr>
         <w:pStyle w:val="Ttulo2"/>
       </w:pPr>
-      <w:bookmarkStart w:id="23" w:name="_Toc498101205"/>
+      <w:bookmarkStart w:id="23" w:name="_Toc499123474"/>
       <w:r>
         <w:lastRenderedPageBreak/>
         <w:t>2.8. O Ambiente Organizacional</w:t>
@@ -14282,7 +15207,7 @@
         <w:pStyle w:val="Legenda"/>
         <w:keepNext/>
       </w:pPr>
-      <w:bookmarkStart w:id="24" w:name="_Toc498098249"/>
+      <w:bookmarkStart w:id="24" w:name="_Toc499123512"/>
       <w:r>
         <w:rPr>
           <w:b/>
@@ -15108,7 +16033,7 @@
       <w:pPr>
         <w:pStyle w:val="Ttulo2"/>
       </w:pPr>
-      <w:bookmarkStart w:id="25" w:name="_Toc498101206"/>
+      <w:bookmarkStart w:id="25" w:name="_Toc499123475"/>
       <w:r>
         <w:t>2.9. Escritório de gerenciamento de projeto</w:t>
       </w:r>
@@ -15239,7 +16164,7 @@
       <w:pPr>
         <w:pStyle w:val="Ttulo2"/>
       </w:pPr>
-      <w:bookmarkStart w:id="26" w:name="_Toc498101207"/>
+      <w:bookmarkStart w:id="26" w:name="_Toc499123476"/>
       <w:r>
         <w:t>2.10 O Processo de Gerenciamento do Projeto</w:t>
       </w:r>
@@ -15318,34 +16243,52 @@
     </w:p>
     <w:p>
       <w:pPr>
-        <w:spacing w:line="360" w:lineRule="auto"/>
-        <w:ind w:firstLine="708"/>
-        <w:jc w:val="both"/>
-        <w:rPr>
-          <w:rFonts w:ascii="Arial" w:hAnsi="Arial" w:cs="Arial"/>
-          <w:sz w:val="24"/>
-          <w:szCs w:val="24"/>
-        </w:rPr>
-      </w:pPr>
-    </w:p>
-    <w:p>
-      <w:pPr>
+        <w:widowControl w:val="0"/>
+        <w:autoSpaceDE w:val="0"/>
+        <w:autoSpaceDN w:val="0"/>
+        <w:adjustRightInd w:val="0"/>
         <w:spacing w:after="0" w:line="360" w:lineRule="auto"/>
         <w:ind w:firstLine="1134"/>
         <w:jc w:val="both"/>
         <w:rPr>
           <w:rFonts w:ascii="Arial" w:hAnsi="Arial" w:cs="Arial"/>
-          <w:sz w:val="24"/>
-          <w:szCs w:val="24"/>
-        </w:rPr>
-      </w:pPr>
-      <w:r>
-        <w:rPr>
-          <w:rFonts w:ascii="Arial" w:hAnsi="Arial" w:cs="Arial"/>
-          <w:sz w:val="24"/>
-          <w:szCs w:val="24"/>
-        </w:rPr>
+          <w:color w:val="000000"/>
+          <w:sz w:val="24"/>
+          <w:szCs w:val="24"/>
+        </w:rPr>
+      </w:pPr>
+    </w:p>
+    <w:p>
+      <w:pPr>
+        <w:pStyle w:val="Ttulo2"/>
+      </w:pPr>
+      <w:bookmarkStart w:id="27" w:name="_Toc499123477"/>
+      <w:r>
         <w:lastRenderedPageBreak/>
+        <w:t xml:space="preserve">2.11 </w:t>
+      </w:r>
+      <w:r>
+        <w:t>Sistemas de Gestão de Projetos</w:t>
+      </w:r>
+      <w:bookmarkEnd w:id="27"/>
+    </w:p>
+    <w:p>
+      <w:pPr>
+        <w:spacing w:after="0" w:line="360" w:lineRule="auto"/>
+        <w:ind w:firstLine="1134"/>
+        <w:jc w:val="both"/>
+        <w:rPr>
+          <w:rFonts w:ascii="Arial" w:hAnsi="Arial" w:cs="Arial"/>
+          <w:sz w:val="24"/>
+          <w:szCs w:val="24"/>
+        </w:rPr>
+      </w:pPr>
+      <w:r>
+        <w:rPr>
+          <w:rFonts w:ascii="Arial" w:hAnsi="Arial" w:cs="Arial"/>
+          <w:sz w:val="24"/>
+          <w:szCs w:val="24"/>
+        </w:rPr>
         <w:t xml:space="preserve">Diante da necessidade de acompanhamento dos projetos, os gerentes costumam utilizar ferramentas para auxiliá-los em suas atividades. As ferramentas que dão suporte ao gerenciamento de projetos são conhecidas como Sistemas de Gestão de Projetos (SGP). </w:t>
       </w:r>
     </w:p>
@@ -15622,22 +16565,84 @@
     </w:p>
     <w:p>
       <w:pPr>
+        <w:widowControl w:val="0"/>
+        <w:autoSpaceDE w:val="0"/>
+        <w:autoSpaceDN w:val="0"/>
+        <w:adjustRightInd w:val="0"/>
+        <w:spacing w:line="240" w:lineRule="auto"/>
+        <w:ind w:left="2268"/>
+        <w:jc w:val="both"/>
+        <w:rPr>
+          <w:rFonts w:ascii="Arial" w:hAnsi="Arial" w:cs="Arial"/>
+          <w:color w:val="000000"/>
+        </w:rPr>
+      </w:pPr>
+    </w:p>
+    <w:p>
+      <w:pPr>
+        <w:widowControl w:val="0"/>
+        <w:autoSpaceDE w:val="0"/>
+        <w:autoSpaceDN w:val="0"/>
+        <w:adjustRightInd w:val="0"/>
+        <w:spacing w:line="240" w:lineRule="auto"/>
+        <w:ind w:left="2268"/>
+        <w:jc w:val="both"/>
+        <w:rPr>
+          <w:rFonts w:ascii="Arial" w:hAnsi="Arial" w:cs="Arial"/>
+          <w:color w:val="000000"/>
+        </w:rPr>
+      </w:pPr>
+    </w:p>
+    <w:p>
+      <w:pPr>
+        <w:widowControl w:val="0"/>
+        <w:autoSpaceDE w:val="0"/>
+        <w:autoSpaceDN w:val="0"/>
+        <w:adjustRightInd w:val="0"/>
+        <w:spacing w:line="240" w:lineRule="auto"/>
+        <w:ind w:left="2268"/>
+        <w:jc w:val="both"/>
+        <w:rPr>
+          <w:rFonts w:ascii="Arial" w:hAnsi="Arial" w:cs="Arial"/>
+          <w:color w:val="000000"/>
+        </w:rPr>
+      </w:pPr>
+    </w:p>
+    <w:p>
+      <w:pPr>
+        <w:widowControl w:val="0"/>
+        <w:autoSpaceDE w:val="0"/>
+        <w:autoSpaceDN w:val="0"/>
+        <w:adjustRightInd w:val="0"/>
+        <w:spacing w:line="240" w:lineRule="auto"/>
+        <w:ind w:left="2268"/>
+        <w:jc w:val="both"/>
+        <w:rPr>
+          <w:rFonts w:ascii="Arial" w:hAnsi="Arial" w:cs="Arial"/>
+          <w:color w:val="000000"/>
+        </w:rPr>
+      </w:pPr>
+    </w:p>
+    <w:p>
+      <w:pPr>
         <w:spacing w:after="0" w:line="360" w:lineRule="auto"/>
         <w:ind w:firstLine="1134"/>
         <w:jc w:val="both"/>
         <w:rPr>
           <w:rFonts w:ascii="Arial" w:hAnsi="Arial" w:cs="Arial"/>
-          <w:sz w:val="24"/>
-          <w:szCs w:val="24"/>
-        </w:rPr>
-      </w:pPr>
-      <w:r>
-        <w:rPr>
-          <w:rFonts w:ascii="Arial" w:hAnsi="Arial" w:cs="Arial"/>
-          <w:color w:val="000000"/>
-          <w:sz w:val="24"/>
-          <w:szCs w:val="24"/>
-        </w:rPr>
+          <w:color w:val="000000"/>
+          <w:sz w:val="24"/>
+          <w:szCs w:val="24"/>
+        </w:rPr>
+      </w:pPr>
+      <w:r>
+        <w:rPr>
+          <w:rFonts w:ascii="Arial" w:hAnsi="Arial" w:cs="Arial"/>
+          <w:color w:val="000000"/>
+          <w:sz w:val="24"/>
+          <w:szCs w:val="24"/>
+        </w:rPr>
+        <w:lastRenderedPageBreak/>
         <w:t xml:space="preserve">Segundo o PMI (2008) gerenciar um projeto inclui, </w:t>
       </w:r>
       <w:r>
@@ -15699,7 +16704,7 @@
       <w:pPr>
         <w:pStyle w:val="Ttulo1"/>
       </w:pPr>
-      <w:bookmarkStart w:id="27" w:name="_Toc498101208"/>
+      <w:bookmarkStart w:id="28" w:name="_Toc499123478"/>
       <w:r>
         <w:lastRenderedPageBreak/>
         <w:t>3</w:t>
@@ -15710,7 +16715,7 @@
       <w:r>
         <w:t>GAMIFICAÇÃO</w:t>
       </w:r>
-      <w:bookmarkEnd w:id="27"/>
+      <w:bookmarkEnd w:id="28"/>
       <w:r>
         <w:t xml:space="preserve"> </w:t>
       </w:r>
@@ -15783,11 +16788,11 @@
       <w:pPr>
         <w:pStyle w:val="Ttulo2"/>
       </w:pPr>
-      <w:bookmarkStart w:id="28" w:name="_Toc498101209"/>
+      <w:bookmarkStart w:id="29" w:name="_Toc499123479"/>
       <w:r>
         <w:t>3.1. O que são jogos</w:t>
       </w:r>
-      <w:bookmarkEnd w:id="28"/>
+      <w:bookmarkEnd w:id="29"/>
     </w:p>
     <w:p>
       <w:pPr>
@@ -15940,12 +16945,12 @@
       <w:pPr>
         <w:pStyle w:val="Ttulo2"/>
       </w:pPr>
-      <w:bookmarkStart w:id="29" w:name="_Toc498101210"/>
+      <w:bookmarkStart w:id="30" w:name="_Toc499123480"/>
       <w:r>
         <w:lastRenderedPageBreak/>
         <w:t>3.2. Histórico</w:t>
       </w:r>
-      <w:bookmarkEnd w:id="29"/>
+      <w:bookmarkEnd w:id="30"/>
     </w:p>
     <w:p>
       <w:pPr>
@@ -16102,11 +17107,11 @@
       <w:pPr>
         <w:pStyle w:val="Ttulo2"/>
       </w:pPr>
-      <w:bookmarkStart w:id="30" w:name="_Toc498101211"/>
+      <w:bookmarkStart w:id="31" w:name="_Toc499123481"/>
       <w:r>
         <w:t>3.3. Definição de gamificação</w:t>
       </w:r>
-      <w:bookmarkEnd w:id="30"/>
+      <w:bookmarkEnd w:id="31"/>
     </w:p>
     <w:p>
       <w:pPr>
@@ -16733,12 +17738,12 @@
       <w:pPr>
         <w:pStyle w:val="Ttulo2"/>
       </w:pPr>
-      <w:bookmarkStart w:id="31" w:name="_Toc498101212"/>
+      <w:bookmarkStart w:id="32" w:name="_Toc499123482"/>
       <w:r>
         <w:lastRenderedPageBreak/>
         <w:t>3.4. Os elementos dos jogos</w:t>
       </w:r>
-      <w:bookmarkEnd w:id="31"/>
+      <w:bookmarkEnd w:id="32"/>
     </w:p>
     <w:p>
       <w:pPr>
@@ -16785,7 +17790,7 @@
         <w:ind w:firstLine="1134"/>
         <w:jc w:val="both"/>
         <w:rPr>
-          <w:ins w:id="32" w:author="Rafael Barbosa" w:date="2017-11-05T15:03:00Z"/>
+          <w:ins w:id="33" w:author="Rafael Barbosa" w:date="2017-11-05T15:03:00Z"/>
           <w:rFonts w:ascii="Arial" w:hAnsi="Arial" w:cs="Arial"/>
           <w:color w:val="000000"/>
           <w:sz w:val="24"/>
@@ -16995,7 +18000,7 @@
         <w:pStyle w:val="Legenda"/>
         <w:keepNext/>
       </w:pPr>
-      <w:bookmarkStart w:id="33" w:name="_Toc498098250"/>
+      <w:bookmarkStart w:id="34" w:name="_Toc499123513"/>
       <w:r>
         <w:rPr>
           <w:b/>
@@ -17045,7 +18050,7 @@
       <w:r>
         <w:t>Os elementos no nível da mecânica</w:t>
       </w:r>
-      <w:bookmarkEnd w:id="33"/>
+      <w:bookmarkEnd w:id="34"/>
     </w:p>
     <w:tbl>
       <w:tblPr>
@@ -17933,7 +18938,7 @@
         <w:pStyle w:val="Legenda"/>
         <w:keepNext/>
       </w:pPr>
-      <w:bookmarkStart w:id="34" w:name="_Toc498098251"/>
+      <w:bookmarkStart w:id="35" w:name="_Toc499123514"/>
       <w:r>
         <w:rPr>
           <w:b/>
@@ -17983,7 +18988,7 @@
       <w:r>
         <w:t>Os elementos no nível dos componentes</w:t>
       </w:r>
-      <w:bookmarkEnd w:id="34"/>
+      <w:bookmarkEnd w:id="35"/>
     </w:p>
     <w:tbl>
       <w:tblPr>
@@ -19012,11 +20017,11 @@
       <w:pPr>
         <w:pStyle w:val="Ttulo2"/>
       </w:pPr>
-      <w:bookmarkStart w:id="35" w:name="_Toc498101213"/>
+      <w:bookmarkStart w:id="36" w:name="_Toc499123483"/>
       <w:r>
         <w:t>3.5. Jogadores e seus tipos</w:t>
       </w:r>
-      <w:bookmarkEnd w:id="35"/>
+      <w:bookmarkEnd w:id="36"/>
     </w:p>
     <w:p>
       <w:pPr>
@@ -19318,12 +20323,12 @@
       <w:pPr>
         <w:pStyle w:val="Ttulo2"/>
       </w:pPr>
-      <w:bookmarkStart w:id="36" w:name="_Toc498101214"/>
+      <w:bookmarkStart w:id="37" w:name="_Toc499123484"/>
       <w:r>
         <w:lastRenderedPageBreak/>
         <w:t>3.6. Aplicabilidade da gamificação em negócios</w:t>
       </w:r>
-      <w:bookmarkEnd w:id="36"/>
+      <w:bookmarkEnd w:id="37"/>
     </w:p>
     <w:p>
       <w:pPr>
@@ -19643,7 +20648,7 @@
       <w:pPr>
         <w:pStyle w:val="Ttulo1"/>
       </w:pPr>
-      <w:bookmarkStart w:id="37" w:name="_Toc498101215"/>
+      <w:bookmarkStart w:id="38" w:name="_Toc499123485"/>
       <w:r>
         <w:lastRenderedPageBreak/>
         <w:t>4</w:t>
@@ -19654,7 +20659,7 @@
       <w:r>
         <w:t>FERRAMENTA</w:t>
       </w:r>
-      <w:bookmarkEnd w:id="37"/>
+      <w:bookmarkEnd w:id="38"/>
       <w:r>
         <w:t xml:space="preserve"> </w:t>
       </w:r>
@@ -19723,7 +20728,7 @@
           <w:szCs w:val="24"/>
         </w:rPr>
       </w:pPr>
-      <w:bookmarkStart w:id="38" w:name="_Toc498101216"/>
+      <w:bookmarkStart w:id="39" w:name="_Toc499123486"/>
       <w:r>
         <w:rPr>
           <w:bCs/>
@@ -19731,7 +20736,7 @@
         </w:rPr>
         <w:t>4.1. Contextualização</w:t>
       </w:r>
-      <w:bookmarkEnd w:id="38"/>
+      <w:bookmarkEnd w:id="39"/>
     </w:p>
     <w:p>
       <w:pPr>
@@ -20401,12 +21406,12 @@
       <w:pPr>
         <w:pStyle w:val="Ttulo2"/>
       </w:pPr>
-      <w:bookmarkStart w:id="39" w:name="_Toc498101217"/>
+      <w:bookmarkStart w:id="40" w:name="_Toc499123487"/>
       <w:r>
         <w:lastRenderedPageBreak/>
         <w:t>4.2. Especificação</w:t>
       </w:r>
-      <w:bookmarkEnd w:id="39"/>
+      <w:bookmarkEnd w:id="40"/>
     </w:p>
     <w:p>
       <w:pPr>
@@ -21191,7 +22196,7 @@
         <w:keepNext/>
         <w:jc w:val="center"/>
       </w:pPr>
-      <w:bookmarkStart w:id="40" w:name="_Toc498098166"/>
+      <w:bookmarkStart w:id="41" w:name="_Toc499123495"/>
       <w:r>
         <w:rPr>
           <w:b/>
@@ -21242,7 +22247,7 @@
       <w:r>
         <w:t>Tela de login do aplicativo.</w:t>
       </w:r>
-      <w:bookmarkEnd w:id="40"/>
+      <w:bookmarkEnd w:id="41"/>
     </w:p>
     <w:p>
       <w:pPr>
@@ -21572,7 +22577,7 @@
         <w:keepNext/>
         <w:jc w:val="center"/>
       </w:pPr>
-      <w:bookmarkStart w:id="41" w:name="_Toc498098167"/>
+      <w:bookmarkStart w:id="42" w:name="_Toc499123496"/>
       <w:r>
         <w:rPr>
           <w:b/>
@@ -21622,7 +22627,7 @@
       <w:r>
         <w:t>Tela projetos disponíveis do aplicativo</w:t>
       </w:r>
-      <w:bookmarkEnd w:id="41"/>
+      <w:bookmarkEnd w:id="42"/>
     </w:p>
     <w:p>
       <w:pPr>
@@ -21768,7 +22773,7 @@
         <w:lastRenderedPageBreak/>
         <w:t>Ao selecionar um projeto, as principais informações deste são exibidas</w:t>
       </w:r>
-      <w:ins w:id="42" w:author="Rafael Barbosa" w:date="2017-11-05T15:38:00Z">
+      <w:ins w:id="43" w:author="Rafael Barbosa" w:date="2017-11-05T15:38:00Z">
         <w:r>
           <w:rPr>
             <w:rFonts w:ascii="Arial" w:hAnsi="Arial" w:cs="Arial"/>
@@ -21837,7 +22842,7 @@
         <w:keepNext/>
         <w:jc w:val="center"/>
       </w:pPr>
-      <w:bookmarkStart w:id="43" w:name="_Toc498098168"/>
+      <w:bookmarkStart w:id="44" w:name="_Toc499123497"/>
       <w:r>
         <w:rPr>
           <w:b/>
@@ -21887,7 +22892,7 @@
       <w:r>
         <w:t>Tela projeto selecionado do aplicativo</w:t>
       </w:r>
-      <w:bookmarkEnd w:id="43"/>
+      <w:bookmarkEnd w:id="44"/>
     </w:p>
     <w:p>
       <w:pPr>
@@ -22379,7 +23384,7 @@
         <w:keepNext/>
         <w:jc w:val="center"/>
       </w:pPr>
-      <w:bookmarkStart w:id="44" w:name="_Toc498098169"/>
+      <w:bookmarkStart w:id="45" w:name="_Toc499123498"/>
       <w:r>
         <w:rPr>
           <w:b/>
@@ -22432,7 +23437,7 @@
       <w:r>
         <w:t>projeto na fase de encerramento</w:t>
       </w:r>
-      <w:bookmarkEnd w:id="44"/>
+      <w:bookmarkEnd w:id="45"/>
     </w:p>
     <w:tbl>
       <w:tblPr>
@@ -23204,7 +24209,7 @@
         <w:keepNext/>
         <w:jc w:val="center"/>
       </w:pPr>
-      <w:bookmarkStart w:id="45" w:name="_Toc498098170"/>
+      <w:bookmarkStart w:id="46" w:name="_Toc499123499"/>
       <w:r>
         <w:rPr>
           <w:b/>
@@ -23254,7 +24259,7 @@
       <w:r>
         <w:t>Tela de perfil do aplicativo</w:t>
       </w:r>
-      <w:bookmarkEnd w:id="45"/>
+      <w:bookmarkEnd w:id="46"/>
     </w:p>
     <w:p>
       <w:pPr>
@@ -23598,7 +24603,7 @@
         <w:keepNext/>
         <w:jc w:val="center"/>
       </w:pPr>
-      <w:bookmarkStart w:id="46" w:name="_Toc498098171"/>
+      <w:bookmarkStart w:id="47" w:name="_Toc499123500"/>
       <w:r>
         <w:rPr>
           <w:b/>
@@ -23648,7 +24653,7 @@
       <w:r>
         <w:t>Tela escolha um avatar do aplicativo</w:t>
       </w:r>
-      <w:bookmarkEnd w:id="46"/>
+      <w:bookmarkEnd w:id="47"/>
     </w:p>
     <w:p>
       <w:pPr>
@@ -23790,7 +24795,7 @@
         <w:jc w:val="both"/>
         <w:textAlignment w:val="baseline"/>
         <w:rPr>
-          <w:ins w:id="47" w:author="Rafael Barbosa" w:date="2017-11-05T15:47:00Z"/>
+          <w:ins w:id="48" w:author="Rafael Barbosa" w:date="2017-11-05T15:47:00Z"/>
           <w:rFonts w:ascii="Arial" w:hAnsi="Arial" w:cs="Arial"/>
           <w:color w:val="000000"/>
           <w:sz w:val="24"/>
@@ -23913,7 +24918,7 @@
         <w:keepNext/>
         <w:jc w:val="center"/>
       </w:pPr>
-      <w:bookmarkStart w:id="48" w:name="_Toc498098172"/>
+      <w:bookmarkStart w:id="49" w:name="_Toc499123501"/>
       <w:r>
         <w:rPr>
           <w:b/>
@@ -23963,7 +24968,7 @@
       <w:r>
         <w:t>Tela missões do aplicativo</w:t>
       </w:r>
-      <w:bookmarkEnd w:id="48"/>
+      <w:bookmarkEnd w:id="49"/>
     </w:p>
     <w:p>
       <w:pPr>
@@ -23973,14 +24978,14 @@
         <w:jc w:val="center"/>
         <w:textAlignment w:val="baseline"/>
         <w:rPr>
-          <w:ins w:id="49" w:author="Rafael Barbosa" w:date="2017-11-05T15:47:00Z"/>
-          <w:rFonts w:ascii="Arial" w:hAnsi="Arial" w:cs="Arial"/>
-          <w:color w:val="000000"/>
-          <w:sz w:val="24"/>
-          <w:szCs w:val="24"/>
-        </w:rPr>
-      </w:pPr>
-      <w:ins w:id="50" w:author="Rafael Barbosa" w:date="2017-11-05T15:47:00Z">
+          <w:ins w:id="50" w:author="Rafael Barbosa" w:date="2017-11-05T15:47:00Z"/>
+          <w:rFonts w:ascii="Arial" w:hAnsi="Arial" w:cs="Arial"/>
+          <w:color w:val="000000"/>
+          <w:sz w:val="24"/>
+          <w:szCs w:val="24"/>
+        </w:rPr>
+      </w:pPr>
+      <w:ins w:id="51" w:author="Rafael Barbosa" w:date="2017-11-05T15:47:00Z">
         <w:r>
           <w:rPr>
             <w:rFonts w:ascii="Arial" w:hAnsi="Arial" w:cs="Arial"/>
@@ -23988,7 +24993,7 @@
             <w:color w:val="000000"/>
             <w:sz w:val="24"/>
             <w:szCs w:val="24"/>
-            <w:rPrChange w:id="51" w:author="Unknown">
+            <w:rPrChange w:id="52" w:author="Unknown">
               <w:rPr>
                 <w:noProof/>
               </w:rPr>
@@ -24057,7 +25062,7 @@
           <w:color w:val="000000"/>
         </w:rPr>
       </w:pPr>
-      <w:ins w:id="52" w:author="Rafael Barbosa" w:date="2017-11-05T15:47:00Z">
+      <w:ins w:id="53" w:author="Rafael Barbosa" w:date="2017-11-05T15:47:00Z">
         <w:r>
           <w:rPr>
             <w:rFonts w:ascii="Arial" w:hAnsi="Arial" w:cs="Arial"/>
@@ -24152,7 +25157,7 @@
         </w:rPr>
         <w:t>o</w:t>
       </w:r>
-      <w:ins w:id="53" w:author="Rafael Barbosa" w:date="2017-11-05T15:49:00Z">
+      <w:ins w:id="54" w:author="Rafael Barbosa" w:date="2017-11-05T15:49:00Z">
         <w:r>
           <w:rPr>
             <w:rFonts w:ascii="Arial" w:hAnsi="Arial" w:cs="Arial"/>
@@ -24417,7 +25422,7 @@
         <w:keepNext/>
         <w:jc w:val="center"/>
       </w:pPr>
-      <w:bookmarkStart w:id="54" w:name="_Toc498098173"/>
+      <w:bookmarkStart w:id="55" w:name="_Toc499123502"/>
       <w:r>
         <w:rPr>
           <w:b/>
@@ -24468,7 +25473,7 @@
       <w:r>
         <w:t>Tela meus projetos do aplicativo</w:t>
       </w:r>
-      <w:bookmarkEnd w:id="54"/>
+      <w:bookmarkEnd w:id="55"/>
     </w:p>
     <w:p>
       <w:pPr>
@@ -24584,7 +25589,7 @@
         <w:keepNext/>
         <w:jc w:val="center"/>
       </w:pPr>
-      <w:bookmarkStart w:id="55" w:name="_Toc498098174"/>
+      <w:bookmarkStart w:id="56" w:name="_Toc499123503"/>
       <w:r>
         <w:rPr>
           <w:b/>
@@ -24634,7 +25639,7 @@
       <w:r>
         <w:t>Tela enviar dúvida do aplicativo</w:t>
       </w:r>
-      <w:bookmarkEnd w:id="55"/>
+      <w:bookmarkEnd w:id="56"/>
     </w:p>
     <w:p>
       <w:pPr>
@@ -24812,7 +25817,7 @@
         <w:keepNext/>
         <w:jc w:val="center"/>
       </w:pPr>
-      <w:bookmarkStart w:id="56" w:name="_Toc498098175"/>
+      <w:bookmarkStart w:id="57" w:name="_Toc499123504"/>
       <w:r>
         <w:rPr>
           <w:b/>
@@ -24863,7 +25868,7 @@
       <w:r>
         <w:t>Tela classificação do aplicativo</w:t>
       </w:r>
-      <w:bookmarkEnd w:id="56"/>
+      <w:bookmarkEnd w:id="57"/>
     </w:p>
     <w:p>
       <w:pPr>
@@ -24980,11 +25985,11 @@
       <w:pPr>
         <w:pStyle w:val="Ttulo2"/>
       </w:pPr>
-      <w:bookmarkStart w:id="57" w:name="_Toc498101218"/>
+      <w:bookmarkStart w:id="58" w:name="_Toc499123488"/>
       <w:r>
         <w:t>4.3. Arquitetura</w:t>
       </w:r>
-      <w:bookmarkEnd w:id="57"/>
+      <w:bookmarkEnd w:id="58"/>
     </w:p>
     <w:p>
       <w:pPr>
@@ -25575,7 +26580,7 @@
         <w:keepNext/>
         <w:jc w:val="center"/>
       </w:pPr>
-      <w:bookmarkStart w:id="58" w:name="_Toc498098176"/>
+      <w:bookmarkStart w:id="59" w:name="_Toc499123505"/>
       <w:r>
         <w:rPr>
           <w:b/>
@@ -25625,7 +26630,7 @@
       <w:r>
         <w:t>Arquitetura da solução</w:t>
       </w:r>
-      <w:bookmarkEnd w:id="58"/>
+      <w:bookmarkEnd w:id="59"/>
     </w:p>
     <w:p>
       <w:pPr>
@@ -26218,12 +27223,12 @@
           <w:color w:val="0000FF"/>
         </w:rPr>
       </w:pPr>
-      <w:bookmarkStart w:id="59" w:name="_Toc498101219"/>
+      <w:bookmarkStart w:id="60" w:name="_Toc499123489"/>
       <w:r>
         <w:lastRenderedPageBreak/>
         <w:t>CONCLUSÃO</w:t>
       </w:r>
-      <w:bookmarkEnd w:id="59"/>
+      <w:bookmarkEnd w:id="60"/>
     </w:p>
     <w:p>
       <w:pPr>
@@ -26563,7 +27568,6 @@
         <w:jc w:val="both"/>
         <w:textAlignment w:val="baseline"/>
         <w:rPr>
-          <w:ins w:id="60" w:author="Saulo Medeiros Guerreiro" w:date="2017-11-06T12:14:00Z"/>
           <w:rFonts w:ascii="Arial" w:hAnsi="Arial" w:cs="Arial"/>
           <w:color w:val="000000"/>
           <w:sz w:val="24"/>
@@ -26889,7 +27893,6 @@
     <w:p>
       <w:pPr>
         <w:spacing w:after="0" w:line="360" w:lineRule="auto"/>
-        <w:ind w:firstLine="1134"/>
         <w:jc w:val="both"/>
         <w:rPr>
           <w:rFonts w:ascii="Arial" w:hAnsi="Arial" w:cs="Arial"/>
@@ -26948,84 +27951,12 @@
     </w:p>
     <w:p>
       <w:pPr>
-        <w:spacing w:after="0" w:line="360" w:lineRule="auto"/>
-        <w:ind w:firstLine="1134"/>
-        <w:jc w:val="both"/>
-        <w:rPr>
-          <w:rFonts w:ascii="Arial" w:hAnsi="Arial" w:cs="Arial"/>
-          <w:sz w:val="24"/>
-          <w:szCs w:val="24"/>
-        </w:rPr>
-      </w:pPr>
-    </w:p>
-    <w:p>
-      <w:pPr>
-        <w:spacing w:after="0" w:line="360" w:lineRule="auto"/>
-        <w:ind w:firstLine="1134"/>
-        <w:jc w:val="both"/>
-        <w:rPr>
-          <w:rFonts w:ascii="Arial" w:hAnsi="Arial" w:cs="Arial"/>
-          <w:sz w:val="24"/>
-          <w:szCs w:val="24"/>
-        </w:rPr>
-      </w:pPr>
-    </w:p>
-    <w:p>
-      <w:pPr>
-        <w:spacing w:after="0" w:line="360" w:lineRule="auto"/>
-        <w:ind w:firstLine="1134"/>
-        <w:jc w:val="both"/>
-        <w:rPr>
-          <w:rFonts w:ascii="Arial" w:hAnsi="Arial" w:cs="Arial"/>
-          <w:sz w:val="24"/>
-          <w:szCs w:val="24"/>
-        </w:rPr>
-      </w:pPr>
-    </w:p>
-    <w:p>
-      <w:pPr>
-        <w:spacing w:after="0" w:line="360" w:lineRule="auto"/>
-        <w:ind w:firstLine="1134"/>
-        <w:jc w:val="both"/>
-        <w:rPr>
-          <w:rFonts w:ascii="Arial" w:hAnsi="Arial" w:cs="Arial"/>
-          <w:sz w:val="24"/>
-          <w:szCs w:val="24"/>
-        </w:rPr>
-      </w:pPr>
-    </w:p>
-    <w:p>
-      <w:pPr>
-        <w:spacing w:after="0" w:line="360" w:lineRule="auto"/>
-        <w:ind w:firstLine="1134"/>
-        <w:jc w:val="both"/>
-        <w:rPr>
-          <w:rFonts w:ascii="Arial" w:hAnsi="Arial" w:cs="Arial"/>
-          <w:sz w:val="24"/>
-          <w:szCs w:val="24"/>
-        </w:rPr>
-      </w:pPr>
-    </w:p>
-    <w:p>
-      <w:pPr>
-        <w:spacing w:after="0" w:line="360" w:lineRule="auto"/>
-        <w:ind w:firstLine="1134"/>
-        <w:jc w:val="both"/>
-        <w:rPr>
-          <w:rFonts w:ascii="Arial" w:hAnsi="Arial" w:cs="Arial"/>
-          <w:sz w:val="24"/>
-          <w:szCs w:val="24"/>
-        </w:rPr>
-      </w:pPr>
-    </w:p>
-    <w:p>
-      <w:pPr>
         <w:pStyle w:val="Ttulo1"/>
         <w:rPr>
           <w:color w:val="0000FF"/>
         </w:rPr>
       </w:pPr>
-      <w:bookmarkStart w:id="61" w:name="_Toc498101220"/>
+      <w:bookmarkStart w:id="61" w:name="_Toc499123490"/>
       <w:r>
         <w:lastRenderedPageBreak/>
         <w:t>REFERÊNCIAS</w:t>
@@ -27821,7 +28752,7 @@
         <w:pStyle w:val="Ttulo1"/>
         <w:jc w:val="center"/>
       </w:pPr>
-      <w:bookmarkStart w:id="62" w:name="_Toc498101221"/>
+      <w:bookmarkStart w:id="62" w:name="_Toc499123491"/>
       <w:r>
         <w:lastRenderedPageBreak/>
         <w:t xml:space="preserve">ANEXO 1 – </w:t>
@@ -27850,7 +28781,7 @@
         <w:keepNext/>
         <w:jc w:val="center"/>
       </w:pPr>
-      <w:bookmarkStart w:id="63" w:name="_Toc498098177"/>
+      <w:bookmarkStart w:id="63" w:name="_Toc499123506"/>
       <w:r>
         <w:rPr>
           <w:b/>
@@ -28052,7 +28983,7 @@
         <w:keepNext/>
         <w:jc w:val="center"/>
       </w:pPr>
-      <w:bookmarkStart w:id="64" w:name="_Toc498098178"/>
+      <w:bookmarkStart w:id="64" w:name="_Toc499123507"/>
       <w:r>
         <w:rPr>
           <w:b/>
@@ -28274,7 +29205,7 @@
         <w:keepNext/>
         <w:jc w:val="center"/>
       </w:pPr>
-      <w:bookmarkStart w:id="65" w:name="_Toc498098179"/>
+      <w:bookmarkStart w:id="65" w:name="_Toc499123508"/>
       <w:r>
         <w:rPr>
           <w:b/>
@@ -28499,7 +29430,7 @@
         <w:keepNext/>
         <w:jc w:val="center"/>
       </w:pPr>
-      <w:bookmarkStart w:id="66" w:name="_Toc498098180"/>
+      <w:bookmarkStart w:id="66" w:name="_Toc499123509"/>
       <w:r>
         <w:rPr>
           <w:b/>
@@ -29663,14 +30594,6 @@
     <w:abstractNumId w:val="10"/>
   </w:num>
 </w:numbering>
-</file>
-
-<file path=word/people.xml><?xml version="1.0" encoding="utf-8"?>
-<w15:people xmlns:wpc="http://schemas.microsoft.com/office/word/2010/wordprocessingCanvas" xmlns:mo="http://schemas.microsoft.com/office/mac/office/2008/main" xmlns:mc="http://schemas.openxmlformats.org/markup-compatibility/2006" xmlns:mv="urn:schemas-microsoft-com:mac:vml" xmlns:o="urn:schemas-microsoft-com:office:office" xmlns:r="http://schemas.openxmlformats.org/officeDocument/2006/relationships" xmlns:m="http://schemas.openxmlformats.org/officeDocument/2006/math" xmlns:v="urn:schemas-microsoft-com:vml" xmlns:wp14="http://schemas.microsoft.com/office/word/2010/wordprocessingDrawing" xmlns:wp="http://schemas.openxmlformats.org/drawingml/2006/wordprocessingDrawing" xmlns:w10="urn:schemas-microsoft-com:office:word" xmlns:w="http://schemas.openxmlformats.org/wordprocessingml/2006/main" xmlns:w14="http://schemas.microsoft.com/office/word/2010/wordml" xmlns:w15="http://schemas.microsoft.com/office/word/2012/wordml" xmlns:wpg="http://schemas.microsoft.com/office/word/2010/wordprocessingGroup" xmlns:wpi="http://schemas.microsoft.com/office/word/2010/wordprocessingInk" xmlns:wne="http://schemas.microsoft.com/office/word/2006/wordml" xmlns:wps="http://schemas.microsoft.com/office/word/2010/wordprocessingShape" mc:Ignorable="w14 w15 wp14">
-  <w15:person w15:author="Saulo Medeiros Guerreiro">
-    <w15:presenceInfo w15:providerId="Windows Live" w15:userId="4b3697a284787d62"/>
-  </w15:person>
-</w15:people>
 </file>
 
 <file path=word/styles.xml><?xml version="1.0" encoding="utf-8"?>
@@ -31022,7 +31945,7 @@
 </file>
 
 <file path=customXml/itemProps1.xml><?xml version="1.0" encoding="utf-8"?>
-<ds:datastoreItem xmlns:ds="http://schemas.openxmlformats.org/officeDocument/2006/customXml" ds:itemID="{CA0C9523-76A3-5A45-84BC-11843547AD88}">
+<ds:datastoreItem xmlns:ds="http://schemas.openxmlformats.org/officeDocument/2006/customXml" ds:itemID="{20DC6DA3-5D68-7B4F-8937-060343096E5C}">
   <ds:schemaRefs>
     <ds:schemaRef ds:uri="http://schemas.openxmlformats.org/officeDocument/2006/bibliography"/>
   </ds:schemaRefs>

</xml_diff>

<commit_message>
Ajuste na data de aprovacao do tcc
</commit_message>
<xml_diff>
--- a/TCC - SAULO MEDEIROS GUERREIRO (VERSAO FINAL) .docx
+++ b/TCC - SAULO MEDEIROS GUERREIRO (VERSAO FINAL) .docx
@@ -1667,16 +1667,10 @@
           <w:sz w:val="24"/>
           <w:szCs w:val="24"/>
         </w:rPr>
-        <w:t>Aprovada em: 30</w:t>
-      </w:r>
-      <w:r>
-        <w:rPr>
-          <w:rFonts w:ascii="Arial" w:hAnsi="Arial" w:cs="Arial"/>
-          <w:sz w:val="24"/>
-          <w:szCs w:val="24"/>
-        </w:rPr>
-        <w:t>/11</w:t>
-      </w:r>
+        <w:t>Aprovada em: 04/12</w:t>
+      </w:r>
+      <w:bookmarkStart w:id="0" w:name="_GoBack"/>
+      <w:bookmarkEnd w:id="0"/>
       <w:r>
         <w:rPr>
           <w:rFonts w:ascii="Arial" w:hAnsi="Arial" w:cs="Arial"/>
@@ -1772,6 +1766,8 @@
       <w:r>
         <w:rPr>
           <w:rFonts w:ascii="Arial" w:hAnsi="Arial" w:cs="Arial"/>
+          <w:sz w:val="24"/>
+          <w:szCs w:val="24"/>
         </w:rPr>
         <w:t>MSc</w:t>
       </w:r>
@@ -1870,11 +1866,11 @@
       <w:r>
         <w:rPr>
           <w:rFonts w:ascii="Arial" w:hAnsi="Arial" w:cs="Arial"/>
+          <w:sz w:val="24"/>
+          <w:szCs w:val="24"/>
         </w:rPr>
         <w:t>MSc</w:t>
       </w:r>
-      <w:bookmarkStart w:id="0" w:name="_GoBack"/>
-      <w:bookmarkEnd w:id="0"/>
       <w:r>
         <w:rPr>
           <w:rFonts w:ascii="Arial" w:hAnsi="Arial" w:cs="Arial"/>
@@ -1965,7 +1961,15 @@
           <w:sz w:val="24"/>
           <w:szCs w:val="24"/>
         </w:rPr>
-        <w:t>Prof. Dr. José Alzir Bruno Falcão</w:t>
+        <w:t>Prof. MSc</w:t>
+      </w:r>
+      <w:r>
+        <w:rPr>
+          <w:rFonts w:ascii="Arial" w:hAnsi="Arial" w:cs="Arial"/>
+          <w:sz w:val="24"/>
+          <w:szCs w:val="24"/>
+        </w:rPr>
+        <w:t>. José Alzir Bruno Falcão</w:t>
       </w:r>
     </w:p>
     <w:p>
@@ -3725,27 +3729,7 @@
           <w:szCs w:val="24"/>
           <w:lang w:val="en-US"/>
         </w:rPr>
-        <w:t>using</w:t>
-      </w:r>
-      <w:r>
-        <w:rPr>
-          <w:rFonts w:ascii="Arial" w:hAnsi="Arial" w:cs="Arial"/>
-          <w:color w:val="000000" w:themeColor="text1"/>
-          <w:sz w:val="24"/>
-          <w:szCs w:val="24"/>
-          <w:lang w:val="en-US"/>
-        </w:rPr>
-        <w:t xml:space="preserve"> </w:t>
-      </w:r>
-      <w:r>
-        <w:rPr>
-          <w:rFonts w:ascii="Arial" w:hAnsi="Arial" w:cs="Arial"/>
-          <w:color w:val="000000" w:themeColor="text1"/>
-          <w:sz w:val="24"/>
-          <w:szCs w:val="24"/>
-          <w:lang w:val="en-US"/>
-        </w:rPr>
-        <w:t xml:space="preserve">the solution </w:t>
+        <w:t xml:space="preserve">using the solution </w:t>
       </w:r>
       <w:r>
         <w:rPr>
@@ -31945,7 +31929,7 @@
 </file>
 
 <file path=customXml/itemProps1.xml><?xml version="1.0" encoding="utf-8"?>
-<ds:datastoreItem xmlns:ds="http://schemas.openxmlformats.org/officeDocument/2006/customXml" ds:itemID="{20DC6DA3-5D68-7B4F-8937-060343096E5C}">
+<ds:datastoreItem xmlns:ds="http://schemas.openxmlformats.org/officeDocument/2006/customXml" ds:itemID="{A8FFEA6F-2E7E-ED48-9DE6-776FEC05733F}">
   <ds:schemaRefs>
     <ds:schemaRef ds:uri="http://schemas.openxmlformats.org/officeDocument/2006/bibliography"/>
   </ds:schemaRefs>

</xml_diff>